<commit_message>
min första, med planen framöver
</commit_message>
<xml_diff>
--- a/Projektbeskrivning.docx
+++ b/Projektbeskrivning.docx
@@ -14,6 +14,720 @@
           <w:b/>
           <w:bCs/>
         </w:rPr>
+        <w:t xml:space="preserve">Nästa steg: </w:t>
+      </w:r>
+    </w:p>
+    <w:p>
+      <w:pPr>
+        <w:rPr>
+          <w:b/>
+          <w:bCs/>
+        </w:rPr>
+      </w:pPr>
+      <w:r>
+        <w:rPr>
+          <w:b/>
+          <w:bCs/>
+        </w:rPr>
+        <w:t>1. Databaser (Prioritet 1: Logik &amp; Hållbarhet)</w:t>
+      </w:r>
+    </w:p>
+    <w:p>
+      <w:r>
+        <w:t xml:space="preserve">Du nämner att du inte har någon erfarenhet av databaser. Det är </w:t>
+      </w:r>
+      <w:r>
+        <w:rPr>
+          <w:b/>
+          <w:bCs/>
+        </w:rPr>
+        <w:t>absolut</w:t>
+      </w:r>
+      <w:r>
+        <w:t xml:space="preserve"> nästa steg. Textfiler (.</w:t>
+      </w:r>
+      <w:proofErr w:type="spellStart"/>
+      <w:r>
+        <w:t>txt</w:t>
+      </w:r>
+      <w:proofErr w:type="spellEnd"/>
+      <w:r>
+        <w:t>) fungerar för små uppgifter, men de har stora brister:</w:t>
+      </w:r>
+    </w:p>
+    <w:p>
+      <w:pPr>
+        <w:numPr>
+          <w:ilvl w:val="0"/>
+          <w:numId w:val="9"/>
+        </w:numPr>
+      </w:pPr>
+      <w:r>
+        <w:rPr>
+          <w:b/>
+          <w:bCs/>
+        </w:rPr>
+        <w:t>Historik:</w:t>
+      </w:r>
+      <w:r>
+        <w:t xml:space="preserve"> I din nuvarande kod sparar du bara </w:t>
+      </w:r>
+      <w:r>
+        <w:rPr>
+          <w:i/>
+          <w:iCs/>
+        </w:rPr>
+        <w:t>ställningen</w:t>
+      </w:r>
+      <w:r>
+        <w:t xml:space="preserve">. Om du råkar mata in att Arsenal vann med </w:t>
+      </w:r>
+      <w:proofErr w:type="gramStart"/>
+      <w:r>
+        <w:t>50-0</w:t>
+      </w:r>
+      <w:proofErr w:type="gramEnd"/>
+      <w:r>
+        <w:t xml:space="preserve"> </w:t>
+      </w:r>
+      <w:proofErr w:type="gramStart"/>
+      <w:r>
+        <w:t>istället</w:t>
+      </w:r>
+      <w:proofErr w:type="gramEnd"/>
+      <w:r>
+        <w:t xml:space="preserve"> för </w:t>
+      </w:r>
+      <w:proofErr w:type="gramStart"/>
+      <w:r>
+        <w:t>5-0</w:t>
+      </w:r>
+      <w:proofErr w:type="gramEnd"/>
+      <w:r>
+        <w:t xml:space="preserve">, kan du inte "ångra" det eller se </w:t>
+      </w:r>
+      <w:r>
+        <w:rPr>
+          <w:i/>
+          <w:iCs/>
+        </w:rPr>
+        <w:t>vilken</w:t>
+      </w:r>
+      <w:r>
+        <w:t xml:space="preserve"> match som blev fel. Du har skrivit över </w:t>
+      </w:r>
+      <w:proofErr w:type="spellStart"/>
+      <w:r>
+        <w:t>datan</w:t>
+      </w:r>
+      <w:proofErr w:type="spellEnd"/>
+      <w:r>
+        <w:t>.</w:t>
+      </w:r>
+    </w:p>
+    <w:p>
+      <w:pPr>
+        <w:numPr>
+          <w:ilvl w:val="0"/>
+          <w:numId w:val="9"/>
+        </w:numPr>
+      </w:pPr>
+      <w:r>
+        <w:rPr>
+          <w:b/>
+          <w:bCs/>
+        </w:rPr>
+        <w:t>Sökbarhet:</w:t>
+      </w:r>
+      <w:r>
+        <w:t xml:space="preserve"> Med en databas kan du ställa frågor som "Visa alla matcher där Liverpool gjort mer än 3 mål".</w:t>
+      </w:r>
+    </w:p>
+    <w:p>
+      <w:r>
+        <w:t>Vad du ska göra:</w:t>
+      </w:r>
+    </w:p>
+    <w:p>
+      <w:r>
+        <w:t>Byt ut filhanteringen (</w:t>
+      </w:r>
+      <w:proofErr w:type="spellStart"/>
+      <w:r>
+        <w:t>open</w:t>
+      </w:r>
+      <w:proofErr w:type="spellEnd"/>
+      <w:r>
+        <w:t xml:space="preserve">(...)) mot </w:t>
+      </w:r>
+      <w:proofErr w:type="spellStart"/>
+      <w:r>
+        <w:t>SQLite</w:t>
+      </w:r>
+      <w:proofErr w:type="spellEnd"/>
+      <w:r>
+        <w:t xml:space="preserve">. Det är inbyggt i </w:t>
+      </w:r>
+      <w:proofErr w:type="spellStart"/>
+      <w:r>
+        <w:t>Python</w:t>
+      </w:r>
+      <w:proofErr w:type="spellEnd"/>
+      <w:r>
+        <w:t xml:space="preserve"> (du behöver inte installera något) och fungerar som en fil, men du pratar med den via kodspråket SQL.</w:t>
+      </w:r>
+    </w:p>
+    <w:p>
+      <w:r>
+        <w:rPr>
+          <w:b/>
+          <w:bCs/>
+        </w:rPr>
+        <w:t>Exempel på hur ditt tänk kommer ändras:</w:t>
+      </w:r>
+    </w:p>
+    <w:p>
+      <w:pPr>
+        <w:numPr>
+          <w:ilvl w:val="0"/>
+          <w:numId w:val="10"/>
+        </w:numPr>
+      </w:pPr>
+      <w:r>
+        <w:rPr>
+          <w:i/>
+          <w:iCs/>
+        </w:rPr>
+        <w:t>Idag:</w:t>
+      </w:r>
+      <w:r>
+        <w:t xml:space="preserve"> Du sparar Lagets poäng.</w:t>
+      </w:r>
+    </w:p>
+    <w:p>
+      <w:pPr>
+        <w:numPr>
+          <w:ilvl w:val="0"/>
+          <w:numId w:val="10"/>
+        </w:numPr>
+      </w:pPr>
+      <w:r>
+        <w:rPr>
+          <w:i/>
+          <w:iCs/>
+        </w:rPr>
+        <w:t>Med Databas:</w:t>
+      </w:r>
+      <w:r>
+        <w:t xml:space="preserve"> Du sparar </w:t>
+      </w:r>
+      <w:r>
+        <w:rPr>
+          <w:b/>
+          <w:bCs/>
+        </w:rPr>
+        <w:t>Matchen</w:t>
+      </w:r>
+      <w:r>
+        <w:t xml:space="preserve"> (Hemma, Borta, Resultat, Datum). När programmet startar ber du databasen: "Hämta alla matcher och räkna ut tabellen åt mig".</w:t>
+      </w:r>
+    </w:p>
+    <w:p>
+      <w:pPr>
+        <w:rPr>
+          <w:b/>
+          <w:bCs/>
+        </w:rPr>
+      </w:pPr>
+      <w:r>
+        <w:rPr>
+          <w:b/>
+          <w:bCs/>
+        </w:rPr>
+        <w:t>2. Modernare GUI (Prioritet 2: Utseende &amp; Känsla)</w:t>
+      </w:r>
+    </w:p>
+    <w:p>
+      <w:proofErr w:type="spellStart"/>
+      <w:r>
+        <w:t>tkinter</w:t>
+      </w:r>
+      <w:proofErr w:type="spellEnd"/>
+      <w:r>
+        <w:t xml:space="preserve"> som du använder nu ser lite "gammalt" ut (Windows 95-stil). Eftersom du redan har byggt logiken med </w:t>
+      </w:r>
+      <w:proofErr w:type="spellStart"/>
+      <w:r>
+        <w:t>tkinter</w:t>
+      </w:r>
+      <w:proofErr w:type="spellEnd"/>
+      <w:r>
+        <w:t xml:space="preserve">, är steget till </w:t>
+      </w:r>
+      <w:proofErr w:type="spellStart"/>
+      <w:r>
+        <w:rPr>
+          <w:b/>
+          <w:bCs/>
+        </w:rPr>
+        <w:t>CustomTkinter</w:t>
+      </w:r>
+      <w:proofErr w:type="spellEnd"/>
+      <w:r>
+        <w:t xml:space="preserve"> väldigt litet men ger stor effekt.</w:t>
+      </w:r>
+    </w:p>
+    <w:p>
+      <w:pPr>
+        <w:numPr>
+          <w:ilvl w:val="0"/>
+          <w:numId w:val="11"/>
+        </w:numPr>
+      </w:pPr>
+      <w:r>
+        <w:t xml:space="preserve">Det fungerar till 90% precis som </w:t>
+      </w:r>
+      <w:proofErr w:type="spellStart"/>
+      <w:r>
+        <w:t>tkinter</w:t>
+      </w:r>
+      <w:proofErr w:type="spellEnd"/>
+      <w:r>
+        <w:t>.</w:t>
+      </w:r>
+    </w:p>
+    <w:p>
+      <w:pPr>
+        <w:numPr>
+          <w:ilvl w:val="0"/>
+          <w:numId w:val="11"/>
+        </w:numPr>
+      </w:pPr>
+      <w:r>
+        <w:t>Du får "Dark Mode" gratis.</w:t>
+      </w:r>
+    </w:p>
+    <w:p>
+      <w:pPr>
+        <w:numPr>
+          <w:ilvl w:val="0"/>
+          <w:numId w:val="11"/>
+        </w:numPr>
+      </w:pPr>
+      <w:r>
+        <w:t>Knappar och rutor ser moderna ut (runda hörn, snygga färger).</w:t>
+      </w:r>
+    </w:p>
+    <w:p>
+      <w:pPr>
+        <w:rPr>
+          <w:b/>
+          <w:bCs/>
+        </w:rPr>
+      </w:pPr>
+      <w:r>
+        <w:rPr>
+          <w:b/>
+          <w:bCs/>
+        </w:rPr>
+        <w:t>3. Arkitektur (Prioritet 3: Proffsig struktur)</w:t>
+      </w:r>
+    </w:p>
+    <w:p>
+      <w:r>
+        <w:t xml:space="preserve">I din GUI-klass blandar du </w:t>
+      </w:r>
+      <w:r>
+        <w:rPr>
+          <w:i/>
+          <w:iCs/>
+        </w:rPr>
+        <w:t>layout</w:t>
+      </w:r>
+      <w:r>
+        <w:t xml:space="preserve"> (var knappar sitter) med </w:t>
+      </w:r>
+      <w:r>
+        <w:rPr>
+          <w:i/>
+          <w:iCs/>
+        </w:rPr>
+        <w:t>logik</w:t>
+      </w:r>
+      <w:r>
+        <w:t xml:space="preserve"> (validera inmatning, anropa ligan).</w:t>
+      </w:r>
+    </w:p>
+    <w:p>
+      <w:pPr>
+        <w:numPr>
+          <w:ilvl w:val="0"/>
+          <w:numId w:val="12"/>
+        </w:numPr>
+      </w:pPr>
+      <w:r>
+        <w:t xml:space="preserve">Nästa nivå är att separera detta ännu mer. </w:t>
+      </w:r>
+      <w:proofErr w:type="spellStart"/>
+      <w:r>
+        <w:t>GUI:t</w:t>
+      </w:r>
+      <w:proofErr w:type="spellEnd"/>
+      <w:r>
+        <w:t xml:space="preserve"> ska vara "dumt". Det ska bara skicka vidare knapptryck till en "Controller" som bestämmer vad som ska hända.</w:t>
+      </w:r>
+    </w:p>
+    <w:p>
+      <w:r>
+        <w:pict w14:anchorId="1A574EFA">
+          <v:rect id="_x0000_i1035" style="width:0;height:1.5pt" o:hralign="center" o:hrstd="t" o:hr="t" fillcolor="#a0a0a0" stroked="f"/>
+        </w:pict>
+      </w:r>
+    </w:p>
+    <w:p>
+      <w:pPr>
+        <w:rPr>
+          <w:b/>
+          <w:bCs/>
+        </w:rPr>
+      </w:pPr>
+      <w:r>
+        <w:rPr>
+          <w:b/>
+          <w:bCs/>
+        </w:rPr>
+        <w:t>Din Färdplan: Steg för Steg</w:t>
+      </w:r>
+    </w:p>
+    <w:p>
+      <w:r>
+        <w:t>Jag föreslår att du gör följande, i denna ordning:</w:t>
+      </w:r>
+    </w:p>
+    <w:p>
+      <w:pPr>
+        <w:rPr>
+          <w:b/>
+          <w:bCs/>
+        </w:rPr>
+      </w:pPr>
+      <w:r>
+        <w:rPr>
+          <w:b/>
+          <w:bCs/>
+        </w:rPr>
+        <w:t xml:space="preserve">Steg A: Byt textfil mot </w:t>
+      </w:r>
+      <w:proofErr w:type="spellStart"/>
+      <w:r>
+        <w:rPr>
+          <w:b/>
+          <w:bCs/>
+        </w:rPr>
+        <w:t>SQLite</w:t>
+      </w:r>
+      <w:proofErr w:type="spellEnd"/>
+      <w:r>
+        <w:rPr>
+          <w:b/>
+          <w:bCs/>
+        </w:rPr>
+        <w:t xml:space="preserve"> (</w:t>
+      </w:r>
+      <w:proofErr w:type="spellStart"/>
+      <w:r>
+        <w:rPr>
+          <w:b/>
+          <w:bCs/>
+        </w:rPr>
+        <w:t>Backend</w:t>
+      </w:r>
+      <w:proofErr w:type="spellEnd"/>
+      <w:r>
+        <w:rPr>
+          <w:b/>
+          <w:bCs/>
+        </w:rPr>
+        <w:t>)</w:t>
+      </w:r>
+    </w:p>
+    <w:p>
+      <w:r>
+        <w:t>Behåll ditt nuvarande GUI men ändra hur Liga-klassen sparar data.</w:t>
+      </w:r>
+    </w:p>
+    <w:p>
+      <w:pPr>
+        <w:numPr>
+          <w:ilvl w:val="0"/>
+          <w:numId w:val="13"/>
+        </w:numPr>
+      </w:pPr>
+      <w:r>
+        <w:t>Importera biblioteket: import sqlite3</w:t>
+      </w:r>
+    </w:p>
+    <w:p>
+      <w:pPr>
+        <w:numPr>
+          <w:ilvl w:val="0"/>
+          <w:numId w:val="13"/>
+        </w:numPr>
+      </w:pPr>
+      <w:r>
+        <w:t>Skapa en tabell för lag och en för matcher.</w:t>
+      </w:r>
+    </w:p>
+    <w:p>
+      <w:pPr>
+        <w:numPr>
+          <w:ilvl w:val="0"/>
+          <w:numId w:val="13"/>
+        </w:numPr>
+      </w:pPr>
+      <w:r>
+        <w:lastRenderedPageBreak/>
+        <w:t xml:space="preserve">Ändra </w:t>
+      </w:r>
+      <w:proofErr w:type="spellStart"/>
+      <w:r>
+        <w:t>skriv_i_fil</w:t>
+      </w:r>
+      <w:proofErr w:type="spellEnd"/>
+      <w:r>
+        <w:t xml:space="preserve"> och </w:t>
+      </w:r>
+      <w:proofErr w:type="spellStart"/>
+      <w:r>
+        <w:t>läs_in_från_fil</w:t>
+      </w:r>
+      <w:proofErr w:type="spellEnd"/>
+      <w:r>
+        <w:t xml:space="preserve"> till att använda SQL-kommandon.</w:t>
+      </w:r>
+    </w:p>
+    <w:p>
+      <w:pPr>
+        <w:rPr>
+          <w:b/>
+          <w:bCs/>
+        </w:rPr>
+      </w:pPr>
+      <w:r>
+        <w:rPr>
+          <w:b/>
+          <w:bCs/>
+        </w:rPr>
+        <w:t>Steg B: Byt till CustomTkinter (Frontend)</w:t>
+      </w:r>
+    </w:p>
+    <w:p>
+      <w:r>
+        <w:t xml:space="preserve">När databasen fungerar, installera </w:t>
+      </w:r>
+      <w:proofErr w:type="spellStart"/>
+      <w:r>
+        <w:t>customtkinter</w:t>
+      </w:r>
+      <w:proofErr w:type="spellEnd"/>
+      <w:r>
+        <w:t xml:space="preserve"> (pip </w:t>
+      </w:r>
+      <w:proofErr w:type="spellStart"/>
+      <w:r>
+        <w:t>install</w:t>
+      </w:r>
+      <w:proofErr w:type="spellEnd"/>
+      <w:r>
+        <w:t xml:space="preserve"> </w:t>
+      </w:r>
+      <w:proofErr w:type="spellStart"/>
+      <w:r>
+        <w:t>customtkinter</w:t>
+      </w:r>
+      <w:proofErr w:type="spellEnd"/>
+      <w:r>
+        <w:t>) och uppdatera ditt GUI.</w:t>
+      </w:r>
+    </w:p>
+    <w:p>
+      <w:r>
+        <w:t>Du behöver oftast bara byta:</w:t>
+      </w:r>
+    </w:p>
+    <w:p>
+      <w:pPr>
+        <w:numPr>
+          <w:ilvl w:val="0"/>
+          <w:numId w:val="14"/>
+        </w:numPr>
+        <w:rPr>
+          <w:lang w:val="en-US"/>
+        </w:rPr>
+      </w:pPr>
+      <w:r>
+        <w:rPr>
+          <w:lang w:val="en-US"/>
+        </w:rPr>
+        <w:t xml:space="preserve">from </w:t>
+      </w:r>
+      <w:proofErr w:type="spellStart"/>
+      <w:r>
+        <w:rPr>
+          <w:lang w:val="en-US"/>
+        </w:rPr>
+        <w:t>tkinter</w:t>
+      </w:r>
+      <w:proofErr w:type="spellEnd"/>
+      <w:r>
+        <w:rPr>
+          <w:lang w:val="en-US"/>
+        </w:rPr>
+        <w:t xml:space="preserve"> import * $\</w:t>
+      </w:r>
+      <w:proofErr w:type="spellStart"/>
+      <w:r>
+        <w:rPr>
+          <w:lang w:val="en-US"/>
+        </w:rPr>
+        <w:t>rightarrow</w:t>
+      </w:r>
+      <w:proofErr w:type="spellEnd"/>
+      <w:r>
+        <w:rPr>
+          <w:lang w:val="en-US"/>
+        </w:rPr>
+        <w:t xml:space="preserve">$ import </w:t>
+      </w:r>
+      <w:proofErr w:type="spellStart"/>
+      <w:r>
+        <w:rPr>
+          <w:lang w:val="en-US"/>
+        </w:rPr>
+        <w:t>customtkinter</w:t>
+      </w:r>
+      <w:proofErr w:type="spellEnd"/>
+      <w:r>
+        <w:rPr>
+          <w:lang w:val="en-US"/>
+        </w:rPr>
+        <w:t xml:space="preserve"> as </w:t>
+      </w:r>
+      <w:proofErr w:type="spellStart"/>
+      <w:r>
+        <w:rPr>
+          <w:lang w:val="en-US"/>
+        </w:rPr>
+        <w:t>ctk</w:t>
+      </w:r>
+      <w:proofErr w:type="spellEnd"/>
+    </w:p>
+    <w:p>
+      <w:pPr>
+        <w:numPr>
+          <w:ilvl w:val="0"/>
+          <w:numId w:val="14"/>
+        </w:numPr>
+      </w:pPr>
+      <w:proofErr w:type="spellStart"/>
+      <w:r>
+        <w:t>Button</w:t>
+      </w:r>
+      <w:proofErr w:type="spellEnd"/>
+      <w:r>
+        <w:t>(...) $\</w:t>
+      </w:r>
+      <w:proofErr w:type="spellStart"/>
+      <w:r>
+        <w:t>rightarrow</w:t>
+      </w:r>
+      <w:proofErr w:type="spellEnd"/>
+      <w:r>
+        <w:t xml:space="preserve">$ </w:t>
+      </w:r>
+      <w:proofErr w:type="spellStart"/>
+      <w:r>
+        <w:t>ctk.CTkButton</w:t>
+      </w:r>
+      <w:proofErr w:type="spellEnd"/>
+      <w:r>
+        <w:t>(...)</w:t>
+      </w:r>
+    </w:p>
+    <w:p>
+      <w:pPr>
+        <w:numPr>
+          <w:ilvl w:val="0"/>
+          <w:numId w:val="14"/>
+        </w:numPr>
+      </w:pPr>
+      <w:proofErr w:type="spellStart"/>
+      <w:r>
+        <w:t>Label</w:t>
+      </w:r>
+      <w:proofErr w:type="spellEnd"/>
+      <w:r>
+        <w:t>(...) $\</w:t>
+      </w:r>
+      <w:proofErr w:type="spellStart"/>
+      <w:r>
+        <w:t>rightarrow</w:t>
+      </w:r>
+      <w:proofErr w:type="spellEnd"/>
+      <w:r>
+        <w:t xml:space="preserve">$ </w:t>
+      </w:r>
+      <w:proofErr w:type="spellStart"/>
+      <w:r>
+        <w:t>ctk.CTkLabel</w:t>
+      </w:r>
+      <w:proofErr w:type="spellEnd"/>
+      <w:r>
+        <w:t>(...)</w:t>
+      </w:r>
+    </w:p>
+    <w:p>
+      <w:r>
+        <w:t xml:space="preserve">Detta kommer göra att din </w:t>
+      </w:r>
+      <w:proofErr w:type="spellStart"/>
+      <w:r>
+        <w:t>app</w:t>
+      </w:r>
+      <w:proofErr w:type="spellEnd"/>
+      <w:r>
+        <w:t xml:space="preserve"> ser ut som en modern iPhone-</w:t>
+      </w:r>
+      <w:proofErr w:type="spellStart"/>
+      <w:r>
+        <w:t>app</w:t>
+      </w:r>
+      <w:proofErr w:type="spellEnd"/>
+      <w:r>
+        <w:t xml:space="preserve"> eller ett Windows 11-program direkt.</w:t>
+      </w:r>
+    </w:p>
+    <w:p/>
+    <w:p>
+      <w:pPr>
+        <w:rPr>
+          <w:b/>
+          <w:bCs/>
+        </w:rPr>
+      </w:pPr>
+    </w:p>
+    <w:p>
+      <w:pPr>
+        <w:rPr>
+          <w:b/>
+          <w:bCs/>
+        </w:rPr>
+      </w:pPr>
+      <w:r>
+        <w:rPr>
+          <w:b/>
+          <w:bCs/>
+        </w:rPr>
         <w:t>Projektbeskrivning: League Manager Pro</w:t>
       </w:r>
     </w:p>
@@ -53,6 +767,7 @@
       <w:r>
         <w:t xml:space="preserve">Applikationen är </w:t>
       </w:r>
+      <w:proofErr w:type="spellStart"/>
       <w:r>
         <w:rPr>
           <w:b/>
@@ -60,6 +775,7 @@
         </w:rPr>
         <w:t>offline-first</w:t>
       </w:r>
+      <w:proofErr w:type="spellEnd"/>
       <w:r>
         <w:t xml:space="preserve"> (ingen internetuppkoppling krävs), snabb och fokuserad på administratörens produktivitet.</w:t>
       </w:r>
@@ -67,7 +783,7 @@
     <w:p>
       <w:r>
         <w:pict w14:anchorId="5E7A40CF">
-          <v:rect id="_x0000_i1049" style="width:0;height:1.5pt" o:hralign="center" o:hrstd="t" o:hr="t" fillcolor="#a0a0a0" stroked="f"/>
+          <v:rect id="_x0000_i1025" style="width:0;height:1.5pt" o:hralign="center" o:hrstd="t" o:hr="t" fillcolor="#a0a0a0" stroked="f"/>
         </w:pict>
       </w:r>
     </w:p>
@@ -116,7 +832,15 @@
         <w:t>Hantera Ligor:</w:t>
       </w:r>
       <w:r>
-        <w:t xml:space="preserve"> Skapa nya ligor, spara dem och öppna gamla (varje liga sparas som en .db-fil eller liknande).</w:t>
+        <w:t xml:space="preserve"> Skapa nya ligor, spara dem och öppna gamla (varje liga sparas som en .</w:t>
+      </w:r>
+      <w:proofErr w:type="spellStart"/>
+      <w:r>
+        <w:t>db</w:t>
+      </w:r>
+      <w:proofErr w:type="spellEnd"/>
+      <w:r>
+        <w:t>-fil eller liknande).</w:t>
       </w:r>
     </w:p>
     <w:p>
@@ -171,7 +895,15 @@
         </w:numPr>
       </w:pPr>
       <w:r>
-        <w:t>Smart sökfunktion (Autocomplete) för att hitta lag snabbt.</w:t>
+        <w:t>Smart sökfunktion (</w:t>
+      </w:r>
+      <w:proofErr w:type="spellStart"/>
+      <w:r>
+        <w:t>Autocomplete</w:t>
+      </w:r>
+      <w:proofErr w:type="spellEnd"/>
+      <w:r>
+        <w:t>) för att hitta lag snabbt.</w:t>
       </w:r>
     </w:p>
     <w:p>
@@ -219,7 +951,32 @@
         </w:numPr>
       </w:pPr>
       <w:r>
-        <w:t>Korrekt sortering enligt standardregler (Poäng $\rightarrow$ Målskillnad $\rightarrow$ Gjorda mål $\rightarrow$ Inbördes möten/Namn).</w:t>
+        <w:lastRenderedPageBreak/>
+        <w:t>Korrekt sortering enligt standardregler (Poäng $\</w:t>
+      </w:r>
+      <w:proofErr w:type="spellStart"/>
+      <w:r>
+        <w:t>rightarrow</w:t>
+      </w:r>
+      <w:proofErr w:type="spellEnd"/>
+      <w:r>
+        <w:t>$ Målskillnad $\</w:t>
+      </w:r>
+      <w:proofErr w:type="spellStart"/>
+      <w:r>
+        <w:t>rightarrow</w:t>
+      </w:r>
+      <w:proofErr w:type="spellEnd"/>
+      <w:r>
+        <w:t>$ Gjorda mål $\</w:t>
+      </w:r>
+      <w:proofErr w:type="spellStart"/>
+      <w:r>
+        <w:t>rightarrow</w:t>
+      </w:r>
+      <w:proofErr w:type="spellEnd"/>
+      <w:r>
+        <w:t>$ Inbördes möten/Namn).</w:t>
       </w:r>
     </w:p>
     <w:p>
@@ -281,7 +1038,23 @@
         <w:t>Bild-Export:</w:t>
       </w:r>
       <w:r>
-        <w:t xml:space="preserve"> En knapp som genererar en snygg .png-bild av tabellen, redo att delas på Instagram/Facebook.</w:t>
+        <w:t xml:space="preserve"> En knapp som genererar en snygg .</w:t>
+      </w:r>
+      <w:proofErr w:type="spellStart"/>
+      <w:r>
+        <w:t>png</w:t>
+      </w:r>
+      <w:proofErr w:type="spellEnd"/>
+      <w:r>
+        <w:t xml:space="preserve">-bild av tabellen, redo att delas på </w:t>
+      </w:r>
+      <w:proofErr w:type="spellStart"/>
+      <w:r>
+        <w:t>Instagram</w:t>
+      </w:r>
+      <w:proofErr w:type="spellEnd"/>
+      <w:r>
+        <w:t>/Facebook.</w:t>
       </w:r>
     </w:p>
     <w:p>
@@ -299,13 +1072,29 @@
         <w:t>Säkerhet:</w:t>
       </w:r>
       <w:r>
-        <w:t xml:space="preserve"> Datan sparas i en robust databas (SQLite) så att inget försvinner om datorn kraschar.</w:t>
+        <w:t xml:space="preserve"> </w:t>
+      </w:r>
+      <w:proofErr w:type="spellStart"/>
+      <w:r>
+        <w:t>Datan</w:t>
+      </w:r>
+      <w:proofErr w:type="spellEnd"/>
+      <w:r>
+        <w:t xml:space="preserve"> sparas i en robust databas (</w:t>
+      </w:r>
+      <w:proofErr w:type="spellStart"/>
+      <w:r>
+        <w:t>SQLite</w:t>
+      </w:r>
+      <w:proofErr w:type="spellEnd"/>
+      <w:r>
+        <w:t>) så att inget försvinner om datorn kraschar.</w:t>
       </w:r>
     </w:p>
     <w:p>
       <w:r>
         <w:pict w14:anchorId="13153512">
-          <v:rect id="_x0000_i1050" style="width:0;height:1.5pt" o:hralign="center" o:hrstd="t" o:hr="t" fillcolor="#a0a0a0" stroked="f"/>
+          <v:rect id="_x0000_i1026" style="width:0;height:1.5pt" o:hralign="center" o:hrstd="t" o:hr="t" fillcolor="#a0a0a0" stroked="f"/>
         </w:pict>
       </w:r>
     </w:p>
@@ -328,12 +1117,21 @@
       <w:r>
         <w:t xml:space="preserve">Applikationen använder en </w:t>
       </w:r>
-      <w:r>
-        <w:rPr>
-          <w:b/>
-          <w:bCs/>
-        </w:rPr>
-        <w:t>Freemium-modell</w:t>
+      <w:proofErr w:type="spellStart"/>
+      <w:r>
+        <w:rPr>
+          <w:b/>
+          <w:bCs/>
+        </w:rPr>
+        <w:t>Freemium</w:t>
+      </w:r>
+      <w:proofErr w:type="spellEnd"/>
+      <w:r>
+        <w:rPr>
+          <w:b/>
+          <w:bCs/>
+        </w:rPr>
+        <w:t>-modell</w:t>
       </w:r>
       <w:r>
         <w:t xml:space="preserve"> som distribueras via din egen hemsida.</w:t>
@@ -351,7 +1149,6 @@
           <w:b/>
           <w:bCs/>
         </w:rPr>
-        <w:lastRenderedPageBreak/>
         <w:t>Gratisversionen (Demo):</w:t>
       </w:r>
     </w:p>
@@ -399,7 +1196,15 @@
         <w:t>Begränsning:</w:t>
       </w:r>
       <w:r>
-        <w:t xml:space="preserve"> Export av bilder lägger på en stor vattenstämpel ("Skapad med League Manager Free").</w:t>
+        <w:t xml:space="preserve"> Export av bilder lägger på en stor vattenstämpel ("Skapad med League Manager </w:t>
+      </w:r>
+      <w:proofErr w:type="spellStart"/>
+      <w:r>
+        <w:t>Free</w:t>
+      </w:r>
+      <w:proofErr w:type="spellEnd"/>
+      <w:r>
+        <w:t>").</w:t>
       </w:r>
     </w:p>
     <w:p>
@@ -464,7 +1269,7 @@
     <w:p>
       <w:r>
         <w:pict w14:anchorId="2FA1AE49">
-          <v:rect id="_x0000_i1051" style="width:0;height:1.5pt" o:hralign="center" o:hrstd="t" o:hr="t" fillcolor="#a0a0a0" stroked="f"/>
+          <v:rect id="_x0000_i1027" style="width:0;height:1.5pt" o:hralign="center" o:hrstd="t" o:hr="t" fillcolor="#a0a0a0" stroked="f"/>
         </w:pict>
       </w:r>
     </w:p>
@@ -503,7 +1308,15 @@
         <w:t>Språk:</w:t>
       </w:r>
       <w:r>
-        <w:t xml:space="preserve"> Python 3.10+</w:t>
+        <w:t xml:space="preserve"> </w:t>
+      </w:r>
+      <w:proofErr w:type="spellStart"/>
+      <w:r>
+        <w:t>Python</w:t>
+      </w:r>
+      <w:proofErr w:type="spellEnd"/>
+      <w:r>
+        <w:t xml:space="preserve"> 3.10+</w:t>
       </w:r>
     </w:p>
     <w:p>
@@ -531,7 +1344,23 @@
         <w:t>PyQt6</w:t>
       </w:r>
       <w:r>
-        <w:t>. Det ger ett professionellt utseende (native look), har inbyggda verktyg för autocomplete och hanterar stora tabeller utan lagg.</w:t>
+        <w:t>. Det ger ett professionellt utseende (</w:t>
+      </w:r>
+      <w:proofErr w:type="spellStart"/>
+      <w:r>
+        <w:t>native</w:t>
+      </w:r>
+      <w:proofErr w:type="spellEnd"/>
+      <w:r>
+        <w:t xml:space="preserve"> look), har inbyggda verktyg för </w:t>
+      </w:r>
+      <w:proofErr w:type="spellStart"/>
+      <w:r>
+        <w:t>autocomplete</w:t>
+      </w:r>
+      <w:proofErr w:type="spellEnd"/>
+      <w:r>
+        <w:t xml:space="preserve"> och hanterar stora tabeller utan lagg.</w:t>
       </w:r>
     </w:p>
     <w:p>
@@ -551,6 +1380,7 @@
       <w:r>
         <w:t xml:space="preserve"> </w:t>
       </w:r>
+      <w:proofErr w:type="spellStart"/>
       <w:r>
         <w:rPr>
           <w:b/>
@@ -558,8 +1388,17 @@
         </w:rPr>
         <w:t>SQLite</w:t>
       </w:r>
-      <w:r>
-        <w:t>. Detta är inbyggt i Python. Det är en riktig relationsdatabas men sparas som en enda fil på användarens dator. Det är mycket säkrare än textfiler.</w:t>
+      <w:proofErr w:type="spellEnd"/>
+      <w:r>
+        <w:t xml:space="preserve">. Detta är inbyggt i </w:t>
+      </w:r>
+      <w:proofErr w:type="spellStart"/>
+      <w:r>
+        <w:t>Python</w:t>
+      </w:r>
+      <w:proofErr w:type="spellEnd"/>
+      <w:r>
+        <w:t>. Det är en riktig relationsdatabas men sparas som en enda fil på användarens dator. Det är mycket säkrare än textfiler.</w:t>
       </w:r>
     </w:p>
     <w:p>
@@ -579,12 +1418,21 @@
       <w:r>
         <w:t xml:space="preserve"> Biblioteket </w:t>
       </w:r>
-      <w:r>
-        <w:rPr>
-          <w:b/>
-          <w:bCs/>
-        </w:rPr>
-        <w:t>Pillow (PIL)</w:t>
+      <w:proofErr w:type="spellStart"/>
+      <w:r>
+        <w:rPr>
+          <w:b/>
+          <w:bCs/>
+        </w:rPr>
+        <w:t>Pillow</w:t>
+      </w:r>
+      <w:proofErr w:type="spellEnd"/>
+      <w:r>
+        <w:rPr>
+          <w:b/>
+          <w:bCs/>
+        </w:rPr>
+        <w:t xml:space="preserve"> (PIL)</w:t>
       </w:r>
       <w:r>
         <w:t xml:space="preserve"> används för att generera bilderna av tabellen för export.</w:t>
@@ -607,6 +1455,7 @@
       <w:r>
         <w:t xml:space="preserve"> </w:t>
       </w:r>
+      <w:proofErr w:type="spellStart"/>
       <w:r>
         <w:rPr>
           <w:b/>
@@ -614,14 +1463,32 @@
         </w:rPr>
         <w:t>PyInstaller</w:t>
       </w:r>
-      <w:r>
-        <w:t xml:space="preserve"> för att paketera koden till en .exe-fil (Windows) och .app (Mac).</w:t>
-      </w:r>
-    </w:p>
-    <w:p>
-      <w:r>
+      <w:proofErr w:type="spellEnd"/>
+      <w:r>
+        <w:t xml:space="preserve"> för att paketera koden till en .</w:t>
+      </w:r>
+      <w:proofErr w:type="spellStart"/>
+      <w:r>
+        <w:t>exe</w:t>
+      </w:r>
+      <w:proofErr w:type="spellEnd"/>
+      <w:r>
+        <w:t>-fil (Windows) och .</w:t>
+      </w:r>
+      <w:proofErr w:type="spellStart"/>
+      <w:r>
+        <w:t>app</w:t>
+      </w:r>
+      <w:proofErr w:type="spellEnd"/>
+      <w:r>
+        <w:t xml:space="preserve"> (Mac).</w:t>
+      </w:r>
+    </w:p>
+    <w:p>
+      <w:r>
+        <w:lastRenderedPageBreak/>
         <w:pict w14:anchorId="68A7E994">
-          <v:rect id="_x0000_i1052" style="width:0;height:1.5pt" o:hralign="center" o:hrstd="t" o:hr="t" fillcolor="#a0a0a0" stroked="f"/>
+          <v:rect id="_x0000_i1028" style="width:0;height:1.5pt" o:hralign="center" o:hrstd="t" o:hr="t" fillcolor="#a0a0a0" stroked="f"/>
         </w:pict>
       </w:r>
     </w:p>
@@ -637,7 +1504,23 @@
           <w:b/>
           <w:bCs/>
         </w:rPr>
-        <w:t>5. Steg-för-steg Implementation (Roadmap)</w:t>
+        <w:t>5. Steg-för-steg Implementation (</w:t>
+      </w:r>
+      <w:proofErr w:type="spellStart"/>
+      <w:r>
+        <w:rPr>
+          <w:b/>
+          <w:bCs/>
+        </w:rPr>
+        <w:t>Roadmap</w:t>
+      </w:r>
+      <w:proofErr w:type="spellEnd"/>
+      <w:r>
+        <w:rPr>
+          <w:b/>
+          <w:bCs/>
+        </w:rPr>
+        <w:t>)</w:t>
       </w:r>
     </w:p>
     <w:p>
@@ -657,7 +1540,23 @@
           <w:b/>
           <w:bCs/>
         </w:rPr>
-        <w:t>Fas 1: Backend &amp; Databas (Logiken)</w:t>
+        <w:t xml:space="preserve">Fas 1: </w:t>
+      </w:r>
+      <w:proofErr w:type="spellStart"/>
+      <w:r>
+        <w:rPr>
+          <w:b/>
+          <w:bCs/>
+        </w:rPr>
+        <w:t>Backend</w:t>
+      </w:r>
+      <w:proofErr w:type="spellEnd"/>
+      <w:r>
+        <w:rPr>
+          <w:b/>
+          <w:bCs/>
+        </w:rPr>
+        <w:t xml:space="preserve"> &amp; Databas (Logiken)</w:t>
       </w:r>
     </w:p>
     <w:p>
@@ -666,9 +1565,51 @@
           <w:ilvl w:val="0"/>
           <w:numId w:val="5"/>
         </w:numPr>
-      </w:pPr>
-      <w:r>
-        <w:t>Designa databasmodellen (Tabeller: League, Teams, Matches).</w:t>
+        <w:rPr>
+          <w:lang w:val="en-US"/>
+        </w:rPr>
+      </w:pPr>
+      <w:proofErr w:type="spellStart"/>
+      <w:r>
+        <w:rPr>
+          <w:lang w:val="en-US"/>
+        </w:rPr>
+        <w:t>Designa</w:t>
+      </w:r>
+      <w:proofErr w:type="spellEnd"/>
+      <w:r>
+        <w:rPr>
+          <w:lang w:val="en-US"/>
+        </w:rPr>
+        <w:t xml:space="preserve"> </w:t>
+      </w:r>
+      <w:proofErr w:type="spellStart"/>
+      <w:r>
+        <w:rPr>
+          <w:lang w:val="en-US"/>
+        </w:rPr>
+        <w:t>databasmodellen</w:t>
+      </w:r>
+      <w:proofErr w:type="spellEnd"/>
+      <w:r>
+        <w:rPr>
+          <w:lang w:val="en-US"/>
+        </w:rPr>
+        <w:t xml:space="preserve"> (</w:t>
+      </w:r>
+      <w:proofErr w:type="spellStart"/>
+      <w:r>
+        <w:rPr>
+          <w:lang w:val="en-US"/>
+        </w:rPr>
+        <w:t>Tabeller</w:t>
+      </w:r>
+      <w:proofErr w:type="spellEnd"/>
+      <w:r>
+        <w:rPr>
+          <w:lang w:val="en-US"/>
+        </w:rPr>
+        <w:t>: League, Teams, Matches).</w:t>
       </w:r>
     </w:p>
     <w:p>
@@ -679,7 +1620,39 @@
         </w:numPr>
       </w:pPr>
       <w:r>
-        <w:t>Skriv Python-klasser som hanterar databasen (CRUD: Create, Read, Update, Delete).</w:t>
+        <w:t xml:space="preserve">Skriv </w:t>
+      </w:r>
+      <w:proofErr w:type="spellStart"/>
+      <w:r>
+        <w:t>Python</w:t>
+      </w:r>
+      <w:proofErr w:type="spellEnd"/>
+      <w:r>
+        <w:t xml:space="preserve">-klasser som hanterar databasen (CRUD: </w:t>
+      </w:r>
+      <w:proofErr w:type="spellStart"/>
+      <w:r>
+        <w:t>Create</w:t>
+      </w:r>
+      <w:proofErr w:type="spellEnd"/>
+      <w:r>
+        <w:t xml:space="preserve">, Read, </w:t>
+      </w:r>
+      <w:proofErr w:type="spellStart"/>
+      <w:r>
+        <w:t>Update</w:t>
+      </w:r>
+      <w:proofErr w:type="spellEnd"/>
+      <w:r>
+        <w:t xml:space="preserve">, </w:t>
+      </w:r>
+      <w:proofErr w:type="spellStart"/>
+      <w:r>
+        <w:t>Delete</w:t>
+      </w:r>
+      <w:proofErr w:type="spellEnd"/>
+      <w:r>
+        <w:t>).</w:t>
       </w:r>
     </w:p>
     <w:p>
@@ -727,7 +1700,15 @@
         </w:numPr>
       </w:pPr>
       <w:r>
-        <w:t>Implementera inmatningsfältet med QCompleter (det vi byggde tidigare).</w:t>
+        <w:t xml:space="preserve">Implementera inmatningsfältet med </w:t>
+      </w:r>
+      <w:proofErr w:type="spellStart"/>
+      <w:r>
+        <w:t>QCompleter</w:t>
+      </w:r>
+      <w:proofErr w:type="spellEnd"/>
+      <w:r>
+        <w:t xml:space="preserve"> (det vi byggde tidigare).</w:t>
       </w:r>
     </w:p>
     <w:p>
@@ -749,7 +1730,6 @@
         </w:numPr>
       </w:pPr>
       <w:r>
-        <w:lastRenderedPageBreak/>
         <w:t>Applicera "Dark Mode" (Fusion style).</w:t>
       </w:r>
     </w:p>
@@ -776,7 +1756,15 @@
         </w:numPr>
       </w:pPr>
       <w:r>
-        <w:t>Bygg funktionen "Exportera till bild". Använd Pillow för att rita text på en bakgrundsbild.</w:t>
+        <w:t xml:space="preserve">Bygg funktionen "Exportera till bild". Använd </w:t>
+      </w:r>
+      <w:proofErr w:type="spellStart"/>
+      <w:r>
+        <w:t>Pillow</w:t>
+      </w:r>
+      <w:proofErr w:type="spellEnd"/>
+      <w:r>
+        <w:t xml:space="preserve"> för att rita text på en bakgrundsbild.</w:t>
       </w:r>
     </w:p>
     <w:p>
@@ -787,7 +1775,39 @@
         </w:numPr>
       </w:pPr>
       <w:r>
-        <w:t>Implementera begränsningen: Innan ett nytt lag läggs till, kolla: if antal_lag &gt;= 6 and not is_pro: visa_köp_ruta().</w:t>
+        <w:t xml:space="preserve">Implementera begränsningen: Innan ett nytt lag läggs till, kolla: </w:t>
+      </w:r>
+      <w:proofErr w:type="spellStart"/>
+      <w:r>
+        <w:t>if</w:t>
+      </w:r>
+      <w:proofErr w:type="spellEnd"/>
+      <w:r>
+        <w:t xml:space="preserve"> </w:t>
+      </w:r>
+      <w:proofErr w:type="spellStart"/>
+      <w:r>
+        <w:t>antal_lag</w:t>
+      </w:r>
+      <w:proofErr w:type="spellEnd"/>
+      <w:r>
+        <w:t xml:space="preserve"> &gt;= 6 and not </w:t>
+      </w:r>
+      <w:proofErr w:type="spellStart"/>
+      <w:r>
+        <w:t>is_pro</w:t>
+      </w:r>
+      <w:proofErr w:type="spellEnd"/>
+      <w:r>
+        <w:t xml:space="preserve">: </w:t>
+      </w:r>
+      <w:proofErr w:type="spellStart"/>
+      <w:r>
+        <w:t>visa_köp_ruta</w:t>
+      </w:r>
+      <w:proofErr w:type="spellEnd"/>
+      <w:r>
+        <w:t>().</w:t>
       </w:r>
     </w:p>
     <w:p>
@@ -824,7 +1844,15 @@
         </w:numPr>
       </w:pPr>
       <w:r>
-        <w:t>Använd PyInstaller för att skapa LeagueManager.exe.</w:t>
+        <w:t xml:space="preserve">Använd </w:t>
+      </w:r>
+      <w:proofErr w:type="spellStart"/>
+      <w:r>
+        <w:t>PyInstaller</w:t>
+      </w:r>
+      <w:proofErr w:type="spellEnd"/>
+      <w:r>
+        <w:t xml:space="preserve"> för att skapa LeagueManager.exe.</w:t>
       </w:r>
     </w:p>
     <w:p>
@@ -846,7 +1874,23 @@
         </w:numPr>
       </w:pPr>
       <w:r>
-        <w:t>Bygg en enkel hemsida (Carrd eller WordPress) med en "Ladda ner"-knapp.</w:t>
+        <w:t>Bygg en enkel hemsida (</w:t>
+      </w:r>
+      <w:proofErr w:type="spellStart"/>
+      <w:r>
+        <w:t>Carrd</w:t>
+      </w:r>
+      <w:proofErr w:type="spellEnd"/>
+      <w:r>
+        <w:t xml:space="preserve"> eller </w:t>
+      </w:r>
+      <w:proofErr w:type="spellStart"/>
+      <w:r>
+        <w:t>WordPress</w:t>
+      </w:r>
+      <w:proofErr w:type="spellEnd"/>
+      <w:r>
+        <w:t>) med en "Ladda ner"-knapp.</w:t>
       </w:r>
     </w:p>
     <w:p/>
@@ -1310,6 +2354,155 @@
     </w:lvl>
   </w:abstractNum>
   <w:abstractNum w:abstractNumId="3" w15:restartNumberingAfterBreak="0">
+    <w:nsid w:val="315D0C33"/>
+    <w:multiLevelType w:val="multilevel"/>
+    <w:tmpl w:val="4C0A68D0"/>
+    <w:lvl w:ilvl="0">
+      <w:start w:val="1"/>
+      <w:numFmt w:val="bullet"/>
+      <w:lvlText w:val=""/>
+      <w:lvlJc w:val="left"/>
+      <w:pPr>
+        <w:tabs>
+          <w:tab w:val="num" w:pos="720"/>
+        </w:tabs>
+        <w:ind w:left="720" w:hanging="360"/>
+      </w:pPr>
+      <w:rPr>
+        <w:rFonts w:ascii="Symbol" w:hAnsi="Symbol" w:hint="default"/>
+        <w:sz w:val="20"/>
+      </w:rPr>
+    </w:lvl>
+    <w:lvl w:ilvl="1" w:tentative="1">
+      <w:start w:val="1"/>
+      <w:numFmt w:val="bullet"/>
+      <w:lvlText w:val="o"/>
+      <w:lvlJc w:val="left"/>
+      <w:pPr>
+        <w:tabs>
+          <w:tab w:val="num" w:pos="1440"/>
+        </w:tabs>
+        <w:ind w:left="1440" w:hanging="360"/>
+      </w:pPr>
+      <w:rPr>
+        <w:rFonts w:ascii="Courier New" w:hAnsi="Courier New" w:hint="default"/>
+        <w:sz w:val="20"/>
+      </w:rPr>
+    </w:lvl>
+    <w:lvl w:ilvl="2" w:tentative="1">
+      <w:start w:val="1"/>
+      <w:numFmt w:val="bullet"/>
+      <w:lvlText w:val=""/>
+      <w:lvlJc w:val="left"/>
+      <w:pPr>
+        <w:tabs>
+          <w:tab w:val="num" w:pos="2160"/>
+        </w:tabs>
+        <w:ind w:left="2160" w:hanging="360"/>
+      </w:pPr>
+      <w:rPr>
+        <w:rFonts w:ascii="Wingdings" w:hAnsi="Wingdings" w:hint="default"/>
+        <w:sz w:val="20"/>
+      </w:rPr>
+    </w:lvl>
+    <w:lvl w:ilvl="3" w:tentative="1">
+      <w:start w:val="1"/>
+      <w:numFmt w:val="bullet"/>
+      <w:lvlText w:val=""/>
+      <w:lvlJc w:val="left"/>
+      <w:pPr>
+        <w:tabs>
+          <w:tab w:val="num" w:pos="2880"/>
+        </w:tabs>
+        <w:ind w:left="2880" w:hanging="360"/>
+      </w:pPr>
+      <w:rPr>
+        <w:rFonts w:ascii="Wingdings" w:hAnsi="Wingdings" w:hint="default"/>
+        <w:sz w:val="20"/>
+      </w:rPr>
+    </w:lvl>
+    <w:lvl w:ilvl="4" w:tentative="1">
+      <w:start w:val="1"/>
+      <w:numFmt w:val="bullet"/>
+      <w:lvlText w:val=""/>
+      <w:lvlJc w:val="left"/>
+      <w:pPr>
+        <w:tabs>
+          <w:tab w:val="num" w:pos="3600"/>
+        </w:tabs>
+        <w:ind w:left="3600" w:hanging="360"/>
+      </w:pPr>
+      <w:rPr>
+        <w:rFonts w:ascii="Wingdings" w:hAnsi="Wingdings" w:hint="default"/>
+        <w:sz w:val="20"/>
+      </w:rPr>
+    </w:lvl>
+    <w:lvl w:ilvl="5" w:tentative="1">
+      <w:start w:val="1"/>
+      <w:numFmt w:val="bullet"/>
+      <w:lvlText w:val=""/>
+      <w:lvlJc w:val="left"/>
+      <w:pPr>
+        <w:tabs>
+          <w:tab w:val="num" w:pos="4320"/>
+        </w:tabs>
+        <w:ind w:left="4320" w:hanging="360"/>
+      </w:pPr>
+      <w:rPr>
+        <w:rFonts w:ascii="Wingdings" w:hAnsi="Wingdings" w:hint="default"/>
+        <w:sz w:val="20"/>
+      </w:rPr>
+    </w:lvl>
+    <w:lvl w:ilvl="6" w:tentative="1">
+      <w:start w:val="1"/>
+      <w:numFmt w:val="bullet"/>
+      <w:lvlText w:val=""/>
+      <w:lvlJc w:val="left"/>
+      <w:pPr>
+        <w:tabs>
+          <w:tab w:val="num" w:pos="5040"/>
+        </w:tabs>
+        <w:ind w:left="5040" w:hanging="360"/>
+      </w:pPr>
+      <w:rPr>
+        <w:rFonts w:ascii="Wingdings" w:hAnsi="Wingdings" w:hint="default"/>
+        <w:sz w:val="20"/>
+      </w:rPr>
+    </w:lvl>
+    <w:lvl w:ilvl="7" w:tentative="1">
+      <w:start w:val="1"/>
+      <w:numFmt w:val="bullet"/>
+      <w:lvlText w:val=""/>
+      <w:lvlJc w:val="left"/>
+      <w:pPr>
+        <w:tabs>
+          <w:tab w:val="num" w:pos="5760"/>
+        </w:tabs>
+        <w:ind w:left="5760" w:hanging="360"/>
+      </w:pPr>
+      <w:rPr>
+        <w:rFonts w:ascii="Wingdings" w:hAnsi="Wingdings" w:hint="default"/>
+        <w:sz w:val="20"/>
+      </w:rPr>
+    </w:lvl>
+    <w:lvl w:ilvl="8" w:tentative="1">
+      <w:start w:val="1"/>
+      <w:numFmt w:val="bullet"/>
+      <w:lvlText w:val=""/>
+      <w:lvlJc w:val="left"/>
+      <w:pPr>
+        <w:tabs>
+          <w:tab w:val="num" w:pos="6480"/>
+        </w:tabs>
+        <w:ind w:left="6480" w:hanging="360"/>
+      </w:pPr>
+      <w:rPr>
+        <w:rFonts w:ascii="Wingdings" w:hAnsi="Wingdings" w:hint="default"/>
+        <w:sz w:val="20"/>
+      </w:rPr>
+    </w:lvl>
+  </w:abstractNum>
+  <w:abstractNum w:abstractNumId="4" w15:restartNumberingAfterBreak="0">
     <w:nsid w:val="33FB61F3"/>
     <w:multiLevelType w:val="multilevel"/>
     <w:tmpl w:val="F0B27394"/>
@@ -1458,7 +2651,454 @@
       </w:rPr>
     </w:lvl>
   </w:abstractNum>
-  <w:abstractNum w:abstractNumId="4" w15:restartNumberingAfterBreak="0">
+  <w:abstractNum w:abstractNumId="5" w15:restartNumberingAfterBreak="0">
+    <w:nsid w:val="3E806B4B"/>
+    <w:multiLevelType w:val="multilevel"/>
+    <w:tmpl w:val="EB26D062"/>
+    <w:lvl w:ilvl="0">
+      <w:start w:val="1"/>
+      <w:numFmt w:val="bullet"/>
+      <w:lvlText w:val=""/>
+      <w:lvlJc w:val="left"/>
+      <w:pPr>
+        <w:tabs>
+          <w:tab w:val="num" w:pos="720"/>
+        </w:tabs>
+        <w:ind w:left="720" w:hanging="360"/>
+      </w:pPr>
+      <w:rPr>
+        <w:rFonts w:ascii="Symbol" w:hAnsi="Symbol" w:hint="default"/>
+        <w:sz w:val="20"/>
+      </w:rPr>
+    </w:lvl>
+    <w:lvl w:ilvl="1" w:tentative="1">
+      <w:start w:val="1"/>
+      <w:numFmt w:val="bullet"/>
+      <w:lvlText w:val="o"/>
+      <w:lvlJc w:val="left"/>
+      <w:pPr>
+        <w:tabs>
+          <w:tab w:val="num" w:pos="1440"/>
+        </w:tabs>
+        <w:ind w:left="1440" w:hanging="360"/>
+      </w:pPr>
+      <w:rPr>
+        <w:rFonts w:ascii="Courier New" w:hAnsi="Courier New" w:hint="default"/>
+        <w:sz w:val="20"/>
+      </w:rPr>
+    </w:lvl>
+    <w:lvl w:ilvl="2" w:tentative="1">
+      <w:start w:val="1"/>
+      <w:numFmt w:val="bullet"/>
+      <w:lvlText w:val=""/>
+      <w:lvlJc w:val="left"/>
+      <w:pPr>
+        <w:tabs>
+          <w:tab w:val="num" w:pos="2160"/>
+        </w:tabs>
+        <w:ind w:left="2160" w:hanging="360"/>
+      </w:pPr>
+      <w:rPr>
+        <w:rFonts w:ascii="Wingdings" w:hAnsi="Wingdings" w:hint="default"/>
+        <w:sz w:val="20"/>
+      </w:rPr>
+    </w:lvl>
+    <w:lvl w:ilvl="3" w:tentative="1">
+      <w:start w:val="1"/>
+      <w:numFmt w:val="bullet"/>
+      <w:lvlText w:val=""/>
+      <w:lvlJc w:val="left"/>
+      <w:pPr>
+        <w:tabs>
+          <w:tab w:val="num" w:pos="2880"/>
+        </w:tabs>
+        <w:ind w:left="2880" w:hanging="360"/>
+      </w:pPr>
+      <w:rPr>
+        <w:rFonts w:ascii="Wingdings" w:hAnsi="Wingdings" w:hint="default"/>
+        <w:sz w:val="20"/>
+      </w:rPr>
+    </w:lvl>
+    <w:lvl w:ilvl="4" w:tentative="1">
+      <w:start w:val="1"/>
+      <w:numFmt w:val="bullet"/>
+      <w:lvlText w:val=""/>
+      <w:lvlJc w:val="left"/>
+      <w:pPr>
+        <w:tabs>
+          <w:tab w:val="num" w:pos="3600"/>
+        </w:tabs>
+        <w:ind w:left="3600" w:hanging="360"/>
+      </w:pPr>
+      <w:rPr>
+        <w:rFonts w:ascii="Wingdings" w:hAnsi="Wingdings" w:hint="default"/>
+        <w:sz w:val="20"/>
+      </w:rPr>
+    </w:lvl>
+    <w:lvl w:ilvl="5" w:tentative="1">
+      <w:start w:val="1"/>
+      <w:numFmt w:val="bullet"/>
+      <w:lvlText w:val=""/>
+      <w:lvlJc w:val="left"/>
+      <w:pPr>
+        <w:tabs>
+          <w:tab w:val="num" w:pos="4320"/>
+        </w:tabs>
+        <w:ind w:left="4320" w:hanging="360"/>
+      </w:pPr>
+      <w:rPr>
+        <w:rFonts w:ascii="Wingdings" w:hAnsi="Wingdings" w:hint="default"/>
+        <w:sz w:val="20"/>
+      </w:rPr>
+    </w:lvl>
+    <w:lvl w:ilvl="6" w:tentative="1">
+      <w:start w:val="1"/>
+      <w:numFmt w:val="bullet"/>
+      <w:lvlText w:val=""/>
+      <w:lvlJc w:val="left"/>
+      <w:pPr>
+        <w:tabs>
+          <w:tab w:val="num" w:pos="5040"/>
+        </w:tabs>
+        <w:ind w:left="5040" w:hanging="360"/>
+      </w:pPr>
+      <w:rPr>
+        <w:rFonts w:ascii="Wingdings" w:hAnsi="Wingdings" w:hint="default"/>
+        <w:sz w:val="20"/>
+      </w:rPr>
+    </w:lvl>
+    <w:lvl w:ilvl="7" w:tentative="1">
+      <w:start w:val="1"/>
+      <w:numFmt w:val="bullet"/>
+      <w:lvlText w:val=""/>
+      <w:lvlJc w:val="left"/>
+      <w:pPr>
+        <w:tabs>
+          <w:tab w:val="num" w:pos="5760"/>
+        </w:tabs>
+        <w:ind w:left="5760" w:hanging="360"/>
+      </w:pPr>
+      <w:rPr>
+        <w:rFonts w:ascii="Wingdings" w:hAnsi="Wingdings" w:hint="default"/>
+        <w:sz w:val="20"/>
+      </w:rPr>
+    </w:lvl>
+    <w:lvl w:ilvl="8" w:tentative="1">
+      <w:start w:val="1"/>
+      <w:numFmt w:val="bullet"/>
+      <w:lvlText w:val=""/>
+      <w:lvlJc w:val="left"/>
+      <w:pPr>
+        <w:tabs>
+          <w:tab w:val="num" w:pos="6480"/>
+        </w:tabs>
+        <w:ind w:left="6480" w:hanging="360"/>
+      </w:pPr>
+      <w:rPr>
+        <w:rFonts w:ascii="Wingdings" w:hAnsi="Wingdings" w:hint="default"/>
+        <w:sz w:val="20"/>
+      </w:rPr>
+    </w:lvl>
+  </w:abstractNum>
+  <w:abstractNum w:abstractNumId="6" w15:restartNumberingAfterBreak="0">
+    <w:nsid w:val="42C42645"/>
+    <w:multiLevelType w:val="multilevel"/>
+    <w:tmpl w:val="A2A065E8"/>
+    <w:lvl w:ilvl="0">
+      <w:start w:val="1"/>
+      <w:numFmt w:val="bullet"/>
+      <w:lvlText w:val=""/>
+      <w:lvlJc w:val="left"/>
+      <w:pPr>
+        <w:tabs>
+          <w:tab w:val="num" w:pos="720"/>
+        </w:tabs>
+        <w:ind w:left="720" w:hanging="360"/>
+      </w:pPr>
+      <w:rPr>
+        <w:rFonts w:ascii="Symbol" w:hAnsi="Symbol" w:hint="default"/>
+        <w:sz w:val="20"/>
+      </w:rPr>
+    </w:lvl>
+    <w:lvl w:ilvl="1" w:tentative="1">
+      <w:start w:val="1"/>
+      <w:numFmt w:val="bullet"/>
+      <w:lvlText w:val="o"/>
+      <w:lvlJc w:val="left"/>
+      <w:pPr>
+        <w:tabs>
+          <w:tab w:val="num" w:pos="1440"/>
+        </w:tabs>
+        <w:ind w:left="1440" w:hanging="360"/>
+      </w:pPr>
+      <w:rPr>
+        <w:rFonts w:ascii="Courier New" w:hAnsi="Courier New" w:hint="default"/>
+        <w:sz w:val="20"/>
+      </w:rPr>
+    </w:lvl>
+    <w:lvl w:ilvl="2" w:tentative="1">
+      <w:start w:val="1"/>
+      <w:numFmt w:val="bullet"/>
+      <w:lvlText w:val=""/>
+      <w:lvlJc w:val="left"/>
+      <w:pPr>
+        <w:tabs>
+          <w:tab w:val="num" w:pos="2160"/>
+        </w:tabs>
+        <w:ind w:left="2160" w:hanging="360"/>
+      </w:pPr>
+      <w:rPr>
+        <w:rFonts w:ascii="Wingdings" w:hAnsi="Wingdings" w:hint="default"/>
+        <w:sz w:val="20"/>
+      </w:rPr>
+    </w:lvl>
+    <w:lvl w:ilvl="3" w:tentative="1">
+      <w:start w:val="1"/>
+      <w:numFmt w:val="bullet"/>
+      <w:lvlText w:val=""/>
+      <w:lvlJc w:val="left"/>
+      <w:pPr>
+        <w:tabs>
+          <w:tab w:val="num" w:pos="2880"/>
+        </w:tabs>
+        <w:ind w:left="2880" w:hanging="360"/>
+      </w:pPr>
+      <w:rPr>
+        <w:rFonts w:ascii="Wingdings" w:hAnsi="Wingdings" w:hint="default"/>
+        <w:sz w:val="20"/>
+      </w:rPr>
+    </w:lvl>
+    <w:lvl w:ilvl="4" w:tentative="1">
+      <w:start w:val="1"/>
+      <w:numFmt w:val="bullet"/>
+      <w:lvlText w:val=""/>
+      <w:lvlJc w:val="left"/>
+      <w:pPr>
+        <w:tabs>
+          <w:tab w:val="num" w:pos="3600"/>
+        </w:tabs>
+        <w:ind w:left="3600" w:hanging="360"/>
+      </w:pPr>
+      <w:rPr>
+        <w:rFonts w:ascii="Wingdings" w:hAnsi="Wingdings" w:hint="default"/>
+        <w:sz w:val="20"/>
+      </w:rPr>
+    </w:lvl>
+    <w:lvl w:ilvl="5" w:tentative="1">
+      <w:start w:val="1"/>
+      <w:numFmt w:val="bullet"/>
+      <w:lvlText w:val=""/>
+      <w:lvlJc w:val="left"/>
+      <w:pPr>
+        <w:tabs>
+          <w:tab w:val="num" w:pos="4320"/>
+        </w:tabs>
+        <w:ind w:left="4320" w:hanging="360"/>
+      </w:pPr>
+      <w:rPr>
+        <w:rFonts w:ascii="Wingdings" w:hAnsi="Wingdings" w:hint="default"/>
+        <w:sz w:val="20"/>
+      </w:rPr>
+    </w:lvl>
+    <w:lvl w:ilvl="6" w:tentative="1">
+      <w:start w:val="1"/>
+      <w:numFmt w:val="bullet"/>
+      <w:lvlText w:val=""/>
+      <w:lvlJc w:val="left"/>
+      <w:pPr>
+        <w:tabs>
+          <w:tab w:val="num" w:pos="5040"/>
+        </w:tabs>
+        <w:ind w:left="5040" w:hanging="360"/>
+      </w:pPr>
+      <w:rPr>
+        <w:rFonts w:ascii="Wingdings" w:hAnsi="Wingdings" w:hint="default"/>
+        <w:sz w:val="20"/>
+      </w:rPr>
+    </w:lvl>
+    <w:lvl w:ilvl="7" w:tentative="1">
+      <w:start w:val="1"/>
+      <w:numFmt w:val="bullet"/>
+      <w:lvlText w:val=""/>
+      <w:lvlJc w:val="left"/>
+      <w:pPr>
+        <w:tabs>
+          <w:tab w:val="num" w:pos="5760"/>
+        </w:tabs>
+        <w:ind w:left="5760" w:hanging="360"/>
+      </w:pPr>
+      <w:rPr>
+        <w:rFonts w:ascii="Wingdings" w:hAnsi="Wingdings" w:hint="default"/>
+        <w:sz w:val="20"/>
+      </w:rPr>
+    </w:lvl>
+    <w:lvl w:ilvl="8" w:tentative="1">
+      <w:start w:val="1"/>
+      <w:numFmt w:val="bullet"/>
+      <w:lvlText w:val=""/>
+      <w:lvlJc w:val="left"/>
+      <w:pPr>
+        <w:tabs>
+          <w:tab w:val="num" w:pos="6480"/>
+        </w:tabs>
+        <w:ind w:left="6480" w:hanging="360"/>
+      </w:pPr>
+      <w:rPr>
+        <w:rFonts w:ascii="Wingdings" w:hAnsi="Wingdings" w:hint="default"/>
+        <w:sz w:val="20"/>
+      </w:rPr>
+    </w:lvl>
+  </w:abstractNum>
+  <w:abstractNum w:abstractNumId="7" w15:restartNumberingAfterBreak="0">
+    <w:nsid w:val="43C64AFC"/>
+    <w:multiLevelType w:val="multilevel"/>
+    <w:tmpl w:val="EAEAAC44"/>
+    <w:lvl w:ilvl="0">
+      <w:start w:val="1"/>
+      <w:numFmt w:val="bullet"/>
+      <w:lvlText w:val=""/>
+      <w:lvlJc w:val="left"/>
+      <w:pPr>
+        <w:tabs>
+          <w:tab w:val="num" w:pos="720"/>
+        </w:tabs>
+        <w:ind w:left="720" w:hanging="360"/>
+      </w:pPr>
+      <w:rPr>
+        <w:rFonts w:ascii="Symbol" w:hAnsi="Symbol" w:hint="default"/>
+        <w:sz w:val="20"/>
+      </w:rPr>
+    </w:lvl>
+    <w:lvl w:ilvl="1" w:tentative="1">
+      <w:start w:val="1"/>
+      <w:numFmt w:val="bullet"/>
+      <w:lvlText w:val="o"/>
+      <w:lvlJc w:val="left"/>
+      <w:pPr>
+        <w:tabs>
+          <w:tab w:val="num" w:pos="1440"/>
+        </w:tabs>
+        <w:ind w:left="1440" w:hanging="360"/>
+      </w:pPr>
+      <w:rPr>
+        <w:rFonts w:ascii="Courier New" w:hAnsi="Courier New" w:hint="default"/>
+        <w:sz w:val="20"/>
+      </w:rPr>
+    </w:lvl>
+    <w:lvl w:ilvl="2" w:tentative="1">
+      <w:start w:val="1"/>
+      <w:numFmt w:val="bullet"/>
+      <w:lvlText w:val=""/>
+      <w:lvlJc w:val="left"/>
+      <w:pPr>
+        <w:tabs>
+          <w:tab w:val="num" w:pos="2160"/>
+        </w:tabs>
+        <w:ind w:left="2160" w:hanging="360"/>
+      </w:pPr>
+      <w:rPr>
+        <w:rFonts w:ascii="Wingdings" w:hAnsi="Wingdings" w:hint="default"/>
+        <w:sz w:val="20"/>
+      </w:rPr>
+    </w:lvl>
+    <w:lvl w:ilvl="3" w:tentative="1">
+      <w:start w:val="1"/>
+      <w:numFmt w:val="bullet"/>
+      <w:lvlText w:val=""/>
+      <w:lvlJc w:val="left"/>
+      <w:pPr>
+        <w:tabs>
+          <w:tab w:val="num" w:pos="2880"/>
+        </w:tabs>
+        <w:ind w:left="2880" w:hanging="360"/>
+      </w:pPr>
+      <w:rPr>
+        <w:rFonts w:ascii="Wingdings" w:hAnsi="Wingdings" w:hint="default"/>
+        <w:sz w:val="20"/>
+      </w:rPr>
+    </w:lvl>
+    <w:lvl w:ilvl="4" w:tentative="1">
+      <w:start w:val="1"/>
+      <w:numFmt w:val="bullet"/>
+      <w:lvlText w:val=""/>
+      <w:lvlJc w:val="left"/>
+      <w:pPr>
+        <w:tabs>
+          <w:tab w:val="num" w:pos="3600"/>
+        </w:tabs>
+        <w:ind w:left="3600" w:hanging="360"/>
+      </w:pPr>
+      <w:rPr>
+        <w:rFonts w:ascii="Wingdings" w:hAnsi="Wingdings" w:hint="default"/>
+        <w:sz w:val="20"/>
+      </w:rPr>
+    </w:lvl>
+    <w:lvl w:ilvl="5" w:tentative="1">
+      <w:start w:val="1"/>
+      <w:numFmt w:val="bullet"/>
+      <w:lvlText w:val=""/>
+      <w:lvlJc w:val="left"/>
+      <w:pPr>
+        <w:tabs>
+          <w:tab w:val="num" w:pos="4320"/>
+        </w:tabs>
+        <w:ind w:left="4320" w:hanging="360"/>
+      </w:pPr>
+      <w:rPr>
+        <w:rFonts w:ascii="Wingdings" w:hAnsi="Wingdings" w:hint="default"/>
+        <w:sz w:val="20"/>
+      </w:rPr>
+    </w:lvl>
+    <w:lvl w:ilvl="6" w:tentative="1">
+      <w:start w:val="1"/>
+      <w:numFmt w:val="bullet"/>
+      <w:lvlText w:val=""/>
+      <w:lvlJc w:val="left"/>
+      <w:pPr>
+        <w:tabs>
+          <w:tab w:val="num" w:pos="5040"/>
+        </w:tabs>
+        <w:ind w:left="5040" w:hanging="360"/>
+      </w:pPr>
+      <w:rPr>
+        <w:rFonts w:ascii="Wingdings" w:hAnsi="Wingdings" w:hint="default"/>
+        <w:sz w:val="20"/>
+      </w:rPr>
+    </w:lvl>
+    <w:lvl w:ilvl="7" w:tentative="1">
+      <w:start w:val="1"/>
+      <w:numFmt w:val="bullet"/>
+      <w:lvlText w:val=""/>
+      <w:lvlJc w:val="left"/>
+      <w:pPr>
+        <w:tabs>
+          <w:tab w:val="num" w:pos="5760"/>
+        </w:tabs>
+        <w:ind w:left="5760" w:hanging="360"/>
+      </w:pPr>
+      <w:rPr>
+        <w:rFonts w:ascii="Wingdings" w:hAnsi="Wingdings" w:hint="default"/>
+        <w:sz w:val="20"/>
+      </w:rPr>
+    </w:lvl>
+    <w:lvl w:ilvl="8" w:tentative="1">
+      <w:start w:val="1"/>
+      <w:numFmt w:val="bullet"/>
+      <w:lvlText w:val=""/>
+      <w:lvlJc w:val="left"/>
+      <w:pPr>
+        <w:tabs>
+          <w:tab w:val="num" w:pos="6480"/>
+        </w:tabs>
+        <w:ind w:left="6480" w:hanging="360"/>
+      </w:pPr>
+      <w:rPr>
+        <w:rFonts w:ascii="Wingdings" w:hAnsi="Wingdings" w:hint="default"/>
+        <w:sz w:val="20"/>
+      </w:rPr>
+    </w:lvl>
+  </w:abstractNum>
+  <w:abstractNum w:abstractNumId="8" w15:restartNumberingAfterBreak="0">
     <w:nsid w:val="59805B4C"/>
     <w:multiLevelType w:val="multilevel"/>
     <w:tmpl w:val="96F491B8"/>
@@ -1575,7 +3215,269 @@
       </w:pPr>
     </w:lvl>
   </w:abstractNum>
-  <w:abstractNum w:abstractNumId="5" w15:restartNumberingAfterBreak="0">
+  <w:abstractNum w:abstractNumId="9" w15:restartNumberingAfterBreak="0">
+    <w:nsid w:val="5D3D2FB0"/>
+    <w:multiLevelType w:val="multilevel"/>
+    <w:tmpl w:val="59C8DEF4"/>
+    <w:lvl w:ilvl="0">
+      <w:start w:val="1"/>
+      <w:numFmt w:val="bullet"/>
+      <w:lvlText w:val=""/>
+      <w:lvlJc w:val="left"/>
+      <w:pPr>
+        <w:tabs>
+          <w:tab w:val="num" w:pos="720"/>
+        </w:tabs>
+        <w:ind w:left="720" w:hanging="360"/>
+      </w:pPr>
+      <w:rPr>
+        <w:rFonts w:ascii="Symbol" w:hAnsi="Symbol" w:hint="default"/>
+        <w:sz w:val="20"/>
+      </w:rPr>
+    </w:lvl>
+    <w:lvl w:ilvl="1" w:tentative="1">
+      <w:start w:val="1"/>
+      <w:numFmt w:val="bullet"/>
+      <w:lvlText w:val="o"/>
+      <w:lvlJc w:val="left"/>
+      <w:pPr>
+        <w:tabs>
+          <w:tab w:val="num" w:pos="1440"/>
+        </w:tabs>
+        <w:ind w:left="1440" w:hanging="360"/>
+      </w:pPr>
+      <w:rPr>
+        <w:rFonts w:ascii="Courier New" w:hAnsi="Courier New" w:hint="default"/>
+        <w:sz w:val="20"/>
+      </w:rPr>
+    </w:lvl>
+    <w:lvl w:ilvl="2" w:tentative="1">
+      <w:start w:val="1"/>
+      <w:numFmt w:val="bullet"/>
+      <w:lvlText w:val=""/>
+      <w:lvlJc w:val="left"/>
+      <w:pPr>
+        <w:tabs>
+          <w:tab w:val="num" w:pos="2160"/>
+        </w:tabs>
+        <w:ind w:left="2160" w:hanging="360"/>
+      </w:pPr>
+      <w:rPr>
+        <w:rFonts w:ascii="Wingdings" w:hAnsi="Wingdings" w:hint="default"/>
+        <w:sz w:val="20"/>
+      </w:rPr>
+    </w:lvl>
+    <w:lvl w:ilvl="3" w:tentative="1">
+      <w:start w:val="1"/>
+      <w:numFmt w:val="bullet"/>
+      <w:lvlText w:val=""/>
+      <w:lvlJc w:val="left"/>
+      <w:pPr>
+        <w:tabs>
+          <w:tab w:val="num" w:pos="2880"/>
+        </w:tabs>
+        <w:ind w:left="2880" w:hanging="360"/>
+      </w:pPr>
+      <w:rPr>
+        <w:rFonts w:ascii="Wingdings" w:hAnsi="Wingdings" w:hint="default"/>
+        <w:sz w:val="20"/>
+      </w:rPr>
+    </w:lvl>
+    <w:lvl w:ilvl="4" w:tentative="1">
+      <w:start w:val="1"/>
+      <w:numFmt w:val="bullet"/>
+      <w:lvlText w:val=""/>
+      <w:lvlJc w:val="left"/>
+      <w:pPr>
+        <w:tabs>
+          <w:tab w:val="num" w:pos="3600"/>
+        </w:tabs>
+        <w:ind w:left="3600" w:hanging="360"/>
+      </w:pPr>
+      <w:rPr>
+        <w:rFonts w:ascii="Wingdings" w:hAnsi="Wingdings" w:hint="default"/>
+        <w:sz w:val="20"/>
+      </w:rPr>
+    </w:lvl>
+    <w:lvl w:ilvl="5" w:tentative="1">
+      <w:start w:val="1"/>
+      <w:numFmt w:val="bullet"/>
+      <w:lvlText w:val=""/>
+      <w:lvlJc w:val="left"/>
+      <w:pPr>
+        <w:tabs>
+          <w:tab w:val="num" w:pos="4320"/>
+        </w:tabs>
+        <w:ind w:left="4320" w:hanging="360"/>
+      </w:pPr>
+      <w:rPr>
+        <w:rFonts w:ascii="Wingdings" w:hAnsi="Wingdings" w:hint="default"/>
+        <w:sz w:val="20"/>
+      </w:rPr>
+    </w:lvl>
+    <w:lvl w:ilvl="6" w:tentative="1">
+      <w:start w:val="1"/>
+      <w:numFmt w:val="bullet"/>
+      <w:lvlText w:val=""/>
+      <w:lvlJc w:val="left"/>
+      <w:pPr>
+        <w:tabs>
+          <w:tab w:val="num" w:pos="5040"/>
+        </w:tabs>
+        <w:ind w:left="5040" w:hanging="360"/>
+      </w:pPr>
+      <w:rPr>
+        <w:rFonts w:ascii="Wingdings" w:hAnsi="Wingdings" w:hint="default"/>
+        <w:sz w:val="20"/>
+      </w:rPr>
+    </w:lvl>
+    <w:lvl w:ilvl="7" w:tentative="1">
+      <w:start w:val="1"/>
+      <w:numFmt w:val="bullet"/>
+      <w:lvlText w:val=""/>
+      <w:lvlJc w:val="left"/>
+      <w:pPr>
+        <w:tabs>
+          <w:tab w:val="num" w:pos="5760"/>
+        </w:tabs>
+        <w:ind w:left="5760" w:hanging="360"/>
+      </w:pPr>
+      <w:rPr>
+        <w:rFonts w:ascii="Wingdings" w:hAnsi="Wingdings" w:hint="default"/>
+        <w:sz w:val="20"/>
+      </w:rPr>
+    </w:lvl>
+    <w:lvl w:ilvl="8" w:tentative="1">
+      <w:start w:val="1"/>
+      <w:numFmt w:val="bullet"/>
+      <w:lvlText w:val=""/>
+      <w:lvlJc w:val="left"/>
+      <w:pPr>
+        <w:tabs>
+          <w:tab w:val="num" w:pos="6480"/>
+        </w:tabs>
+        <w:ind w:left="6480" w:hanging="360"/>
+      </w:pPr>
+      <w:rPr>
+        <w:rFonts w:ascii="Wingdings" w:hAnsi="Wingdings" w:hint="default"/>
+        <w:sz w:val="20"/>
+      </w:rPr>
+    </w:lvl>
+  </w:abstractNum>
+  <w:abstractNum w:abstractNumId="10" w15:restartNumberingAfterBreak="0">
+    <w:nsid w:val="5EC73B7E"/>
+    <w:multiLevelType w:val="multilevel"/>
+    <w:tmpl w:val="3DE6F5F0"/>
+    <w:lvl w:ilvl="0">
+      <w:start w:val="1"/>
+      <w:numFmt w:val="decimal"/>
+      <w:lvlText w:val="%1."/>
+      <w:lvlJc w:val="left"/>
+      <w:pPr>
+        <w:tabs>
+          <w:tab w:val="num" w:pos="720"/>
+        </w:tabs>
+        <w:ind w:left="720" w:hanging="360"/>
+      </w:pPr>
+    </w:lvl>
+    <w:lvl w:ilvl="1" w:tentative="1">
+      <w:start w:val="1"/>
+      <w:numFmt w:val="decimal"/>
+      <w:lvlText w:val="%2."/>
+      <w:lvlJc w:val="left"/>
+      <w:pPr>
+        <w:tabs>
+          <w:tab w:val="num" w:pos="1440"/>
+        </w:tabs>
+        <w:ind w:left="1440" w:hanging="360"/>
+      </w:pPr>
+    </w:lvl>
+    <w:lvl w:ilvl="2" w:tentative="1">
+      <w:start w:val="1"/>
+      <w:numFmt w:val="decimal"/>
+      <w:lvlText w:val="%3."/>
+      <w:lvlJc w:val="left"/>
+      <w:pPr>
+        <w:tabs>
+          <w:tab w:val="num" w:pos="2160"/>
+        </w:tabs>
+        <w:ind w:left="2160" w:hanging="360"/>
+      </w:pPr>
+    </w:lvl>
+    <w:lvl w:ilvl="3" w:tentative="1">
+      <w:start w:val="1"/>
+      <w:numFmt w:val="decimal"/>
+      <w:lvlText w:val="%4."/>
+      <w:lvlJc w:val="left"/>
+      <w:pPr>
+        <w:tabs>
+          <w:tab w:val="num" w:pos="2880"/>
+        </w:tabs>
+        <w:ind w:left="2880" w:hanging="360"/>
+      </w:pPr>
+    </w:lvl>
+    <w:lvl w:ilvl="4" w:tentative="1">
+      <w:start w:val="1"/>
+      <w:numFmt w:val="decimal"/>
+      <w:lvlText w:val="%5."/>
+      <w:lvlJc w:val="left"/>
+      <w:pPr>
+        <w:tabs>
+          <w:tab w:val="num" w:pos="3600"/>
+        </w:tabs>
+        <w:ind w:left="3600" w:hanging="360"/>
+      </w:pPr>
+    </w:lvl>
+    <w:lvl w:ilvl="5" w:tentative="1">
+      <w:start w:val="1"/>
+      <w:numFmt w:val="decimal"/>
+      <w:lvlText w:val="%6."/>
+      <w:lvlJc w:val="left"/>
+      <w:pPr>
+        <w:tabs>
+          <w:tab w:val="num" w:pos="4320"/>
+        </w:tabs>
+        <w:ind w:left="4320" w:hanging="360"/>
+      </w:pPr>
+    </w:lvl>
+    <w:lvl w:ilvl="6" w:tentative="1">
+      <w:start w:val="1"/>
+      <w:numFmt w:val="decimal"/>
+      <w:lvlText w:val="%7."/>
+      <w:lvlJc w:val="left"/>
+      <w:pPr>
+        <w:tabs>
+          <w:tab w:val="num" w:pos="5040"/>
+        </w:tabs>
+        <w:ind w:left="5040" w:hanging="360"/>
+      </w:pPr>
+    </w:lvl>
+    <w:lvl w:ilvl="7" w:tentative="1">
+      <w:start w:val="1"/>
+      <w:numFmt w:val="decimal"/>
+      <w:lvlText w:val="%8."/>
+      <w:lvlJc w:val="left"/>
+      <w:pPr>
+        <w:tabs>
+          <w:tab w:val="num" w:pos="5760"/>
+        </w:tabs>
+        <w:ind w:left="5760" w:hanging="360"/>
+      </w:pPr>
+    </w:lvl>
+    <w:lvl w:ilvl="8" w:tentative="1">
+      <w:start w:val="1"/>
+      <w:numFmt w:val="decimal"/>
+      <w:lvlText w:val="%9."/>
+      <w:lvlJc w:val="left"/>
+      <w:pPr>
+        <w:tabs>
+          <w:tab w:val="num" w:pos="6480"/>
+        </w:tabs>
+        <w:ind w:left="6480" w:hanging="360"/>
+      </w:pPr>
+    </w:lvl>
+  </w:abstractNum>
+  <w:abstractNum w:abstractNumId="11" w15:restartNumberingAfterBreak="0">
     <w:nsid w:val="75076E81"/>
     <w:multiLevelType w:val="multilevel"/>
     <w:tmpl w:val="25967486"/>
@@ -1724,7 +3626,7 @@
       </w:rPr>
     </w:lvl>
   </w:abstractNum>
-  <w:abstractNum w:abstractNumId="6" w15:restartNumberingAfterBreak="0">
+  <w:abstractNum w:abstractNumId="12" w15:restartNumberingAfterBreak="0">
     <w:nsid w:val="77E314C2"/>
     <w:multiLevelType w:val="multilevel"/>
     <w:tmpl w:val="F13AD08A"/>
@@ -1873,7 +3775,7 @@
       </w:rPr>
     </w:lvl>
   </w:abstractNum>
-  <w:abstractNum w:abstractNumId="7" w15:restartNumberingAfterBreak="0">
+  <w:abstractNum w:abstractNumId="13" w15:restartNumberingAfterBreak="0">
     <w:nsid w:val="7CF4646A"/>
     <w:multiLevelType w:val="multilevel"/>
     <w:tmpl w:val="116EF8E0"/>
@@ -1987,19 +3889,19 @@
     </w:lvl>
   </w:abstractNum>
   <w:num w:numId="1" w16cid:durableId="1797212444">
+    <w:abstractNumId w:val="8"/>
+  </w:num>
+  <w:num w:numId="2" w16cid:durableId="356738923">
+    <w:abstractNumId w:val="13"/>
+  </w:num>
+  <w:num w:numId="3" w16cid:durableId="1177378765">
     <w:abstractNumId w:val="4"/>
   </w:num>
-  <w:num w:numId="2" w16cid:durableId="356738923">
-    <w:abstractNumId w:val="7"/>
-  </w:num>
-  <w:num w:numId="3" w16cid:durableId="1177378765">
-    <w:abstractNumId w:val="3"/>
-  </w:num>
   <w:num w:numId="4" w16cid:durableId="1757744408">
-    <w:abstractNumId w:val="5"/>
+    <w:abstractNumId w:val="11"/>
   </w:num>
   <w:num w:numId="5" w16cid:durableId="1991472415">
-    <w:abstractNumId w:val="6"/>
+    <w:abstractNumId w:val="12"/>
   </w:num>
   <w:num w:numId="6" w16cid:durableId="1068916876">
     <w:abstractNumId w:val="0"/>
@@ -2009,6 +3911,24 @@
   </w:num>
   <w:num w:numId="8" w16cid:durableId="1624190906">
     <w:abstractNumId w:val="2"/>
+  </w:num>
+  <w:num w:numId="9" w16cid:durableId="1692342151">
+    <w:abstractNumId w:val="9"/>
+  </w:num>
+  <w:num w:numId="10" w16cid:durableId="2018606373">
+    <w:abstractNumId w:val="5"/>
+  </w:num>
+  <w:num w:numId="11" w16cid:durableId="155149226">
+    <w:abstractNumId w:val="6"/>
+  </w:num>
+  <w:num w:numId="12" w16cid:durableId="455679580">
+    <w:abstractNumId w:val="7"/>
+  </w:num>
+  <w:num w:numId="13" w16cid:durableId="1084843877">
+    <w:abstractNumId w:val="10"/>
+  </w:num>
+  <w:num w:numId="14" w16cid:durableId="837423017">
+    <w:abstractNumId w:val="3"/>
   </w:num>
 </w:numbering>
 </file>

</xml_diff>

<commit_message>
introducerat matchhistorik med en ny tabell i db
</commit_message>
<xml_diff>
--- a/Projektbeskrivning.docx
+++ b/Projektbeskrivning.docx
@@ -14,6 +14,3134 @@
           <w:b/>
           <w:bCs/>
         </w:rPr>
+        <w:t xml:space="preserve">Bestäm en av dessa vägar att gå: </w:t>
+      </w:r>
+    </w:p>
+    <w:p>
+      <w:pPr>
+        <w:rPr>
+          <w:b/>
+          <w:bCs/>
+        </w:rPr>
+      </w:pPr>
+      <w:r>
+        <w:rPr>
+          <w:b/>
+          <w:bCs/>
+        </w:rPr>
+        <w:t>Vad är nästa steg?</w:t>
+      </w:r>
+    </w:p>
+    <w:p>
+      <w:r>
+        <w:t>Nu när du har kraften av en riktig databas ("</w:t>
+      </w:r>
+      <w:proofErr w:type="spellStart"/>
+      <w:r>
+        <w:t>backend</w:t>
+      </w:r>
+      <w:proofErr w:type="spellEnd"/>
+      <w:r>
+        <w:t>") ska vi utnyttja det. Här är de tre bästa vägarna framåt, välj den som lockar mest:</w:t>
+      </w:r>
+    </w:p>
+    <w:p>
+      <w:pPr>
+        <w:rPr>
+          <w:b/>
+          <w:bCs/>
+        </w:rPr>
+      </w:pPr>
+      <w:r>
+        <w:rPr>
+          <w:b/>
+          <w:bCs/>
+        </w:rPr>
+        <w:t xml:space="preserve">Väg A: "Robusthet" (Gör </w:t>
+      </w:r>
+      <w:proofErr w:type="spellStart"/>
+      <w:r>
+        <w:rPr>
+          <w:b/>
+          <w:bCs/>
+        </w:rPr>
+        <w:t>appen</w:t>
+      </w:r>
+      <w:proofErr w:type="spellEnd"/>
+      <w:r>
+        <w:rPr>
+          <w:b/>
+          <w:bCs/>
+        </w:rPr>
+        <w:t xml:space="preserve"> redo för andra)</w:t>
+      </w:r>
+    </w:p>
+    <w:p>
+      <w:r>
+        <w:t xml:space="preserve">Just nu, om du skickar ditt program till en kompis som </w:t>
+      </w:r>
+      <w:r>
+        <w:rPr>
+          <w:i/>
+          <w:iCs/>
+        </w:rPr>
+        <w:t>inte</w:t>
+      </w:r>
+      <w:r>
+        <w:t xml:space="preserve"> har din </w:t>
+      </w:r>
+      <w:proofErr w:type="spellStart"/>
+      <w:r>
+        <w:t>Lagen.db</w:t>
+      </w:r>
+      <w:proofErr w:type="spellEnd"/>
+      <w:r>
+        <w:t>-fil på sin dator, kommer programmet krascha eftersom tabellen inte finns.</w:t>
+      </w:r>
+    </w:p>
+    <w:p>
+      <w:pPr>
+        <w:numPr>
+          <w:ilvl w:val="0"/>
+          <w:numId w:val="15"/>
+        </w:numPr>
+      </w:pPr>
+      <w:r>
+        <w:rPr>
+          <w:b/>
+          <w:bCs/>
+        </w:rPr>
+        <w:t>Uppdrag:</w:t>
+      </w:r>
+      <w:r>
+        <w:t xml:space="preserve"> Lägg in CREATE TABLE IF NOT EXISTS...-koden inuti din Liga-klass (i __</w:t>
+      </w:r>
+      <w:proofErr w:type="spellStart"/>
+      <w:r>
+        <w:t>init</w:t>
+      </w:r>
+      <w:proofErr w:type="spellEnd"/>
+      <w:r>
+        <w:t>__).</w:t>
+      </w:r>
+    </w:p>
+    <w:p>
+      <w:pPr>
+        <w:numPr>
+          <w:ilvl w:val="0"/>
+          <w:numId w:val="15"/>
+        </w:numPr>
+      </w:pPr>
+      <w:r>
+        <w:rPr>
+          <w:b/>
+          <w:bCs/>
+        </w:rPr>
+        <w:t>Resultat:</w:t>
+      </w:r>
+      <w:r>
+        <w:t xml:space="preserve"> Om databasfilen saknas (ny användare) skapar programmet en tom databas automatiskt.</w:t>
+      </w:r>
+    </w:p>
+    <w:p>
+      <w:pPr>
+        <w:rPr>
+          <w:b/>
+          <w:bCs/>
+        </w:rPr>
+      </w:pPr>
+      <w:r>
+        <w:rPr>
+          <w:b/>
+          <w:bCs/>
+        </w:rPr>
+        <w:t>Väg B: "Matchhistorik" (Logik &amp; SQL-övning) &lt;-- Min rekommendation!</w:t>
+      </w:r>
+    </w:p>
+    <w:p>
+      <w:r>
+        <w:t xml:space="preserve">Just nu sparar du bara </w:t>
+      </w:r>
+      <w:r>
+        <w:rPr>
+          <w:i/>
+          <w:iCs/>
+        </w:rPr>
+        <w:t>tabellen</w:t>
+      </w:r>
+      <w:r>
+        <w:t xml:space="preserve">. Men du sparar inte </w:t>
+      </w:r>
+      <w:r>
+        <w:rPr>
+          <w:i/>
+          <w:iCs/>
+        </w:rPr>
+        <w:t>vilka matcher</w:t>
+      </w:r>
+      <w:r>
+        <w:t xml:space="preserve"> som har spelats. Om man råkar skriva fel resultat kan man inte se det i efterhand.</w:t>
+      </w:r>
+    </w:p>
+    <w:p>
+      <w:pPr>
+        <w:numPr>
+          <w:ilvl w:val="0"/>
+          <w:numId w:val="16"/>
+        </w:numPr>
+      </w:pPr>
+      <w:r>
+        <w:rPr>
+          <w:b/>
+          <w:bCs/>
+        </w:rPr>
+        <w:t>Uppdrag:</w:t>
+      </w:r>
+      <w:r>
+        <w:t xml:space="preserve"> Skapa en ny tabell i databasen som heter matcher.</w:t>
+      </w:r>
+    </w:p>
+    <w:p>
+      <w:pPr>
+        <w:numPr>
+          <w:ilvl w:val="0"/>
+          <w:numId w:val="16"/>
+        </w:numPr>
+      </w:pPr>
+      <w:r>
+        <w:rPr>
+          <w:b/>
+          <w:bCs/>
+        </w:rPr>
+        <w:t>Kolumner:</w:t>
+      </w:r>
+      <w:r>
+        <w:t xml:space="preserve"> </w:t>
+      </w:r>
+      <w:proofErr w:type="spellStart"/>
+      <w:r>
+        <w:t>match_id</w:t>
+      </w:r>
+      <w:proofErr w:type="spellEnd"/>
+      <w:r>
+        <w:t xml:space="preserve">, hemmalag, bortalag, </w:t>
+      </w:r>
+      <w:proofErr w:type="spellStart"/>
+      <w:r>
+        <w:t>hemma_mål</w:t>
+      </w:r>
+      <w:proofErr w:type="spellEnd"/>
+      <w:r>
+        <w:t xml:space="preserve">, </w:t>
+      </w:r>
+      <w:proofErr w:type="spellStart"/>
+      <w:r>
+        <w:t>borta_mål</w:t>
+      </w:r>
+      <w:proofErr w:type="spellEnd"/>
+      <w:r>
+        <w:t>.</w:t>
+      </w:r>
+    </w:p>
+    <w:p>
+      <w:pPr>
+        <w:numPr>
+          <w:ilvl w:val="0"/>
+          <w:numId w:val="16"/>
+        </w:numPr>
+      </w:pPr>
+      <w:r>
+        <w:rPr>
+          <w:b/>
+          <w:bCs/>
+        </w:rPr>
+        <w:t>Funktion:</w:t>
+      </w:r>
+      <w:r>
+        <w:t xml:space="preserve"> Varje gång du klickar "Spara" ska programmet göra </w:t>
+      </w:r>
+      <w:r>
+        <w:rPr>
+          <w:b/>
+          <w:bCs/>
+        </w:rPr>
+        <w:t>två</w:t>
+      </w:r>
+      <w:r>
+        <w:t xml:space="preserve"> saker:</w:t>
+      </w:r>
+    </w:p>
+    <w:p>
+      <w:pPr>
+        <w:numPr>
+          <w:ilvl w:val="1"/>
+          <w:numId w:val="16"/>
+        </w:numPr>
+      </w:pPr>
+      <w:r>
+        <w:t>Uppdatera tabellen lagen (som du gör nu).</w:t>
+      </w:r>
+    </w:p>
+    <w:p>
+      <w:pPr>
+        <w:numPr>
+          <w:ilvl w:val="1"/>
+          <w:numId w:val="16"/>
+        </w:numPr>
+      </w:pPr>
+      <w:r>
+        <w:t>Lägga till en ny rad i tabellen matcher (INSERT INTO matcher...).</w:t>
+      </w:r>
+    </w:p>
+    <w:p>
+      <w:pPr>
+        <w:numPr>
+          <w:ilvl w:val="0"/>
+          <w:numId w:val="16"/>
+        </w:numPr>
+      </w:pPr>
+      <w:r>
+        <w:rPr>
+          <w:b/>
+          <w:bCs/>
+        </w:rPr>
+        <w:t>GUI:</w:t>
+      </w:r>
+      <w:r>
+        <w:t xml:space="preserve"> Lägg till en ny flik/knapp "Visa spelade matcher" som listar alla gamla resultat.</w:t>
+      </w:r>
+    </w:p>
+    <w:p>
+      <w:pPr>
+        <w:rPr>
+          <w:b/>
+          <w:bCs/>
+        </w:rPr>
+      </w:pPr>
+      <w:r>
+        <w:rPr>
+          <w:b/>
+          <w:bCs/>
+        </w:rPr>
+        <w:t>Väg C: "Ögongodis" (</w:t>
+      </w:r>
+      <w:proofErr w:type="spellStart"/>
+      <w:r>
+        <w:rPr>
+          <w:b/>
+          <w:bCs/>
+        </w:rPr>
+        <w:t>CustomTkinter</w:t>
+      </w:r>
+      <w:proofErr w:type="spellEnd"/>
+      <w:r>
+        <w:rPr>
+          <w:b/>
+          <w:bCs/>
+        </w:rPr>
+        <w:t>)</w:t>
+      </w:r>
+    </w:p>
+    <w:p>
+      <w:r>
+        <w:t>Om du är trött på logik och SQL för stunden och vill att programmet ska se proffsigt ut.</w:t>
+      </w:r>
+    </w:p>
+    <w:p>
+      <w:pPr>
+        <w:numPr>
+          <w:ilvl w:val="0"/>
+          <w:numId w:val="17"/>
+        </w:numPr>
+      </w:pPr>
+      <w:r>
+        <w:rPr>
+          <w:b/>
+          <w:bCs/>
+        </w:rPr>
+        <w:t>Uppdrag:</w:t>
+      </w:r>
+      <w:r>
+        <w:t xml:space="preserve"> Byt ut </w:t>
+      </w:r>
+      <w:proofErr w:type="spellStart"/>
+      <w:r>
+        <w:t>tkinter</w:t>
+      </w:r>
+      <w:proofErr w:type="spellEnd"/>
+      <w:r>
+        <w:t xml:space="preserve"> mot </w:t>
+      </w:r>
+      <w:proofErr w:type="spellStart"/>
+      <w:r>
+        <w:t>customtkinter</w:t>
+      </w:r>
+      <w:proofErr w:type="spellEnd"/>
+      <w:r>
+        <w:t>.</w:t>
+      </w:r>
+    </w:p>
+    <w:p>
+      <w:pPr>
+        <w:numPr>
+          <w:ilvl w:val="0"/>
+          <w:numId w:val="17"/>
+        </w:numPr>
+      </w:pPr>
+      <w:r>
+        <w:rPr>
+          <w:b/>
+          <w:bCs/>
+        </w:rPr>
+        <w:t>Resultat:</w:t>
+      </w:r>
+      <w:r>
+        <w:t xml:space="preserve"> Dark mode, snygga knappar och modern design.</w:t>
+      </w:r>
+    </w:p>
+    <w:p>
+      <w:r>
+        <w:pict w14:anchorId="4688EF02">
+          <v:rect id="_x0000_i1025" style="width:0;height:1.5pt" o:hralign="center" o:hrstd="t" o:hr="t" fillcolor="#a0a0a0" stroked="f"/>
+        </w:pict>
+      </w:r>
+    </w:p>
+    <w:p>
+      <w:pPr>
+        <w:rPr>
+          <w:b/>
+          <w:bCs/>
+        </w:rPr>
+      </w:pPr>
+      <w:r>
+        <w:rPr>
+          <w:b/>
+          <w:bCs/>
+        </w:rPr>
+        <w:t>Vad känner du för?</w:t>
+      </w:r>
+    </w:p>
+    <w:p>
+      <w:r>
+        <w:t xml:space="preserve">Jag rekommenderar </w:t>
+      </w:r>
+      <w:r>
+        <w:rPr>
+          <w:b/>
+          <w:bCs/>
+        </w:rPr>
+        <w:t>Väg B (Matchhistorik)</w:t>
+      </w:r>
+      <w:r>
+        <w:t xml:space="preserve">. Det lär dig hantera </w:t>
+      </w:r>
+      <w:r>
+        <w:rPr>
+          <w:b/>
+          <w:bCs/>
+        </w:rPr>
+        <w:t>två tabeller samtidigt</w:t>
+      </w:r>
+      <w:r>
+        <w:t xml:space="preserve">, vilket är kärnan i all </w:t>
+      </w:r>
+      <w:proofErr w:type="spellStart"/>
+      <w:r>
+        <w:t>backend</w:t>
+      </w:r>
+      <w:proofErr w:type="spellEnd"/>
+      <w:r>
+        <w:t>-utveckling. Dessutom gör det ditt program mycket mer användbart.</w:t>
+      </w:r>
+    </w:p>
+    <w:p/>
+    <w:p>
+      <w:pPr>
+        <w:rPr>
+          <w:b/>
+          <w:bCs/>
+        </w:rPr>
+      </w:pPr>
+      <w:r>
+        <w:rPr>
+          <w:b/>
+          <w:bCs/>
+        </w:rPr>
+        <w:t xml:space="preserve">om jag kör väg A skapas ju en tom tabell, jag behöver alltså antingen skriva en metod som fyller den med vissa lag eller att man gör så att användaren skriver in sina lag, alltså gör en egen liga, för testning tänker jag att jag kan ha två knappar, en där man hoppar in i tex premier </w:t>
+      </w:r>
+      <w:proofErr w:type="spellStart"/>
+      <w:r>
+        <w:rPr>
+          <w:b/>
+          <w:bCs/>
+        </w:rPr>
+        <w:t>league</w:t>
+      </w:r>
+      <w:proofErr w:type="spellEnd"/>
+      <w:r>
+        <w:rPr>
+          <w:b/>
+          <w:bCs/>
+        </w:rPr>
+        <w:t xml:space="preserve"> tabellen och kan registrera nya matcher och en där man skapar egen tabell/ liga</w:t>
+      </w:r>
+    </w:p>
+    <w:p>
+      <w:pPr>
+        <w:rPr>
+          <w:b/>
+          <w:bCs/>
+        </w:rPr>
+      </w:pPr>
+      <w:r>
+        <w:rPr>
+          <w:b/>
+          <w:bCs/>
+        </w:rPr>
+        <w:t>Helt rätt tänkt! Det är exakt så man bygger en professionell applikation. Man brukar kalla det för en "</w:t>
+      </w:r>
+      <w:proofErr w:type="spellStart"/>
+      <w:r>
+        <w:rPr>
+          <w:b/>
+          <w:bCs/>
+        </w:rPr>
+        <w:t>Onboarding</w:t>
+      </w:r>
+      <w:proofErr w:type="spellEnd"/>
+      <w:r>
+        <w:rPr>
+          <w:b/>
+          <w:bCs/>
+        </w:rPr>
+        <w:t>" eller "Startskärm".</w:t>
+      </w:r>
+    </w:p>
+    <w:p>
+      <w:pPr>
+        <w:rPr>
+          <w:b/>
+          <w:bCs/>
+        </w:rPr>
+      </w:pPr>
+      <w:r>
+        <w:rPr>
+          <w:b/>
+          <w:bCs/>
+        </w:rPr>
+        <w:lastRenderedPageBreak/>
+        <w:t>Eftersom databasen skapas tom första gången programmet körs på en ny dator, måste du ge användaren valet att antingen "Leka runt" (Demo-data) eller "Börja på riktigt" (Tom tabell).</w:t>
+      </w:r>
+    </w:p>
+    <w:p>
+      <w:pPr>
+        <w:rPr>
+          <w:b/>
+          <w:bCs/>
+        </w:rPr>
+      </w:pPr>
+      <w:r>
+        <w:rPr>
+          <w:b/>
+          <w:bCs/>
+        </w:rPr>
+        <w:t>Här är en plan för hur du bygger detta, steg för steg.</w:t>
+      </w:r>
+    </w:p>
+    <w:p>
+      <w:pPr>
+        <w:rPr>
+          <w:b/>
+          <w:bCs/>
+        </w:rPr>
+      </w:pPr>
+      <w:r>
+        <w:rPr>
+          <w:b/>
+          <w:bCs/>
+        </w:rPr>
+        <w:t>1. Logiken: Metoden för "Demo-data"</w:t>
+      </w:r>
+    </w:p>
+    <w:p>
+      <w:pPr>
+        <w:rPr>
+          <w:b/>
+          <w:bCs/>
+        </w:rPr>
+      </w:pPr>
+      <w:r>
+        <w:rPr>
+          <w:b/>
+          <w:bCs/>
+        </w:rPr>
+        <w:t xml:space="preserve">Du behöver en metod i din Liga-klass som fyller databasen med Premier League-lagen om man ber om det. Den påminner mycket om ditt </w:t>
+      </w:r>
+      <w:proofErr w:type="spellStart"/>
+      <w:r>
+        <w:rPr>
+          <w:b/>
+          <w:bCs/>
+        </w:rPr>
+        <w:t>migrerings</w:t>
+      </w:r>
+      <w:proofErr w:type="spellEnd"/>
+      <w:r>
+        <w:rPr>
+          <w:b/>
+          <w:bCs/>
+        </w:rPr>
+        <w:t>-script, men nu ligger listan med lag direkt i koden istället för i en textfil.</w:t>
+      </w:r>
+    </w:p>
+    <w:p>
+      <w:pPr>
+        <w:rPr>
+          <w:b/>
+          <w:bCs/>
+        </w:rPr>
+      </w:pPr>
+      <w:r>
+        <w:rPr>
+          <w:b/>
+          <w:bCs/>
+        </w:rPr>
+        <w:t>Lägg till denna i Liga-klassen:</w:t>
+      </w:r>
+    </w:p>
+    <w:p>
+      <w:pPr>
+        <w:rPr>
+          <w:b/>
+          <w:bCs/>
+        </w:rPr>
+      </w:pPr>
+      <w:proofErr w:type="spellStart"/>
+      <w:r>
+        <w:rPr>
+          <w:b/>
+          <w:bCs/>
+        </w:rPr>
+        <w:t>Python</w:t>
+      </w:r>
+      <w:proofErr w:type="spellEnd"/>
+    </w:p>
+    <w:p>
+      <w:pPr>
+        <w:rPr>
+          <w:b/>
+          <w:bCs/>
+        </w:rPr>
+      </w:pPr>
+      <w:proofErr w:type="spellStart"/>
+      <w:r>
+        <w:rPr>
+          <w:b/>
+          <w:bCs/>
+        </w:rPr>
+        <w:t>def</w:t>
+      </w:r>
+      <w:proofErr w:type="spellEnd"/>
+      <w:r>
+        <w:rPr>
+          <w:b/>
+          <w:bCs/>
+        </w:rPr>
+        <w:t xml:space="preserve"> </w:t>
+      </w:r>
+      <w:proofErr w:type="spellStart"/>
+      <w:r>
+        <w:rPr>
+          <w:b/>
+          <w:bCs/>
+        </w:rPr>
+        <w:t>skapa_demo_liga</w:t>
+      </w:r>
+      <w:proofErr w:type="spellEnd"/>
+      <w:r>
+        <w:rPr>
+          <w:b/>
+          <w:bCs/>
+        </w:rPr>
+        <w:t>(</w:t>
+      </w:r>
+      <w:proofErr w:type="spellStart"/>
+      <w:r>
+        <w:rPr>
+          <w:b/>
+          <w:bCs/>
+        </w:rPr>
+        <w:t>self</w:t>
+      </w:r>
+      <w:proofErr w:type="spellEnd"/>
+      <w:r>
+        <w:rPr>
+          <w:b/>
+          <w:bCs/>
+        </w:rPr>
+        <w:t>):</w:t>
+      </w:r>
+    </w:p>
+    <w:p>
+      <w:pPr>
+        <w:rPr>
+          <w:b/>
+          <w:bCs/>
+          <w:lang w:val="en-US"/>
+        </w:rPr>
+      </w:pPr>
+      <w:r>
+        <w:rPr>
+          <w:b/>
+          <w:bCs/>
+        </w:rPr>
+        <w:t xml:space="preserve">    </w:t>
+      </w:r>
+      <w:r>
+        <w:rPr>
+          <w:b/>
+          <w:bCs/>
+          <w:lang w:val="en-US"/>
+        </w:rPr>
+        <w:t>conn = sqlite3.connect(self.fil)</w:t>
+      </w:r>
+    </w:p>
+    <w:p>
+      <w:pPr>
+        <w:rPr>
+          <w:b/>
+          <w:bCs/>
+        </w:rPr>
+      </w:pPr>
+      <w:r>
+        <w:rPr>
+          <w:b/>
+          <w:bCs/>
+          <w:lang w:val="en-US"/>
+        </w:rPr>
+        <w:t xml:space="preserve">    </w:t>
+      </w:r>
+      <w:r>
+        <w:rPr>
+          <w:b/>
+          <w:bCs/>
+        </w:rPr>
+        <w:t xml:space="preserve">cursor = </w:t>
+      </w:r>
+      <w:proofErr w:type="spellStart"/>
+      <w:r>
+        <w:rPr>
+          <w:b/>
+          <w:bCs/>
+        </w:rPr>
+        <w:t>conn.cursor</w:t>
+      </w:r>
+      <w:proofErr w:type="spellEnd"/>
+      <w:r>
+        <w:rPr>
+          <w:b/>
+          <w:bCs/>
+        </w:rPr>
+        <w:t>()</w:t>
+      </w:r>
+    </w:p>
+    <w:p>
+      <w:pPr>
+        <w:rPr>
+          <w:b/>
+          <w:bCs/>
+        </w:rPr>
+      </w:pPr>
+      <w:r>
+        <w:rPr>
+          <w:b/>
+          <w:bCs/>
+        </w:rPr>
+        <w:t xml:space="preserve">    </w:t>
+      </w:r>
+    </w:p>
+    <w:p>
+      <w:pPr>
+        <w:rPr>
+          <w:b/>
+          <w:bCs/>
+        </w:rPr>
+      </w:pPr>
+      <w:r>
+        <w:rPr>
+          <w:b/>
+          <w:bCs/>
+        </w:rPr>
+        <w:t xml:space="preserve">    # En lista med bara namnen (vi sätter 0 på alla stats)</w:t>
+      </w:r>
+    </w:p>
+    <w:p>
+      <w:pPr>
+        <w:rPr>
+          <w:b/>
+          <w:bCs/>
+        </w:rPr>
+      </w:pPr>
+      <w:r>
+        <w:rPr>
+          <w:b/>
+          <w:bCs/>
+        </w:rPr>
+        <w:t xml:space="preserve">    </w:t>
+      </w:r>
+      <w:proofErr w:type="spellStart"/>
+      <w:r>
+        <w:rPr>
+          <w:b/>
+          <w:bCs/>
+        </w:rPr>
+        <w:t>demo_lag</w:t>
+      </w:r>
+      <w:proofErr w:type="spellEnd"/>
+      <w:r>
+        <w:rPr>
+          <w:b/>
+          <w:bCs/>
+        </w:rPr>
+        <w:t xml:space="preserve"> = ["Arsenal", "Aston Villa", "Brentford", "Brighton", "Chelsea", </w:t>
+      </w:r>
+    </w:p>
+    <w:p>
+      <w:pPr>
+        <w:rPr>
+          <w:b/>
+          <w:bCs/>
+        </w:rPr>
+      </w:pPr>
+      <w:r>
+        <w:rPr>
+          <w:b/>
+          <w:bCs/>
+        </w:rPr>
+        <w:t xml:space="preserve">                "Liverpool", "Man City", "Man </w:t>
+      </w:r>
+      <w:proofErr w:type="spellStart"/>
+      <w:r>
+        <w:rPr>
+          <w:b/>
+          <w:bCs/>
+        </w:rPr>
+        <w:t>Utd</w:t>
+      </w:r>
+      <w:proofErr w:type="spellEnd"/>
+      <w:r>
+        <w:rPr>
+          <w:b/>
+          <w:bCs/>
+        </w:rPr>
+        <w:t>", "Newcastle", "Tottenham"]</w:t>
+      </w:r>
+    </w:p>
+    <w:p>
+      <w:pPr>
+        <w:rPr>
+          <w:b/>
+          <w:bCs/>
+        </w:rPr>
+      </w:pPr>
+    </w:p>
+    <w:p>
+      <w:pPr>
+        <w:rPr>
+          <w:b/>
+          <w:bCs/>
+        </w:rPr>
+      </w:pPr>
+      <w:r>
+        <w:rPr>
+          <w:b/>
+          <w:bCs/>
+        </w:rPr>
+        <w:t xml:space="preserve">    for lagnamn in </w:t>
+      </w:r>
+      <w:proofErr w:type="spellStart"/>
+      <w:r>
+        <w:rPr>
+          <w:b/>
+          <w:bCs/>
+        </w:rPr>
+        <w:t>demo_lag</w:t>
+      </w:r>
+      <w:proofErr w:type="spellEnd"/>
+      <w:r>
+        <w:rPr>
+          <w:b/>
+          <w:bCs/>
+        </w:rPr>
+        <w:t>:</w:t>
+      </w:r>
+    </w:p>
+    <w:p>
+      <w:pPr>
+        <w:rPr>
+          <w:b/>
+          <w:bCs/>
+        </w:rPr>
+      </w:pPr>
+      <w:r>
+        <w:rPr>
+          <w:b/>
+          <w:bCs/>
+        </w:rPr>
+        <w:t xml:space="preserve">        # INSERT OR IGNORE gör att vi inte kraschar om man trycker på knappen två gånger</w:t>
+      </w:r>
+    </w:p>
+    <w:p>
+      <w:pPr>
+        <w:rPr>
+          <w:b/>
+          <w:bCs/>
+          <w:lang w:val="en-US"/>
+        </w:rPr>
+      </w:pPr>
+      <w:r>
+        <w:rPr>
+          <w:b/>
+          <w:bCs/>
+        </w:rPr>
+        <w:t xml:space="preserve">        </w:t>
+      </w:r>
+      <w:r>
+        <w:rPr>
+          <w:b/>
+          <w:bCs/>
+          <w:lang w:val="en-US"/>
+        </w:rPr>
+        <w:t>cursor.execute("INSERT OR IGNORE INTO lagen VALUES(?, 0, 0, 0, 0, 0)", (lagnamn,))</w:t>
+      </w:r>
+    </w:p>
+    <w:p>
+      <w:pPr>
+        <w:rPr>
+          <w:b/>
+          <w:bCs/>
+          <w:lang w:val="en-US"/>
+        </w:rPr>
+      </w:pPr>
+      <w:r>
+        <w:rPr>
+          <w:b/>
+          <w:bCs/>
+          <w:lang w:val="en-US"/>
+        </w:rPr>
+        <w:t xml:space="preserve">    </w:t>
+      </w:r>
+    </w:p>
+    <w:p>
+      <w:pPr>
+        <w:rPr>
+          <w:b/>
+          <w:bCs/>
+        </w:rPr>
+      </w:pPr>
+      <w:r>
+        <w:rPr>
+          <w:b/>
+          <w:bCs/>
+          <w:lang w:val="en-US"/>
+        </w:rPr>
+        <w:t xml:space="preserve">    </w:t>
+      </w:r>
+      <w:proofErr w:type="spellStart"/>
+      <w:r>
+        <w:rPr>
+          <w:b/>
+          <w:bCs/>
+        </w:rPr>
+        <w:t>conn.commit</w:t>
+      </w:r>
+      <w:proofErr w:type="spellEnd"/>
+      <w:r>
+        <w:rPr>
+          <w:b/>
+          <w:bCs/>
+        </w:rPr>
+        <w:t>()</w:t>
+      </w:r>
+    </w:p>
+    <w:p>
+      <w:pPr>
+        <w:rPr>
+          <w:b/>
+          <w:bCs/>
+        </w:rPr>
+      </w:pPr>
+      <w:r>
+        <w:rPr>
+          <w:b/>
+          <w:bCs/>
+        </w:rPr>
+        <w:t xml:space="preserve">    </w:t>
+      </w:r>
+      <w:proofErr w:type="spellStart"/>
+      <w:r>
+        <w:rPr>
+          <w:b/>
+          <w:bCs/>
+        </w:rPr>
+        <w:t>conn.close</w:t>
+      </w:r>
+      <w:proofErr w:type="spellEnd"/>
+      <w:r>
+        <w:rPr>
+          <w:b/>
+          <w:bCs/>
+        </w:rPr>
+        <w:t>()</w:t>
+      </w:r>
+    </w:p>
+    <w:p>
+      <w:pPr>
+        <w:rPr>
+          <w:b/>
+          <w:bCs/>
+        </w:rPr>
+      </w:pPr>
+      <w:r>
+        <w:rPr>
+          <w:b/>
+          <w:bCs/>
+        </w:rPr>
+        <w:t xml:space="preserve">    </w:t>
+      </w:r>
+    </w:p>
+    <w:p>
+      <w:pPr>
+        <w:rPr>
+          <w:b/>
+          <w:bCs/>
+        </w:rPr>
+      </w:pPr>
+      <w:r>
+        <w:rPr>
+          <w:b/>
+          <w:bCs/>
+        </w:rPr>
+        <w:t xml:space="preserve">    # Uppdatera </w:t>
+      </w:r>
+      <w:proofErr w:type="spellStart"/>
+      <w:r>
+        <w:rPr>
+          <w:b/>
+          <w:bCs/>
+        </w:rPr>
+        <w:t>dicten</w:t>
+      </w:r>
+      <w:proofErr w:type="spellEnd"/>
+      <w:r>
+        <w:rPr>
+          <w:b/>
+          <w:bCs/>
+        </w:rPr>
+        <w:t xml:space="preserve"> i minnet direkt så vi slipper starta om programmet</w:t>
+      </w:r>
+    </w:p>
+    <w:p>
+      <w:pPr>
+        <w:rPr>
+          <w:b/>
+          <w:bCs/>
+        </w:rPr>
+      </w:pPr>
+      <w:r>
+        <w:rPr>
+          <w:b/>
+          <w:bCs/>
+        </w:rPr>
+        <w:t xml:space="preserve">    </w:t>
+      </w:r>
+      <w:proofErr w:type="spellStart"/>
+      <w:r>
+        <w:rPr>
+          <w:b/>
+          <w:bCs/>
+        </w:rPr>
+        <w:t>self.fylla_dict_med_objekt</w:t>
+      </w:r>
+      <w:proofErr w:type="spellEnd"/>
+      <w:r>
+        <w:rPr>
+          <w:b/>
+          <w:bCs/>
+        </w:rPr>
+        <w:t>()</w:t>
+      </w:r>
+    </w:p>
+    <w:p>
+      <w:pPr>
+        <w:rPr>
+          <w:b/>
+          <w:bCs/>
+        </w:rPr>
+      </w:pPr>
+      <w:r>
+        <w:rPr>
+          <w:b/>
+          <w:bCs/>
+        </w:rPr>
+        <w:t>2. Logiken: Metoden för att lägga till ETT lag</w:t>
+      </w:r>
+    </w:p>
+    <w:p>
+      <w:pPr>
+        <w:rPr>
+          <w:b/>
+          <w:bCs/>
+        </w:rPr>
+      </w:pPr>
+      <w:r>
+        <w:rPr>
+          <w:b/>
+          <w:bCs/>
+        </w:rPr>
+        <w:t>För alternativet "Skapa egen liga" behöver användaren kunna lägga till lag manuellt, ett och ett. Du behöver en metod för detta också.</w:t>
+      </w:r>
+    </w:p>
+    <w:p>
+      <w:pPr>
+        <w:rPr>
+          <w:b/>
+          <w:bCs/>
+        </w:rPr>
+      </w:pPr>
+      <w:proofErr w:type="spellStart"/>
+      <w:r>
+        <w:rPr>
+          <w:b/>
+          <w:bCs/>
+        </w:rPr>
+        <w:t>Python</w:t>
+      </w:r>
+      <w:proofErr w:type="spellEnd"/>
+    </w:p>
+    <w:p>
+      <w:pPr>
+        <w:rPr>
+          <w:b/>
+          <w:bCs/>
+        </w:rPr>
+      </w:pPr>
+      <w:proofErr w:type="spellStart"/>
+      <w:r>
+        <w:rPr>
+          <w:b/>
+          <w:bCs/>
+        </w:rPr>
+        <w:t>def</w:t>
+      </w:r>
+      <w:proofErr w:type="spellEnd"/>
+      <w:r>
+        <w:rPr>
+          <w:b/>
+          <w:bCs/>
+        </w:rPr>
+        <w:t xml:space="preserve"> </w:t>
+      </w:r>
+      <w:proofErr w:type="spellStart"/>
+      <w:r>
+        <w:rPr>
+          <w:b/>
+          <w:bCs/>
+        </w:rPr>
+        <w:t>lagg_till_nytt_lag</w:t>
+      </w:r>
+      <w:proofErr w:type="spellEnd"/>
+      <w:r>
+        <w:rPr>
+          <w:b/>
+          <w:bCs/>
+        </w:rPr>
+        <w:t>(</w:t>
+      </w:r>
+      <w:proofErr w:type="spellStart"/>
+      <w:r>
+        <w:rPr>
+          <w:b/>
+          <w:bCs/>
+        </w:rPr>
+        <w:t>self</w:t>
+      </w:r>
+      <w:proofErr w:type="spellEnd"/>
+      <w:r>
+        <w:rPr>
+          <w:b/>
+          <w:bCs/>
+        </w:rPr>
+        <w:t>, lagnamn):</w:t>
+      </w:r>
+    </w:p>
+    <w:p>
+      <w:pPr>
+        <w:rPr>
+          <w:b/>
+          <w:bCs/>
+          <w:lang w:val="en-US"/>
+        </w:rPr>
+      </w:pPr>
+      <w:r>
+        <w:rPr>
+          <w:b/>
+          <w:bCs/>
+        </w:rPr>
+        <w:t xml:space="preserve">    </w:t>
+      </w:r>
+      <w:r>
+        <w:rPr>
+          <w:b/>
+          <w:bCs/>
+          <w:lang w:val="en-US"/>
+        </w:rPr>
+        <w:t>conn = sqlite3.connect(self.fil)</w:t>
+      </w:r>
+    </w:p>
+    <w:p>
+      <w:pPr>
+        <w:rPr>
+          <w:b/>
+          <w:bCs/>
+        </w:rPr>
+      </w:pPr>
+      <w:r>
+        <w:rPr>
+          <w:b/>
+          <w:bCs/>
+          <w:lang w:val="en-US"/>
+        </w:rPr>
+        <w:lastRenderedPageBreak/>
+        <w:t xml:space="preserve">    </w:t>
+      </w:r>
+      <w:r>
+        <w:rPr>
+          <w:b/>
+          <w:bCs/>
+        </w:rPr>
+        <w:t xml:space="preserve">cursor = </w:t>
+      </w:r>
+      <w:proofErr w:type="spellStart"/>
+      <w:r>
+        <w:rPr>
+          <w:b/>
+          <w:bCs/>
+        </w:rPr>
+        <w:t>conn.cursor</w:t>
+      </w:r>
+      <w:proofErr w:type="spellEnd"/>
+      <w:r>
+        <w:rPr>
+          <w:b/>
+          <w:bCs/>
+        </w:rPr>
+        <w:t>()</w:t>
+      </w:r>
+    </w:p>
+    <w:p>
+      <w:pPr>
+        <w:rPr>
+          <w:b/>
+          <w:bCs/>
+        </w:rPr>
+      </w:pPr>
+      <w:r>
+        <w:rPr>
+          <w:b/>
+          <w:bCs/>
+        </w:rPr>
+        <w:t xml:space="preserve">    </w:t>
+      </w:r>
+    </w:p>
+    <w:p>
+      <w:pPr>
+        <w:rPr>
+          <w:b/>
+          <w:bCs/>
+        </w:rPr>
+      </w:pPr>
+      <w:r>
+        <w:rPr>
+          <w:b/>
+          <w:bCs/>
+        </w:rPr>
+        <w:t xml:space="preserve">    try:</w:t>
+      </w:r>
+    </w:p>
+    <w:p>
+      <w:pPr>
+        <w:rPr>
+          <w:b/>
+          <w:bCs/>
+        </w:rPr>
+      </w:pPr>
+      <w:r>
+        <w:rPr>
+          <w:b/>
+          <w:bCs/>
+        </w:rPr>
+        <w:t xml:space="preserve">        # Försök lägga till laget med 0 poäng</w:t>
+      </w:r>
+    </w:p>
+    <w:p>
+      <w:pPr>
+        <w:rPr>
+          <w:b/>
+          <w:bCs/>
+          <w:lang w:val="en-US"/>
+        </w:rPr>
+      </w:pPr>
+      <w:r>
+        <w:rPr>
+          <w:b/>
+          <w:bCs/>
+        </w:rPr>
+        <w:t xml:space="preserve">        </w:t>
+      </w:r>
+      <w:r>
+        <w:rPr>
+          <w:b/>
+          <w:bCs/>
+          <w:lang w:val="en-US"/>
+        </w:rPr>
+        <w:t>cursor.execute("INSERT INTO lagen VALUES(?, 0, 0, 0, 0, 0)", (lagnamn,))</w:t>
+      </w:r>
+    </w:p>
+    <w:p>
+      <w:pPr>
+        <w:rPr>
+          <w:b/>
+          <w:bCs/>
+        </w:rPr>
+      </w:pPr>
+      <w:r>
+        <w:rPr>
+          <w:b/>
+          <w:bCs/>
+          <w:lang w:val="en-US"/>
+        </w:rPr>
+        <w:t xml:space="preserve">        </w:t>
+      </w:r>
+      <w:proofErr w:type="spellStart"/>
+      <w:r>
+        <w:rPr>
+          <w:b/>
+          <w:bCs/>
+        </w:rPr>
+        <w:t>conn.commit</w:t>
+      </w:r>
+      <w:proofErr w:type="spellEnd"/>
+      <w:r>
+        <w:rPr>
+          <w:b/>
+          <w:bCs/>
+        </w:rPr>
+        <w:t>()</w:t>
+      </w:r>
+    </w:p>
+    <w:p>
+      <w:pPr>
+        <w:rPr>
+          <w:b/>
+          <w:bCs/>
+        </w:rPr>
+      </w:pPr>
+      <w:r>
+        <w:rPr>
+          <w:b/>
+          <w:bCs/>
+        </w:rPr>
+        <w:t xml:space="preserve">        lyckades = </w:t>
+      </w:r>
+      <w:proofErr w:type="spellStart"/>
+      <w:r>
+        <w:rPr>
+          <w:b/>
+          <w:bCs/>
+        </w:rPr>
+        <w:t>True</w:t>
+      </w:r>
+      <w:proofErr w:type="spellEnd"/>
+    </w:p>
+    <w:p>
+      <w:pPr>
+        <w:rPr>
+          <w:b/>
+          <w:bCs/>
+        </w:rPr>
+      </w:pPr>
+      <w:r>
+        <w:rPr>
+          <w:b/>
+          <w:bCs/>
+        </w:rPr>
+        <w:t xml:space="preserve">    </w:t>
+      </w:r>
+      <w:proofErr w:type="spellStart"/>
+      <w:r>
+        <w:rPr>
+          <w:b/>
+          <w:bCs/>
+        </w:rPr>
+        <w:t>except</w:t>
+      </w:r>
+      <w:proofErr w:type="spellEnd"/>
+      <w:r>
+        <w:rPr>
+          <w:b/>
+          <w:bCs/>
+        </w:rPr>
+        <w:t xml:space="preserve"> sqlite3.IntegrityError:</w:t>
+      </w:r>
+    </w:p>
+    <w:p>
+      <w:pPr>
+        <w:rPr>
+          <w:b/>
+          <w:bCs/>
+        </w:rPr>
+      </w:pPr>
+      <w:r>
+        <w:rPr>
+          <w:b/>
+          <w:bCs/>
+        </w:rPr>
+        <w:t xml:space="preserve">        # Detta händer om laget redan finns (eftersom lagnamn är PRIMARY KEY)</w:t>
+      </w:r>
+    </w:p>
+    <w:p>
+      <w:pPr>
+        <w:rPr>
+          <w:b/>
+          <w:bCs/>
+        </w:rPr>
+      </w:pPr>
+      <w:r>
+        <w:rPr>
+          <w:b/>
+          <w:bCs/>
+        </w:rPr>
+        <w:t xml:space="preserve">        lyckades = </w:t>
+      </w:r>
+      <w:proofErr w:type="spellStart"/>
+      <w:r>
+        <w:rPr>
+          <w:b/>
+          <w:bCs/>
+        </w:rPr>
+        <w:t>False</w:t>
+      </w:r>
+      <w:proofErr w:type="spellEnd"/>
+    </w:p>
+    <w:p>
+      <w:pPr>
+        <w:rPr>
+          <w:b/>
+          <w:bCs/>
+        </w:rPr>
+      </w:pPr>
+      <w:r>
+        <w:rPr>
+          <w:b/>
+          <w:bCs/>
+        </w:rPr>
+        <w:t xml:space="preserve">        </w:t>
+      </w:r>
+    </w:p>
+    <w:p>
+      <w:pPr>
+        <w:rPr>
+          <w:b/>
+          <w:bCs/>
+        </w:rPr>
+      </w:pPr>
+      <w:r>
+        <w:rPr>
+          <w:b/>
+          <w:bCs/>
+        </w:rPr>
+        <w:t xml:space="preserve">    </w:t>
+      </w:r>
+      <w:proofErr w:type="spellStart"/>
+      <w:r>
+        <w:rPr>
+          <w:b/>
+          <w:bCs/>
+        </w:rPr>
+        <w:t>conn.close</w:t>
+      </w:r>
+      <w:proofErr w:type="spellEnd"/>
+      <w:r>
+        <w:rPr>
+          <w:b/>
+          <w:bCs/>
+        </w:rPr>
+        <w:t>()</w:t>
+      </w:r>
+    </w:p>
+    <w:p>
+      <w:pPr>
+        <w:rPr>
+          <w:b/>
+          <w:bCs/>
+        </w:rPr>
+      </w:pPr>
+      <w:r>
+        <w:rPr>
+          <w:b/>
+          <w:bCs/>
+        </w:rPr>
+        <w:t xml:space="preserve">    </w:t>
+      </w:r>
+    </w:p>
+    <w:p>
+      <w:pPr>
+        <w:rPr>
+          <w:b/>
+          <w:bCs/>
+        </w:rPr>
+      </w:pPr>
+      <w:r>
+        <w:rPr>
+          <w:b/>
+          <w:bCs/>
+        </w:rPr>
+        <w:t xml:space="preserve">    </w:t>
+      </w:r>
+      <w:proofErr w:type="spellStart"/>
+      <w:r>
+        <w:rPr>
+          <w:b/>
+          <w:bCs/>
+        </w:rPr>
+        <w:t>if</w:t>
+      </w:r>
+      <w:proofErr w:type="spellEnd"/>
+      <w:r>
+        <w:rPr>
+          <w:b/>
+          <w:bCs/>
+        </w:rPr>
+        <w:t xml:space="preserve"> lyckades:</w:t>
+      </w:r>
+    </w:p>
+    <w:p>
+      <w:pPr>
+        <w:rPr>
+          <w:b/>
+          <w:bCs/>
+        </w:rPr>
+      </w:pPr>
+      <w:r>
+        <w:rPr>
+          <w:b/>
+          <w:bCs/>
+        </w:rPr>
+        <w:t xml:space="preserve">        </w:t>
+      </w:r>
+      <w:proofErr w:type="spellStart"/>
+      <w:r>
+        <w:rPr>
+          <w:b/>
+          <w:bCs/>
+        </w:rPr>
+        <w:t>self.fylla_dict_med_objekt</w:t>
+      </w:r>
+      <w:proofErr w:type="spellEnd"/>
+      <w:r>
+        <w:rPr>
+          <w:b/>
+          <w:bCs/>
+        </w:rPr>
+        <w:t>() # Uppdatera minnet</w:t>
+      </w:r>
+    </w:p>
+    <w:p>
+      <w:pPr>
+        <w:rPr>
+          <w:b/>
+          <w:bCs/>
+        </w:rPr>
+      </w:pPr>
+      <w:r>
+        <w:rPr>
+          <w:b/>
+          <w:bCs/>
+        </w:rPr>
+        <w:t xml:space="preserve">        </w:t>
+      </w:r>
+      <w:proofErr w:type="spellStart"/>
+      <w:r>
+        <w:rPr>
+          <w:b/>
+          <w:bCs/>
+        </w:rPr>
+        <w:t>return</w:t>
+      </w:r>
+      <w:proofErr w:type="spellEnd"/>
+      <w:r>
+        <w:rPr>
+          <w:b/>
+          <w:bCs/>
+        </w:rPr>
+        <w:t xml:space="preserve"> </w:t>
+      </w:r>
+      <w:proofErr w:type="spellStart"/>
+      <w:r>
+        <w:rPr>
+          <w:b/>
+          <w:bCs/>
+        </w:rPr>
+        <w:t>True</w:t>
+      </w:r>
+      <w:proofErr w:type="spellEnd"/>
+    </w:p>
+    <w:p>
+      <w:pPr>
+        <w:rPr>
+          <w:b/>
+          <w:bCs/>
+        </w:rPr>
+      </w:pPr>
+      <w:r>
+        <w:rPr>
+          <w:b/>
+          <w:bCs/>
+        </w:rPr>
+        <w:t xml:space="preserve">    </w:t>
+      </w:r>
+      <w:proofErr w:type="spellStart"/>
+      <w:r>
+        <w:rPr>
+          <w:b/>
+          <w:bCs/>
+        </w:rPr>
+        <w:t>else</w:t>
+      </w:r>
+      <w:proofErr w:type="spellEnd"/>
+      <w:r>
+        <w:rPr>
+          <w:b/>
+          <w:bCs/>
+        </w:rPr>
+        <w:t>:</w:t>
+      </w:r>
+    </w:p>
+    <w:p>
+      <w:pPr>
+        <w:rPr>
+          <w:b/>
+          <w:bCs/>
+        </w:rPr>
+      </w:pPr>
+      <w:r>
+        <w:rPr>
+          <w:b/>
+          <w:bCs/>
+        </w:rPr>
+        <w:t xml:space="preserve">        </w:t>
+      </w:r>
+      <w:proofErr w:type="spellStart"/>
+      <w:r>
+        <w:rPr>
+          <w:b/>
+          <w:bCs/>
+        </w:rPr>
+        <w:t>return</w:t>
+      </w:r>
+      <w:proofErr w:type="spellEnd"/>
+      <w:r>
+        <w:rPr>
+          <w:b/>
+          <w:bCs/>
+        </w:rPr>
+        <w:t xml:space="preserve"> </w:t>
+      </w:r>
+      <w:proofErr w:type="spellStart"/>
+      <w:r>
+        <w:rPr>
+          <w:b/>
+          <w:bCs/>
+        </w:rPr>
+        <w:t>False</w:t>
+      </w:r>
+      <w:proofErr w:type="spellEnd"/>
+      <w:r>
+        <w:rPr>
+          <w:b/>
+          <w:bCs/>
+        </w:rPr>
+        <w:t xml:space="preserve"> # Returnera </w:t>
+      </w:r>
+      <w:proofErr w:type="spellStart"/>
+      <w:r>
+        <w:rPr>
+          <w:b/>
+          <w:bCs/>
+        </w:rPr>
+        <w:t>False</w:t>
+      </w:r>
+      <w:proofErr w:type="spellEnd"/>
+      <w:r>
+        <w:rPr>
+          <w:b/>
+          <w:bCs/>
+        </w:rPr>
+        <w:t xml:space="preserve"> så </w:t>
+      </w:r>
+      <w:proofErr w:type="spellStart"/>
+      <w:r>
+        <w:rPr>
+          <w:b/>
+          <w:bCs/>
+        </w:rPr>
+        <w:t>GUI:t</w:t>
+      </w:r>
+      <w:proofErr w:type="spellEnd"/>
+      <w:r>
+        <w:rPr>
+          <w:b/>
+          <w:bCs/>
+        </w:rPr>
+        <w:t xml:space="preserve"> kan visa felmeddelande "Laget finns redan"</w:t>
+      </w:r>
+    </w:p>
+    <w:p>
+      <w:pPr>
+        <w:rPr>
+          <w:b/>
+          <w:bCs/>
+        </w:rPr>
+      </w:pPr>
+      <w:r>
+        <w:rPr>
+          <w:b/>
+          <w:bCs/>
+        </w:rPr>
+        <w:t>3. GUI: Startskärmen</w:t>
+      </w:r>
+    </w:p>
+    <w:p>
+      <w:pPr>
+        <w:rPr>
+          <w:b/>
+          <w:bCs/>
+        </w:rPr>
+      </w:pPr>
+      <w:r>
+        <w:rPr>
+          <w:b/>
+          <w:bCs/>
+        </w:rPr>
+        <w:t>Nu måste du ändra ditt GUI. Just nu startar </w:t>
+      </w:r>
+      <w:proofErr w:type="spellStart"/>
+      <w:r>
+        <w:rPr>
+          <w:b/>
+          <w:bCs/>
+        </w:rPr>
+        <w:t>main_frame</w:t>
+      </w:r>
+      <w:proofErr w:type="spellEnd"/>
+      <w:r>
+        <w:rPr>
+          <w:b/>
+          <w:bCs/>
+        </w:rPr>
+        <w:t> direkt med "Dokumentera match".</w:t>
+      </w:r>
+    </w:p>
+    <w:p>
+      <w:pPr>
+        <w:rPr>
+          <w:b/>
+          <w:bCs/>
+        </w:rPr>
+      </w:pPr>
+      <w:r>
+        <w:rPr>
+          <w:b/>
+          <w:bCs/>
+        </w:rPr>
+        <w:t>Du bör göra en ny startsida som visas först om databasen är tom.</w:t>
+      </w:r>
+    </w:p>
+    <w:p>
+      <w:pPr>
+        <w:rPr>
+          <w:b/>
+          <w:bCs/>
+        </w:rPr>
+      </w:pPr>
+      <w:r>
+        <w:rPr>
+          <w:b/>
+          <w:bCs/>
+        </w:rPr>
+        <w:t>Strategi: I din __</w:t>
+      </w:r>
+      <w:proofErr w:type="spellStart"/>
+      <w:r>
+        <w:rPr>
+          <w:b/>
+          <w:bCs/>
+        </w:rPr>
+        <w:t>init</w:t>
+      </w:r>
+      <w:proofErr w:type="spellEnd"/>
+      <w:r>
+        <w:rPr>
+          <w:b/>
+          <w:bCs/>
+        </w:rPr>
+        <w:t>__ i GUI-klassen, kolla om </w:t>
+      </w:r>
+      <w:proofErr w:type="spellStart"/>
+      <w:r>
+        <w:rPr>
+          <w:b/>
+          <w:bCs/>
+        </w:rPr>
+        <w:t>liga.dict_med_lag</w:t>
+      </w:r>
+      <w:proofErr w:type="spellEnd"/>
+      <w:r>
+        <w:rPr>
+          <w:b/>
+          <w:bCs/>
+        </w:rPr>
+        <w:t> är tom.</w:t>
+      </w:r>
+    </w:p>
+    <w:p>
+      <w:pPr>
+        <w:numPr>
+          <w:ilvl w:val="0"/>
+          <w:numId w:val="18"/>
+        </w:numPr>
+        <w:rPr>
+          <w:b/>
+          <w:bCs/>
+        </w:rPr>
+      </w:pPr>
+      <w:r>
+        <w:rPr>
+          <w:b/>
+          <w:bCs/>
+        </w:rPr>
+        <w:t>Om den är tom: Visa "Välkomst-skärmen" (Knapp: "Ladda Demo" / Knapp: "Ny Liga").</w:t>
+      </w:r>
+    </w:p>
+    <w:p>
+      <w:pPr>
+        <w:numPr>
+          <w:ilvl w:val="0"/>
+          <w:numId w:val="18"/>
+        </w:numPr>
+        <w:rPr>
+          <w:b/>
+          <w:bCs/>
+        </w:rPr>
+      </w:pPr>
+      <w:r>
+        <w:rPr>
+          <w:b/>
+          <w:bCs/>
+        </w:rPr>
+        <w:t>Om den har lag: Visa den vanliga menyn direkt.</w:t>
+      </w:r>
+    </w:p>
+    <w:p>
+      <w:pPr>
+        <w:rPr>
+          <w:b/>
+          <w:bCs/>
+        </w:rPr>
+      </w:pPr>
+      <w:r>
+        <w:rPr>
+          <w:b/>
+          <w:bCs/>
+        </w:rPr>
+        <w:t>Kodskiss för GUI:</w:t>
+      </w:r>
+    </w:p>
+    <w:p>
+      <w:pPr>
+        <w:rPr>
+          <w:b/>
+          <w:bCs/>
+        </w:rPr>
+      </w:pPr>
+      <w:proofErr w:type="spellStart"/>
+      <w:r>
+        <w:rPr>
+          <w:b/>
+          <w:bCs/>
+        </w:rPr>
+        <w:t>Python</w:t>
+      </w:r>
+      <w:proofErr w:type="spellEnd"/>
+    </w:p>
+    <w:p>
+      <w:pPr>
+        <w:rPr>
+          <w:b/>
+          <w:bCs/>
+        </w:rPr>
+      </w:pPr>
+      <w:r>
+        <w:rPr>
+          <w:b/>
+          <w:bCs/>
+        </w:rPr>
+        <w:t># I din GUI __</w:t>
+      </w:r>
+      <w:proofErr w:type="spellStart"/>
+      <w:r>
+        <w:rPr>
+          <w:b/>
+          <w:bCs/>
+        </w:rPr>
+        <w:t>init</w:t>
+      </w:r>
+      <w:proofErr w:type="spellEnd"/>
+      <w:r>
+        <w:rPr>
+          <w:b/>
+          <w:bCs/>
+        </w:rPr>
+        <w:t>__</w:t>
+      </w:r>
+    </w:p>
+    <w:p>
+      <w:pPr>
+        <w:rPr>
+          <w:b/>
+          <w:bCs/>
+          <w:lang w:val="en-US"/>
+        </w:rPr>
+      </w:pPr>
+      <w:r>
+        <w:rPr>
+          <w:b/>
+          <w:bCs/>
+          <w:lang w:val="en-US"/>
+        </w:rPr>
+        <w:t>if len(self.liga.dict_med_lag) == 0:</w:t>
+      </w:r>
+    </w:p>
+    <w:p>
+      <w:pPr>
+        <w:rPr>
+          <w:b/>
+          <w:bCs/>
+        </w:rPr>
+      </w:pPr>
+      <w:r>
+        <w:rPr>
+          <w:b/>
+          <w:bCs/>
+          <w:lang w:val="en-US"/>
+        </w:rPr>
+        <w:t xml:space="preserve">    </w:t>
+      </w:r>
+      <w:proofErr w:type="spellStart"/>
+      <w:r>
+        <w:rPr>
+          <w:b/>
+          <w:bCs/>
+        </w:rPr>
+        <w:t>self.visa_valkomst_skarm</w:t>
+      </w:r>
+      <w:proofErr w:type="spellEnd"/>
+      <w:r>
+        <w:rPr>
+          <w:b/>
+          <w:bCs/>
+        </w:rPr>
+        <w:t>()</w:t>
+      </w:r>
+    </w:p>
+    <w:p>
+      <w:pPr>
+        <w:rPr>
+          <w:b/>
+          <w:bCs/>
+        </w:rPr>
+      </w:pPr>
+      <w:proofErr w:type="spellStart"/>
+      <w:r>
+        <w:rPr>
+          <w:b/>
+          <w:bCs/>
+        </w:rPr>
+        <w:t>else</w:t>
+      </w:r>
+      <w:proofErr w:type="spellEnd"/>
+      <w:r>
+        <w:rPr>
+          <w:b/>
+          <w:bCs/>
+        </w:rPr>
+        <w:t>:</w:t>
+      </w:r>
+    </w:p>
+    <w:p>
+      <w:pPr>
+        <w:rPr>
+          <w:b/>
+          <w:bCs/>
+        </w:rPr>
+      </w:pPr>
+      <w:r>
+        <w:rPr>
+          <w:b/>
+          <w:bCs/>
+        </w:rPr>
+        <w:lastRenderedPageBreak/>
+        <w:t xml:space="preserve">    </w:t>
+      </w:r>
+      <w:proofErr w:type="spellStart"/>
+      <w:r>
+        <w:rPr>
+          <w:b/>
+          <w:bCs/>
+        </w:rPr>
+        <w:t>self.setup_main_frame</w:t>
+      </w:r>
+      <w:proofErr w:type="spellEnd"/>
+      <w:r>
+        <w:rPr>
+          <w:b/>
+          <w:bCs/>
+        </w:rPr>
+        <w:t>() # Din vanliga kod flyttar hit</w:t>
+      </w:r>
+    </w:p>
+    <w:p>
+      <w:pPr>
+        <w:rPr>
+          <w:b/>
+          <w:bCs/>
+        </w:rPr>
+      </w:pPr>
+    </w:p>
+    <w:p>
+      <w:pPr>
+        <w:rPr>
+          <w:b/>
+          <w:bCs/>
+        </w:rPr>
+      </w:pPr>
+      <w:proofErr w:type="spellStart"/>
+      <w:r>
+        <w:rPr>
+          <w:b/>
+          <w:bCs/>
+        </w:rPr>
+        <w:t>def</w:t>
+      </w:r>
+      <w:proofErr w:type="spellEnd"/>
+      <w:r>
+        <w:rPr>
+          <w:b/>
+          <w:bCs/>
+        </w:rPr>
+        <w:t xml:space="preserve"> </w:t>
+      </w:r>
+      <w:proofErr w:type="spellStart"/>
+      <w:r>
+        <w:rPr>
+          <w:b/>
+          <w:bCs/>
+        </w:rPr>
+        <w:t>visa_valkomst_skarm</w:t>
+      </w:r>
+      <w:proofErr w:type="spellEnd"/>
+      <w:r>
+        <w:rPr>
+          <w:b/>
+          <w:bCs/>
+        </w:rPr>
+        <w:t>(</w:t>
+      </w:r>
+      <w:proofErr w:type="spellStart"/>
+      <w:r>
+        <w:rPr>
+          <w:b/>
+          <w:bCs/>
+        </w:rPr>
+        <w:t>self</w:t>
+      </w:r>
+      <w:proofErr w:type="spellEnd"/>
+      <w:r>
+        <w:rPr>
+          <w:b/>
+          <w:bCs/>
+        </w:rPr>
+        <w:t>):</w:t>
+      </w:r>
+    </w:p>
+    <w:p>
+      <w:pPr>
+        <w:rPr>
+          <w:b/>
+          <w:bCs/>
+        </w:rPr>
+      </w:pPr>
+      <w:r>
+        <w:rPr>
+          <w:b/>
+          <w:bCs/>
+        </w:rPr>
+        <w:t xml:space="preserve">    # En </w:t>
+      </w:r>
+      <w:proofErr w:type="spellStart"/>
+      <w:r>
+        <w:rPr>
+          <w:b/>
+          <w:bCs/>
+        </w:rPr>
+        <w:t>frame</w:t>
+      </w:r>
+      <w:proofErr w:type="spellEnd"/>
+      <w:r>
+        <w:rPr>
+          <w:b/>
+          <w:bCs/>
+        </w:rPr>
+        <w:t xml:space="preserve"> med två stora knappar</w:t>
+      </w:r>
+    </w:p>
+    <w:p>
+      <w:pPr>
+        <w:rPr>
+          <w:b/>
+          <w:bCs/>
+        </w:rPr>
+      </w:pPr>
+      <w:r>
+        <w:rPr>
+          <w:b/>
+          <w:bCs/>
+        </w:rPr>
+        <w:t xml:space="preserve">    </w:t>
+      </w:r>
+      <w:proofErr w:type="spellStart"/>
+      <w:r>
+        <w:rPr>
+          <w:b/>
+          <w:bCs/>
+        </w:rPr>
+        <w:t>self.valkomst_frame</w:t>
+      </w:r>
+      <w:proofErr w:type="spellEnd"/>
+      <w:r>
+        <w:rPr>
+          <w:b/>
+          <w:bCs/>
+        </w:rPr>
+        <w:t xml:space="preserve"> = </w:t>
+      </w:r>
+      <w:proofErr w:type="spellStart"/>
+      <w:r>
+        <w:rPr>
+          <w:b/>
+          <w:bCs/>
+        </w:rPr>
+        <w:t>Frame</w:t>
+      </w:r>
+      <w:proofErr w:type="spellEnd"/>
+      <w:r>
+        <w:rPr>
+          <w:b/>
+          <w:bCs/>
+        </w:rPr>
+        <w:t>(</w:t>
+      </w:r>
+      <w:proofErr w:type="spellStart"/>
+      <w:r>
+        <w:rPr>
+          <w:b/>
+          <w:bCs/>
+        </w:rPr>
+        <w:t>self.root</w:t>
+      </w:r>
+      <w:proofErr w:type="spellEnd"/>
+      <w:r>
+        <w:rPr>
+          <w:b/>
+          <w:bCs/>
+        </w:rPr>
+        <w:t>)</w:t>
+      </w:r>
+    </w:p>
+    <w:p>
+      <w:pPr>
+        <w:rPr>
+          <w:b/>
+          <w:bCs/>
+        </w:rPr>
+      </w:pPr>
+      <w:r>
+        <w:rPr>
+          <w:b/>
+          <w:bCs/>
+        </w:rPr>
+        <w:t xml:space="preserve">    </w:t>
+      </w:r>
+      <w:proofErr w:type="spellStart"/>
+      <w:r>
+        <w:rPr>
+          <w:b/>
+          <w:bCs/>
+        </w:rPr>
+        <w:t>self.valkomst_frame.pack</w:t>
+      </w:r>
+      <w:proofErr w:type="spellEnd"/>
+      <w:r>
+        <w:rPr>
+          <w:b/>
+          <w:bCs/>
+        </w:rPr>
+        <w:t>(</w:t>
+      </w:r>
+      <w:proofErr w:type="spellStart"/>
+      <w:r>
+        <w:rPr>
+          <w:b/>
+          <w:bCs/>
+        </w:rPr>
+        <w:t>pady</w:t>
+      </w:r>
+      <w:proofErr w:type="spellEnd"/>
+      <w:r>
+        <w:rPr>
+          <w:b/>
+          <w:bCs/>
+        </w:rPr>
+        <w:t>=50)</w:t>
+      </w:r>
+    </w:p>
+    <w:p>
+      <w:pPr>
+        <w:rPr>
+          <w:b/>
+          <w:bCs/>
+        </w:rPr>
+      </w:pPr>
+      <w:r>
+        <w:rPr>
+          <w:b/>
+          <w:bCs/>
+        </w:rPr>
+        <w:t xml:space="preserve">    </w:t>
+      </w:r>
+    </w:p>
+    <w:p>
+      <w:pPr>
+        <w:rPr>
+          <w:b/>
+          <w:bCs/>
+        </w:rPr>
+      </w:pPr>
+      <w:r>
+        <w:rPr>
+          <w:b/>
+          <w:bCs/>
+        </w:rPr>
+        <w:t xml:space="preserve">    </w:t>
+      </w:r>
+      <w:proofErr w:type="spellStart"/>
+      <w:r>
+        <w:rPr>
+          <w:b/>
+          <w:bCs/>
+        </w:rPr>
+        <w:t>Label</w:t>
+      </w:r>
+      <w:proofErr w:type="spellEnd"/>
+      <w:r>
+        <w:rPr>
+          <w:b/>
+          <w:bCs/>
+        </w:rPr>
+        <w:t>(</w:t>
+      </w:r>
+      <w:proofErr w:type="spellStart"/>
+      <w:r>
+        <w:rPr>
+          <w:b/>
+          <w:bCs/>
+        </w:rPr>
+        <w:t>self.valkomst_frame</w:t>
+      </w:r>
+      <w:proofErr w:type="spellEnd"/>
+      <w:r>
+        <w:rPr>
+          <w:b/>
+          <w:bCs/>
+        </w:rPr>
+        <w:t>, text="Välkommen till League Manager!", font=("Arial", 20)).pack(</w:t>
+      </w:r>
+      <w:proofErr w:type="spellStart"/>
+      <w:r>
+        <w:rPr>
+          <w:b/>
+          <w:bCs/>
+        </w:rPr>
+        <w:t>pady</w:t>
+      </w:r>
+      <w:proofErr w:type="spellEnd"/>
+      <w:r>
+        <w:rPr>
+          <w:b/>
+          <w:bCs/>
+        </w:rPr>
+        <w:t>=20)</w:t>
+      </w:r>
+    </w:p>
+    <w:p>
+      <w:pPr>
+        <w:rPr>
+          <w:b/>
+          <w:bCs/>
+        </w:rPr>
+      </w:pPr>
+      <w:r>
+        <w:rPr>
+          <w:b/>
+          <w:bCs/>
+        </w:rPr>
+        <w:t xml:space="preserve">    </w:t>
+      </w:r>
+    </w:p>
+    <w:p>
+      <w:pPr>
+        <w:rPr>
+          <w:b/>
+          <w:bCs/>
+        </w:rPr>
+      </w:pPr>
+      <w:r>
+        <w:rPr>
+          <w:b/>
+          <w:bCs/>
+        </w:rPr>
+        <w:t xml:space="preserve">    </w:t>
+      </w:r>
+      <w:proofErr w:type="spellStart"/>
+      <w:r>
+        <w:rPr>
+          <w:b/>
+          <w:bCs/>
+        </w:rPr>
+        <w:t>Button</w:t>
+      </w:r>
+      <w:proofErr w:type="spellEnd"/>
+      <w:r>
+        <w:rPr>
+          <w:b/>
+          <w:bCs/>
+        </w:rPr>
+        <w:t>(</w:t>
+      </w:r>
+      <w:proofErr w:type="spellStart"/>
+      <w:r>
+        <w:rPr>
+          <w:b/>
+          <w:bCs/>
+        </w:rPr>
+        <w:t>self.valkomst_frame</w:t>
+      </w:r>
+      <w:proofErr w:type="spellEnd"/>
+      <w:r>
+        <w:rPr>
+          <w:b/>
+          <w:bCs/>
+        </w:rPr>
+        <w:t xml:space="preserve">, text="Ladda Premier League (Demo)", </w:t>
+      </w:r>
+    </w:p>
+    <w:p>
+      <w:pPr>
+        <w:rPr>
+          <w:b/>
+          <w:bCs/>
+        </w:rPr>
+      </w:pPr>
+      <w:r>
+        <w:rPr>
+          <w:b/>
+          <w:bCs/>
+        </w:rPr>
+        <w:t xml:space="preserve">           </w:t>
+      </w:r>
+      <w:proofErr w:type="spellStart"/>
+      <w:r>
+        <w:rPr>
+          <w:b/>
+          <w:bCs/>
+        </w:rPr>
+        <w:t>command</w:t>
+      </w:r>
+      <w:proofErr w:type="spellEnd"/>
+      <w:r>
+        <w:rPr>
+          <w:b/>
+          <w:bCs/>
+        </w:rPr>
+        <w:t>=</w:t>
+      </w:r>
+      <w:proofErr w:type="spellStart"/>
+      <w:r>
+        <w:rPr>
+          <w:b/>
+          <w:bCs/>
+        </w:rPr>
+        <w:t>self.klicka_demo</w:t>
+      </w:r>
+      <w:proofErr w:type="spellEnd"/>
+      <w:r>
+        <w:rPr>
+          <w:b/>
+          <w:bCs/>
+        </w:rPr>
+        <w:t>).pack(</w:t>
+      </w:r>
+      <w:proofErr w:type="spellStart"/>
+      <w:r>
+        <w:rPr>
+          <w:b/>
+          <w:bCs/>
+        </w:rPr>
+        <w:t>pady</w:t>
+      </w:r>
+      <w:proofErr w:type="spellEnd"/>
+      <w:r>
+        <w:rPr>
+          <w:b/>
+          <w:bCs/>
+        </w:rPr>
+        <w:t>=10)</w:t>
+      </w:r>
+    </w:p>
+    <w:p>
+      <w:pPr>
+        <w:rPr>
+          <w:b/>
+          <w:bCs/>
+        </w:rPr>
+      </w:pPr>
+      <w:r>
+        <w:rPr>
+          <w:b/>
+          <w:bCs/>
+        </w:rPr>
+        <w:t xml:space="preserve">           </w:t>
+      </w:r>
+    </w:p>
+    <w:p>
+      <w:pPr>
+        <w:rPr>
+          <w:b/>
+          <w:bCs/>
+        </w:rPr>
+      </w:pPr>
+      <w:r>
+        <w:rPr>
+          <w:b/>
+          <w:bCs/>
+        </w:rPr>
+        <w:t xml:space="preserve">    </w:t>
+      </w:r>
+      <w:proofErr w:type="spellStart"/>
+      <w:r>
+        <w:rPr>
+          <w:b/>
+          <w:bCs/>
+        </w:rPr>
+        <w:t>Button</w:t>
+      </w:r>
+      <w:proofErr w:type="spellEnd"/>
+      <w:r>
+        <w:rPr>
+          <w:b/>
+          <w:bCs/>
+        </w:rPr>
+        <w:t>(</w:t>
+      </w:r>
+      <w:proofErr w:type="spellStart"/>
+      <w:r>
+        <w:rPr>
+          <w:b/>
+          <w:bCs/>
+        </w:rPr>
+        <w:t>self.valkomst_frame</w:t>
+      </w:r>
+      <w:proofErr w:type="spellEnd"/>
+      <w:r>
+        <w:rPr>
+          <w:b/>
+          <w:bCs/>
+        </w:rPr>
+        <w:t xml:space="preserve">, text="Skapa tom liga", </w:t>
+      </w:r>
+    </w:p>
+    <w:p>
+      <w:pPr>
+        <w:rPr>
+          <w:b/>
+          <w:bCs/>
+        </w:rPr>
+      </w:pPr>
+      <w:r>
+        <w:rPr>
+          <w:b/>
+          <w:bCs/>
+        </w:rPr>
+        <w:t xml:space="preserve">           </w:t>
+      </w:r>
+      <w:proofErr w:type="spellStart"/>
+      <w:r>
+        <w:rPr>
+          <w:b/>
+          <w:bCs/>
+        </w:rPr>
+        <w:t>command</w:t>
+      </w:r>
+      <w:proofErr w:type="spellEnd"/>
+      <w:r>
+        <w:rPr>
+          <w:b/>
+          <w:bCs/>
+        </w:rPr>
+        <w:t>=</w:t>
+      </w:r>
+      <w:proofErr w:type="spellStart"/>
+      <w:r>
+        <w:rPr>
+          <w:b/>
+          <w:bCs/>
+        </w:rPr>
+        <w:t>self.klicka_tom_liga</w:t>
+      </w:r>
+      <w:proofErr w:type="spellEnd"/>
+      <w:r>
+        <w:rPr>
+          <w:b/>
+          <w:bCs/>
+        </w:rPr>
+        <w:t>).pack(</w:t>
+      </w:r>
+      <w:proofErr w:type="spellStart"/>
+      <w:r>
+        <w:rPr>
+          <w:b/>
+          <w:bCs/>
+        </w:rPr>
+        <w:t>pady</w:t>
+      </w:r>
+      <w:proofErr w:type="spellEnd"/>
+      <w:r>
+        <w:rPr>
+          <w:b/>
+          <w:bCs/>
+        </w:rPr>
+        <w:t>=10)</w:t>
+      </w:r>
+    </w:p>
+    <w:p>
+      <w:pPr>
+        <w:rPr>
+          <w:b/>
+          <w:bCs/>
+        </w:rPr>
+      </w:pPr>
+    </w:p>
+    <w:p>
+      <w:pPr>
+        <w:rPr>
+          <w:b/>
+          <w:bCs/>
+        </w:rPr>
+      </w:pPr>
+      <w:proofErr w:type="spellStart"/>
+      <w:r>
+        <w:rPr>
+          <w:b/>
+          <w:bCs/>
+        </w:rPr>
+        <w:t>def</w:t>
+      </w:r>
+      <w:proofErr w:type="spellEnd"/>
+      <w:r>
+        <w:rPr>
+          <w:b/>
+          <w:bCs/>
+        </w:rPr>
+        <w:t xml:space="preserve"> </w:t>
+      </w:r>
+      <w:proofErr w:type="spellStart"/>
+      <w:r>
+        <w:rPr>
+          <w:b/>
+          <w:bCs/>
+        </w:rPr>
+        <w:t>klicka_demo</w:t>
+      </w:r>
+      <w:proofErr w:type="spellEnd"/>
+      <w:r>
+        <w:rPr>
+          <w:b/>
+          <w:bCs/>
+        </w:rPr>
+        <w:t>(</w:t>
+      </w:r>
+      <w:proofErr w:type="spellStart"/>
+      <w:r>
+        <w:rPr>
+          <w:b/>
+          <w:bCs/>
+        </w:rPr>
+        <w:t>self</w:t>
+      </w:r>
+      <w:proofErr w:type="spellEnd"/>
+      <w:r>
+        <w:rPr>
+          <w:b/>
+          <w:bCs/>
+        </w:rPr>
+        <w:t>):</w:t>
+      </w:r>
+    </w:p>
+    <w:p>
+      <w:pPr>
+        <w:rPr>
+          <w:b/>
+          <w:bCs/>
+        </w:rPr>
+      </w:pPr>
+      <w:r>
+        <w:rPr>
+          <w:b/>
+          <w:bCs/>
+        </w:rPr>
+        <w:t xml:space="preserve">    </w:t>
+      </w:r>
+      <w:proofErr w:type="spellStart"/>
+      <w:r>
+        <w:rPr>
+          <w:b/>
+          <w:bCs/>
+        </w:rPr>
+        <w:t>self.liga.skapa_demo_liga</w:t>
+      </w:r>
+      <w:proofErr w:type="spellEnd"/>
+      <w:r>
+        <w:rPr>
+          <w:b/>
+          <w:bCs/>
+        </w:rPr>
+        <w:t>()</w:t>
+      </w:r>
+    </w:p>
+    <w:p>
+      <w:pPr>
+        <w:rPr>
+          <w:b/>
+          <w:bCs/>
+        </w:rPr>
+      </w:pPr>
+      <w:r>
+        <w:rPr>
+          <w:b/>
+          <w:bCs/>
+        </w:rPr>
+        <w:t xml:space="preserve">    </w:t>
+      </w:r>
+      <w:proofErr w:type="spellStart"/>
+      <w:r>
+        <w:rPr>
+          <w:b/>
+          <w:bCs/>
+        </w:rPr>
+        <w:t>self.valkomst_frame.destroy</w:t>
+      </w:r>
+      <w:proofErr w:type="spellEnd"/>
+      <w:r>
+        <w:rPr>
+          <w:b/>
+          <w:bCs/>
+        </w:rPr>
+        <w:t>()</w:t>
+      </w:r>
+    </w:p>
+    <w:p>
+      <w:pPr>
+        <w:rPr>
+          <w:b/>
+          <w:bCs/>
+        </w:rPr>
+      </w:pPr>
+      <w:r>
+        <w:rPr>
+          <w:b/>
+          <w:bCs/>
+        </w:rPr>
+        <w:t xml:space="preserve">    </w:t>
+      </w:r>
+      <w:proofErr w:type="spellStart"/>
+      <w:r>
+        <w:rPr>
+          <w:b/>
+          <w:bCs/>
+        </w:rPr>
+        <w:t>self.setup_main_frame</w:t>
+      </w:r>
+      <w:proofErr w:type="spellEnd"/>
+      <w:r>
+        <w:rPr>
+          <w:b/>
+          <w:bCs/>
+        </w:rPr>
+        <w:t>() # Gå till vanliga menyn</w:t>
+      </w:r>
+    </w:p>
+    <w:p>
+      <w:pPr>
+        <w:rPr>
+          <w:b/>
+          <w:bCs/>
+        </w:rPr>
+      </w:pPr>
+    </w:p>
+    <w:p>
+      <w:pPr>
+        <w:rPr>
+          <w:b/>
+          <w:bCs/>
+        </w:rPr>
+      </w:pPr>
+      <w:proofErr w:type="spellStart"/>
+      <w:r>
+        <w:rPr>
+          <w:b/>
+          <w:bCs/>
+        </w:rPr>
+        <w:t>def</w:t>
+      </w:r>
+      <w:proofErr w:type="spellEnd"/>
+      <w:r>
+        <w:rPr>
+          <w:b/>
+          <w:bCs/>
+        </w:rPr>
+        <w:t xml:space="preserve"> </w:t>
+      </w:r>
+      <w:proofErr w:type="spellStart"/>
+      <w:r>
+        <w:rPr>
+          <w:b/>
+          <w:bCs/>
+        </w:rPr>
+        <w:t>klicka_tom_liga</w:t>
+      </w:r>
+      <w:proofErr w:type="spellEnd"/>
+      <w:r>
+        <w:rPr>
+          <w:b/>
+          <w:bCs/>
+        </w:rPr>
+        <w:t>(</w:t>
+      </w:r>
+      <w:proofErr w:type="spellStart"/>
+      <w:r>
+        <w:rPr>
+          <w:b/>
+          <w:bCs/>
+        </w:rPr>
+        <w:t>self</w:t>
+      </w:r>
+      <w:proofErr w:type="spellEnd"/>
+      <w:r>
+        <w:rPr>
+          <w:b/>
+          <w:bCs/>
+        </w:rPr>
+        <w:t>):</w:t>
+      </w:r>
+    </w:p>
+    <w:p>
+      <w:pPr>
+        <w:rPr>
+          <w:b/>
+          <w:bCs/>
+        </w:rPr>
+      </w:pPr>
+      <w:r>
+        <w:rPr>
+          <w:b/>
+          <w:bCs/>
+        </w:rPr>
+        <w:t xml:space="preserve">    # Här behöver du egentligen inte göra något med databasen, den är ju redan tom och skapad.</w:t>
+      </w:r>
+    </w:p>
+    <w:p>
+      <w:pPr>
+        <w:rPr>
+          <w:b/>
+          <w:bCs/>
+        </w:rPr>
+      </w:pPr>
+      <w:r>
+        <w:rPr>
+          <w:b/>
+          <w:bCs/>
+        </w:rPr>
+        <w:t xml:space="preserve">    # Vi går bara vidare till menyn.</w:t>
+      </w:r>
+    </w:p>
+    <w:p>
+      <w:pPr>
+        <w:rPr>
+          <w:b/>
+          <w:bCs/>
+          <w:lang w:val="en-US"/>
+        </w:rPr>
+      </w:pPr>
+      <w:r>
+        <w:rPr>
+          <w:b/>
+          <w:bCs/>
+        </w:rPr>
+        <w:t xml:space="preserve">    </w:t>
+      </w:r>
+      <w:r>
+        <w:rPr>
+          <w:b/>
+          <w:bCs/>
+          <w:lang w:val="en-US"/>
+        </w:rPr>
+        <w:t>self.valkomst_frame.destroy()</w:t>
+      </w:r>
+    </w:p>
+    <w:p>
+      <w:pPr>
+        <w:rPr>
+          <w:b/>
+          <w:bCs/>
+          <w:lang w:val="en-US"/>
+        </w:rPr>
+      </w:pPr>
+      <w:r>
+        <w:rPr>
+          <w:b/>
+          <w:bCs/>
+          <w:lang w:val="en-US"/>
+        </w:rPr>
+        <w:t xml:space="preserve">    self.setup_main_frame()</w:t>
+      </w:r>
+    </w:p>
+    <w:p>
+      <w:pPr>
+        <w:rPr>
+          <w:b/>
+          <w:bCs/>
+        </w:rPr>
+      </w:pPr>
+      <w:r>
+        <w:rPr>
+          <w:b/>
+          <w:bCs/>
+        </w:rPr>
+        <w:t>4. Det nya problemet: "Lägga till lag"-knappen</w:t>
+      </w:r>
+    </w:p>
+    <w:p>
+      <w:pPr>
+        <w:rPr>
+          <w:b/>
+          <w:bCs/>
+        </w:rPr>
+      </w:pPr>
+      <w:r>
+        <w:rPr>
+          <w:b/>
+          <w:bCs/>
+        </w:rPr>
+        <w:t>Om användaren väljer "Skapa tom liga" kommer de in i ditt vanliga program, men rullgardinsmenyn för lag kommer vara tom!</w:t>
+      </w:r>
+    </w:p>
+    <w:p>
+      <w:pPr>
+        <w:rPr>
+          <w:b/>
+          <w:bCs/>
+        </w:rPr>
+      </w:pPr>
+      <w:r>
+        <w:rPr>
+          <w:b/>
+          <w:bCs/>
+        </w:rPr>
+        <w:t>Du måste lägga till en ny knapp i din huvudmeny: "Hantera Lag" (eller "Lägg till lag"). Den knappen ska leda till en sida där man skriver in ett namn i en </w:t>
+      </w:r>
+      <w:proofErr w:type="spellStart"/>
+      <w:r>
+        <w:rPr>
+          <w:b/>
+          <w:bCs/>
+        </w:rPr>
+        <w:t>Entry</w:t>
+      </w:r>
+      <w:proofErr w:type="spellEnd"/>
+      <w:r>
+        <w:rPr>
+          <w:b/>
+          <w:bCs/>
+        </w:rPr>
+        <w:t>-ruta och klickar "Lägg till". Den knappen anropar sedan </w:t>
+      </w:r>
+      <w:proofErr w:type="spellStart"/>
+      <w:r>
+        <w:rPr>
+          <w:b/>
+          <w:bCs/>
+        </w:rPr>
+        <w:t>liga.lagg_till_nytt_lag</w:t>
+      </w:r>
+      <w:proofErr w:type="spellEnd"/>
+      <w:r>
+        <w:rPr>
+          <w:b/>
+          <w:bCs/>
+        </w:rPr>
+        <w:t>(namnet).</w:t>
+      </w:r>
+    </w:p>
+    <w:p>
+      <w:pPr>
+        <w:rPr>
+          <w:b/>
+          <w:bCs/>
+        </w:rPr>
+      </w:pPr>
+      <w:r>
+        <w:rPr>
+          <w:b/>
+          <w:bCs/>
+        </w:rPr>
+        <w:lastRenderedPageBreak/>
+        <w:t>Sammanfattning av din arbetsgång nu:</w:t>
+      </w:r>
+    </w:p>
+    <w:p>
+      <w:pPr>
+        <w:numPr>
+          <w:ilvl w:val="0"/>
+          <w:numId w:val="19"/>
+        </w:numPr>
+        <w:rPr>
+          <w:b/>
+          <w:bCs/>
+        </w:rPr>
+      </w:pPr>
+      <w:proofErr w:type="spellStart"/>
+      <w:r>
+        <w:rPr>
+          <w:b/>
+          <w:bCs/>
+        </w:rPr>
+        <w:t>Backend</w:t>
+      </w:r>
+      <w:proofErr w:type="spellEnd"/>
+      <w:r>
+        <w:rPr>
+          <w:b/>
+          <w:bCs/>
+        </w:rPr>
+        <w:t>: Skriv </w:t>
+      </w:r>
+      <w:proofErr w:type="spellStart"/>
+      <w:r>
+        <w:rPr>
+          <w:b/>
+          <w:bCs/>
+        </w:rPr>
+        <w:t>skapa_demo_liga</w:t>
+      </w:r>
+      <w:proofErr w:type="spellEnd"/>
+      <w:r>
+        <w:rPr>
+          <w:b/>
+          <w:bCs/>
+        </w:rPr>
+        <w:t>() och </w:t>
+      </w:r>
+      <w:proofErr w:type="spellStart"/>
+      <w:r>
+        <w:rPr>
+          <w:b/>
+          <w:bCs/>
+        </w:rPr>
+        <w:t>lagg_till_nytt_lag</w:t>
+      </w:r>
+      <w:proofErr w:type="spellEnd"/>
+      <w:r>
+        <w:rPr>
+          <w:b/>
+          <w:bCs/>
+        </w:rPr>
+        <w:t>() i din Liga-klass.</w:t>
+      </w:r>
+    </w:p>
+    <w:p>
+      <w:pPr>
+        <w:numPr>
+          <w:ilvl w:val="0"/>
+          <w:numId w:val="19"/>
+        </w:numPr>
+        <w:rPr>
+          <w:b/>
+          <w:bCs/>
+        </w:rPr>
+      </w:pPr>
+      <w:r>
+        <w:rPr>
+          <w:b/>
+          <w:bCs/>
+        </w:rPr>
+        <w:t xml:space="preserve">Testa </w:t>
+      </w:r>
+      <w:proofErr w:type="spellStart"/>
+      <w:r>
+        <w:rPr>
+          <w:b/>
+          <w:bCs/>
+        </w:rPr>
+        <w:t>Backend</w:t>
+      </w:r>
+      <w:proofErr w:type="spellEnd"/>
+      <w:r>
+        <w:rPr>
+          <w:b/>
+          <w:bCs/>
+        </w:rPr>
+        <w:t>: Testa att anropa dem manuellt i koden för att se att </w:t>
+      </w:r>
+      <w:proofErr w:type="spellStart"/>
+      <w:r>
+        <w:rPr>
+          <w:b/>
+          <w:bCs/>
+        </w:rPr>
+        <w:t>Lagen.db</w:t>
+      </w:r>
+      <w:proofErr w:type="spellEnd"/>
+      <w:r>
+        <w:rPr>
+          <w:b/>
+          <w:bCs/>
+        </w:rPr>
+        <w:t> uppdateras.</w:t>
+      </w:r>
+    </w:p>
+    <w:p>
+      <w:pPr>
+        <w:numPr>
+          <w:ilvl w:val="0"/>
+          <w:numId w:val="19"/>
+        </w:numPr>
+        <w:rPr>
+          <w:b/>
+          <w:bCs/>
+        </w:rPr>
+      </w:pPr>
+      <w:proofErr w:type="spellStart"/>
+      <w:r>
+        <w:rPr>
+          <w:b/>
+          <w:bCs/>
+        </w:rPr>
+        <w:t>Frontend</w:t>
+      </w:r>
+      <w:proofErr w:type="spellEnd"/>
+      <w:r>
+        <w:rPr>
+          <w:b/>
+          <w:bCs/>
+        </w:rPr>
+        <w:t>: Bygg om GUI-klassen så att den har en välkomstskärm om ligan är tom.</w:t>
+      </w:r>
+    </w:p>
+    <w:p>
+      <w:pPr>
+        <w:numPr>
+          <w:ilvl w:val="0"/>
+          <w:numId w:val="19"/>
+        </w:numPr>
+        <w:rPr>
+          <w:b/>
+          <w:bCs/>
+        </w:rPr>
+      </w:pPr>
+      <w:proofErr w:type="spellStart"/>
+      <w:r>
+        <w:rPr>
+          <w:b/>
+          <w:bCs/>
+        </w:rPr>
+        <w:t>Frontend</w:t>
+      </w:r>
+      <w:proofErr w:type="spellEnd"/>
+      <w:r>
+        <w:rPr>
+          <w:b/>
+          <w:bCs/>
+        </w:rPr>
+        <w:t>: Lägg till funktionalitet i menyn för att lägga till nya lag manuellt (annars blir "Tom liga"-alternativet ganska tråkigt).</w:t>
+      </w:r>
+    </w:p>
+    <w:p>
+      <w:pPr>
+        <w:rPr>
+          <w:b/>
+          <w:bCs/>
+        </w:rPr>
+      </w:pPr>
+    </w:p>
+    <w:p>
+      <w:pPr>
+        <w:rPr>
+          <w:b/>
+          <w:bCs/>
+        </w:rPr>
+      </w:pPr>
+    </w:p>
+    <w:p>
+      <w:pPr>
+        <w:rPr>
+          <w:b/>
+          <w:bCs/>
+        </w:rPr>
+      </w:pPr>
+    </w:p>
+    <w:p>
+      <w:pPr>
+        <w:rPr>
+          <w:b/>
+          <w:bCs/>
+        </w:rPr>
+      </w:pPr>
+      <w:r>
+        <w:rPr>
+          <w:b/>
+          <w:bCs/>
+        </w:rPr>
         <w:t xml:space="preserve">Nästa steg: </w:t>
       </w:r>
     </w:p>
@@ -80,31 +3208,7 @@
         <w:t>ställningen</w:t>
       </w:r>
       <w:r>
-        <w:t xml:space="preserve">. Om du råkar mata in att Arsenal vann med </w:t>
-      </w:r>
-      <w:proofErr w:type="gramStart"/>
-      <w:r>
-        <w:t>50-0</w:t>
-      </w:r>
-      <w:proofErr w:type="gramEnd"/>
-      <w:r>
-        <w:t xml:space="preserve"> </w:t>
-      </w:r>
-      <w:proofErr w:type="gramStart"/>
-      <w:r>
-        <w:t>istället</w:t>
-      </w:r>
-      <w:proofErr w:type="gramEnd"/>
-      <w:r>
-        <w:t xml:space="preserve"> för </w:t>
-      </w:r>
-      <w:proofErr w:type="gramStart"/>
-      <w:r>
-        <w:t>5-0</w:t>
-      </w:r>
-      <w:proofErr w:type="gramEnd"/>
-      <w:r>
-        <w:t xml:space="preserve">, kan du inte "ångra" det eller se </w:t>
+        <w:t xml:space="preserve">. Om du råkar mata in att Arsenal vann med 50-0 istället för 5-0, kan du inte "ångra" det eller se </w:t>
       </w:r>
       <w:r>
         <w:rPr>
@@ -366,6 +3470,7 @@
         </w:numPr>
       </w:pPr>
       <w:r>
+        <w:lastRenderedPageBreak/>
         <w:t xml:space="preserve">Nästa nivå är att separera detta ännu mer. </w:t>
       </w:r>
       <w:proofErr w:type="spellStart"/>
@@ -380,7 +3485,7 @@
     <w:p>
       <w:r>
         <w:pict w14:anchorId="1A574EFA">
-          <v:rect id="_x0000_i1035" style="width:0;height:1.5pt" o:hralign="center" o:hrstd="t" o:hr="t" fillcolor="#a0a0a0" stroked="f"/>
+          <v:rect id="_x0000_i1026" style="width:0;height:1.5pt" o:hralign="center" o:hrstd="t" o:hr="t" fillcolor="#a0a0a0" stroked="f"/>
         </w:pict>
       </w:r>
     </w:p>
@@ -486,7 +3591,6 @@
         </w:numPr>
       </w:pPr>
       <w:r>
-        <w:lastRenderedPageBreak/>
         <w:t xml:space="preserve">Ändra </w:t>
       </w:r>
       <w:proofErr w:type="spellStart"/>
@@ -783,7 +3887,7 @@
     <w:p>
       <w:r>
         <w:pict w14:anchorId="5E7A40CF">
-          <v:rect id="_x0000_i1025" style="width:0;height:1.5pt" o:hralign="center" o:hrstd="t" o:hr="t" fillcolor="#a0a0a0" stroked="f"/>
+          <v:rect id="_x0000_i1027" style="width:0;height:1.5pt" o:hralign="center" o:hrstd="t" o:hr="t" fillcolor="#a0a0a0" stroked="f"/>
         </w:pict>
       </w:r>
     </w:p>
@@ -829,6 +3933,7 @@
           <w:b/>
           <w:bCs/>
         </w:rPr>
+        <w:lastRenderedPageBreak/>
         <w:t>Hantera Ligor:</w:t>
       </w:r>
       <w:r>
@@ -951,7 +4056,6 @@
         </w:numPr>
       </w:pPr>
       <w:r>
-        <w:lastRenderedPageBreak/>
         <w:t>Korrekt sortering enligt standardregler (Poäng $\</w:t>
       </w:r>
       <w:proofErr w:type="spellStart"/>
@@ -1094,7 +4198,7 @@
     <w:p>
       <w:r>
         <w:pict w14:anchorId="13153512">
-          <v:rect id="_x0000_i1026" style="width:0;height:1.5pt" o:hralign="center" o:hrstd="t" o:hr="t" fillcolor="#a0a0a0" stroked="f"/>
+          <v:rect id="_x0000_i1028" style="width:0;height:1.5pt" o:hralign="center" o:hrstd="t" o:hr="t" fillcolor="#a0a0a0" stroked="f"/>
         </w:pict>
       </w:r>
     </w:p>
@@ -1269,7 +4373,7 @@
     <w:p>
       <w:r>
         <w:pict w14:anchorId="2FA1AE49">
-          <v:rect id="_x0000_i1027" style="width:0;height:1.5pt" o:hralign="center" o:hrstd="t" o:hr="t" fillcolor="#a0a0a0" stroked="f"/>
+          <v:rect id="_x0000_i1029" style="width:0;height:1.5pt" o:hralign="center" o:hrstd="t" o:hr="t" fillcolor="#a0a0a0" stroked="f"/>
         </w:pict>
       </w:r>
     </w:p>
@@ -1285,6 +4389,7 @@
           <w:b/>
           <w:bCs/>
         </w:rPr>
+        <w:lastRenderedPageBreak/>
         <w:t>4. Hur ska det göras? (Teknisk Stack)</w:t>
       </w:r>
     </w:p>
@@ -1486,9 +4591,8 @@
     </w:p>
     <w:p>
       <w:r>
-        <w:lastRenderedPageBreak/>
         <w:pict w14:anchorId="68A7E994">
-          <v:rect id="_x0000_i1028" style="width:0;height:1.5pt" o:hralign="center" o:hrstd="t" o:hr="t" fillcolor="#a0a0a0" stroked="f"/>
+          <v:rect id="_x0000_i1030" style="width:0;height:1.5pt" o:hralign="center" o:hrstd="t" o:hr="t" fillcolor="#a0a0a0" stroked="f"/>
         </w:pict>
       </w:r>
     </w:p>
@@ -1907,6 +5011,119 @@
 <file path=word/numbering.xml><?xml version="1.0" encoding="utf-8"?>
 <w:numbering xmlns:wpc="http://schemas.microsoft.com/office/word/2010/wordprocessingCanvas" xmlns:cx="http://schemas.microsoft.com/office/drawing/2014/chartex" xmlns:cx1="http://schemas.microsoft.com/office/drawing/2015/9/8/chartex" xmlns:cx2="http://schemas.microsoft.com/office/drawing/2015/10/21/chartex" xmlns:cx3="http://schemas.microsoft.com/office/drawing/2016/5/9/chartex" xmlns:cx4="http://schemas.microsoft.com/office/drawing/2016/5/10/chartex" xmlns:cx5="http://schemas.microsoft.com/office/drawing/2016/5/11/chartex" xmlns:cx6="http://schemas.microsoft.com/office/drawing/2016/5/12/chartex" xmlns:cx7="http://schemas.microsoft.com/office/drawing/2016/5/13/chartex" xmlns:cx8="http://schemas.microsoft.com/office/drawing/2016/5/14/chartex" xmlns:mc="http://schemas.openxmlformats.org/markup-compatibility/2006" xmlns:aink="http://schemas.microsoft.com/office/drawing/2016/ink" xmlns:am3d="http://schemas.microsoft.com/office/drawing/2017/model3d" xmlns:o="urn:schemas-microsoft-com:office:office" xmlns:oel="http://schemas.microsoft.com/office/2019/extlst" xmlns:r="http://schemas.openxmlformats.org/officeDocument/2006/relationships" xmlns:m="http://schemas.openxmlformats.org/officeDocument/2006/math" xmlns:v="urn:schemas-microsoft-com:vml" xmlns:wp14="http://schemas.microsoft.com/office/word/2010/wordprocessingDrawing" xmlns:wp="http://schemas.openxmlformats.org/drawingml/2006/wordprocessingDrawing" xmlns:w10="urn:schemas-microsoft-com:office:word" xmlns:w="http://schemas.openxmlformats.org/wordprocessingml/2006/main" xmlns:w14="http://schemas.microsoft.com/office/word/2010/wordml" xmlns:w15="http://schemas.microsoft.com/office/word/2012/wordml" xmlns:w16cex="http://schemas.microsoft.com/office/word/2018/wordml/cex" xmlns:w16cid="http://schemas.microsoft.com/office/word/2016/wordml/cid" xmlns:w16="http://schemas.microsoft.com/office/word/2018/wordml" xmlns:w16du="http://schemas.microsoft.com/office/word/2023/wordml/word16du" xmlns:w16sdtdh="http://schemas.microsoft.com/office/word/2020/wordml/sdtdatahash" xmlns:w16sdtfl="http://schemas.microsoft.com/office/word/2024/wordml/sdtformatlock" xmlns:w16se="http://schemas.microsoft.com/office/word/2015/wordml/symex" xmlns:wpg="http://schemas.microsoft.com/office/word/2010/wordprocessingGroup" xmlns:wpi="http://schemas.microsoft.com/office/word/2010/wordprocessingInk" xmlns:wne="http://schemas.microsoft.com/office/word/2006/wordml" xmlns:wps="http://schemas.microsoft.com/office/word/2010/wordprocessingShape" mc:Ignorable="w14 w15 w16se w16cid w16 w16cex w16sdtdh w16sdtfl w16du wp14">
   <w:abstractNum w:abstractNumId="0" w15:restartNumberingAfterBreak="0">
+    <w:nsid w:val="03F04601"/>
+    <w:multiLevelType w:val="multilevel"/>
+    <w:tmpl w:val="C70833AC"/>
+    <w:lvl w:ilvl="0">
+      <w:start w:val="1"/>
+      <w:numFmt w:val="decimal"/>
+      <w:lvlText w:val="%1."/>
+      <w:lvlJc w:val="left"/>
+      <w:pPr>
+        <w:tabs>
+          <w:tab w:val="num" w:pos="720"/>
+        </w:tabs>
+        <w:ind w:left="720" w:hanging="360"/>
+      </w:pPr>
+    </w:lvl>
+    <w:lvl w:ilvl="1" w:tentative="1">
+      <w:start w:val="1"/>
+      <w:numFmt w:val="decimal"/>
+      <w:lvlText w:val="%2."/>
+      <w:lvlJc w:val="left"/>
+      <w:pPr>
+        <w:tabs>
+          <w:tab w:val="num" w:pos="1440"/>
+        </w:tabs>
+        <w:ind w:left="1440" w:hanging="360"/>
+      </w:pPr>
+    </w:lvl>
+    <w:lvl w:ilvl="2" w:tentative="1">
+      <w:start w:val="1"/>
+      <w:numFmt w:val="decimal"/>
+      <w:lvlText w:val="%3."/>
+      <w:lvlJc w:val="left"/>
+      <w:pPr>
+        <w:tabs>
+          <w:tab w:val="num" w:pos="2160"/>
+        </w:tabs>
+        <w:ind w:left="2160" w:hanging="360"/>
+      </w:pPr>
+    </w:lvl>
+    <w:lvl w:ilvl="3" w:tentative="1">
+      <w:start w:val="1"/>
+      <w:numFmt w:val="decimal"/>
+      <w:lvlText w:val="%4."/>
+      <w:lvlJc w:val="left"/>
+      <w:pPr>
+        <w:tabs>
+          <w:tab w:val="num" w:pos="2880"/>
+        </w:tabs>
+        <w:ind w:left="2880" w:hanging="360"/>
+      </w:pPr>
+    </w:lvl>
+    <w:lvl w:ilvl="4" w:tentative="1">
+      <w:start w:val="1"/>
+      <w:numFmt w:val="decimal"/>
+      <w:lvlText w:val="%5."/>
+      <w:lvlJc w:val="left"/>
+      <w:pPr>
+        <w:tabs>
+          <w:tab w:val="num" w:pos="3600"/>
+        </w:tabs>
+        <w:ind w:left="3600" w:hanging="360"/>
+      </w:pPr>
+    </w:lvl>
+    <w:lvl w:ilvl="5" w:tentative="1">
+      <w:start w:val="1"/>
+      <w:numFmt w:val="decimal"/>
+      <w:lvlText w:val="%6."/>
+      <w:lvlJc w:val="left"/>
+      <w:pPr>
+        <w:tabs>
+          <w:tab w:val="num" w:pos="4320"/>
+        </w:tabs>
+        <w:ind w:left="4320" w:hanging="360"/>
+      </w:pPr>
+    </w:lvl>
+    <w:lvl w:ilvl="6" w:tentative="1">
+      <w:start w:val="1"/>
+      <w:numFmt w:val="decimal"/>
+      <w:lvlText w:val="%7."/>
+      <w:lvlJc w:val="left"/>
+      <w:pPr>
+        <w:tabs>
+          <w:tab w:val="num" w:pos="5040"/>
+        </w:tabs>
+        <w:ind w:left="5040" w:hanging="360"/>
+      </w:pPr>
+    </w:lvl>
+    <w:lvl w:ilvl="7" w:tentative="1">
+      <w:start w:val="1"/>
+      <w:numFmt w:val="decimal"/>
+      <w:lvlText w:val="%8."/>
+      <w:lvlJc w:val="left"/>
+      <w:pPr>
+        <w:tabs>
+          <w:tab w:val="num" w:pos="5760"/>
+        </w:tabs>
+        <w:ind w:left="5760" w:hanging="360"/>
+      </w:pPr>
+    </w:lvl>
+    <w:lvl w:ilvl="8" w:tentative="1">
+      <w:start w:val="1"/>
+      <w:numFmt w:val="decimal"/>
+      <w:lvlText w:val="%9."/>
+      <w:lvlJc w:val="left"/>
+      <w:pPr>
+        <w:tabs>
+          <w:tab w:val="num" w:pos="6480"/>
+        </w:tabs>
+        <w:ind w:left="6480" w:hanging="360"/>
+      </w:pPr>
+    </w:lvl>
+  </w:abstractNum>
+  <w:abstractNum w:abstractNumId="1" w15:restartNumberingAfterBreak="0">
     <w:nsid w:val="068B3436"/>
     <w:multiLevelType w:val="multilevel"/>
     <w:tmpl w:val="690E9DF6"/>
@@ -2055,7 +5272,7 @@
       </w:rPr>
     </w:lvl>
   </w:abstractNum>
-  <w:abstractNum w:abstractNumId="1" w15:restartNumberingAfterBreak="0">
+  <w:abstractNum w:abstractNumId="2" w15:restartNumberingAfterBreak="0">
     <w:nsid w:val="12D82827"/>
     <w:multiLevelType w:val="multilevel"/>
     <w:tmpl w:val="4E128BEC"/>
@@ -2204,7 +5421,305 @@
       </w:rPr>
     </w:lvl>
   </w:abstractNum>
-  <w:abstractNum w:abstractNumId="2" w15:restartNumberingAfterBreak="0">
+  <w:abstractNum w:abstractNumId="3" w15:restartNumberingAfterBreak="0">
+    <w:nsid w:val="153C5005"/>
+    <w:multiLevelType w:val="multilevel"/>
+    <w:tmpl w:val="416AD772"/>
+    <w:lvl w:ilvl="0">
+      <w:start w:val="1"/>
+      <w:numFmt w:val="bullet"/>
+      <w:lvlText w:val=""/>
+      <w:lvlJc w:val="left"/>
+      <w:pPr>
+        <w:tabs>
+          <w:tab w:val="num" w:pos="720"/>
+        </w:tabs>
+        <w:ind w:left="720" w:hanging="360"/>
+      </w:pPr>
+      <w:rPr>
+        <w:rFonts w:ascii="Symbol" w:hAnsi="Symbol" w:hint="default"/>
+        <w:sz w:val="20"/>
+      </w:rPr>
+    </w:lvl>
+    <w:lvl w:ilvl="1" w:tentative="1">
+      <w:start w:val="1"/>
+      <w:numFmt w:val="bullet"/>
+      <w:lvlText w:val="o"/>
+      <w:lvlJc w:val="left"/>
+      <w:pPr>
+        <w:tabs>
+          <w:tab w:val="num" w:pos="1440"/>
+        </w:tabs>
+        <w:ind w:left="1440" w:hanging="360"/>
+      </w:pPr>
+      <w:rPr>
+        <w:rFonts w:ascii="Courier New" w:hAnsi="Courier New" w:hint="default"/>
+        <w:sz w:val="20"/>
+      </w:rPr>
+    </w:lvl>
+    <w:lvl w:ilvl="2" w:tentative="1">
+      <w:start w:val="1"/>
+      <w:numFmt w:val="bullet"/>
+      <w:lvlText w:val=""/>
+      <w:lvlJc w:val="left"/>
+      <w:pPr>
+        <w:tabs>
+          <w:tab w:val="num" w:pos="2160"/>
+        </w:tabs>
+        <w:ind w:left="2160" w:hanging="360"/>
+      </w:pPr>
+      <w:rPr>
+        <w:rFonts w:ascii="Wingdings" w:hAnsi="Wingdings" w:hint="default"/>
+        <w:sz w:val="20"/>
+      </w:rPr>
+    </w:lvl>
+    <w:lvl w:ilvl="3" w:tentative="1">
+      <w:start w:val="1"/>
+      <w:numFmt w:val="bullet"/>
+      <w:lvlText w:val=""/>
+      <w:lvlJc w:val="left"/>
+      <w:pPr>
+        <w:tabs>
+          <w:tab w:val="num" w:pos="2880"/>
+        </w:tabs>
+        <w:ind w:left="2880" w:hanging="360"/>
+      </w:pPr>
+      <w:rPr>
+        <w:rFonts w:ascii="Wingdings" w:hAnsi="Wingdings" w:hint="default"/>
+        <w:sz w:val="20"/>
+      </w:rPr>
+    </w:lvl>
+    <w:lvl w:ilvl="4" w:tentative="1">
+      <w:start w:val="1"/>
+      <w:numFmt w:val="bullet"/>
+      <w:lvlText w:val=""/>
+      <w:lvlJc w:val="left"/>
+      <w:pPr>
+        <w:tabs>
+          <w:tab w:val="num" w:pos="3600"/>
+        </w:tabs>
+        <w:ind w:left="3600" w:hanging="360"/>
+      </w:pPr>
+      <w:rPr>
+        <w:rFonts w:ascii="Wingdings" w:hAnsi="Wingdings" w:hint="default"/>
+        <w:sz w:val="20"/>
+      </w:rPr>
+    </w:lvl>
+    <w:lvl w:ilvl="5" w:tentative="1">
+      <w:start w:val="1"/>
+      <w:numFmt w:val="bullet"/>
+      <w:lvlText w:val=""/>
+      <w:lvlJc w:val="left"/>
+      <w:pPr>
+        <w:tabs>
+          <w:tab w:val="num" w:pos="4320"/>
+        </w:tabs>
+        <w:ind w:left="4320" w:hanging="360"/>
+      </w:pPr>
+      <w:rPr>
+        <w:rFonts w:ascii="Wingdings" w:hAnsi="Wingdings" w:hint="default"/>
+        <w:sz w:val="20"/>
+      </w:rPr>
+    </w:lvl>
+    <w:lvl w:ilvl="6" w:tentative="1">
+      <w:start w:val="1"/>
+      <w:numFmt w:val="bullet"/>
+      <w:lvlText w:val=""/>
+      <w:lvlJc w:val="left"/>
+      <w:pPr>
+        <w:tabs>
+          <w:tab w:val="num" w:pos="5040"/>
+        </w:tabs>
+        <w:ind w:left="5040" w:hanging="360"/>
+      </w:pPr>
+      <w:rPr>
+        <w:rFonts w:ascii="Wingdings" w:hAnsi="Wingdings" w:hint="default"/>
+        <w:sz w:val="20"/>
+      </w:rPr>
+    </w:lvl>
+    <w:lvl w:ilvl="7" w:tentative="1">
+      <w:start w:val="1"/>
+      <w:numFmt w:val="bullet"/>
+      <w:lvlText w:val=""/>
+      <w:lvlJc w:val="left"/>
+      <w:pPr>
+        <w:tabs>
+          <w:tab w:val="num" w:pos="5760"/>
+        </w:tabs>
+        <w:ind w:left="5760" w:hanging="360"/>
+      </w:pPr>
+      <w:rPr>
+        <w:rFonts w:ascii="Wingdings" w:hAnsi="Wingdings" w:hint="default"/>
+        <w:sz w:val="20"/>
+      </w:rPr>
+    </w:lvl>
+    <w:lvl w:ilvl="8" w:tentative="1">
+      <w:start w:val="1"/>
+      <w:numFmt w:val="bullet"/>
+      <w:lvlText w:val=""/>
+      <w:lvlJc w:val="left"/>
+      <w:pPr>
+        <w:tabs>
+          <w:tab w:val="num" w:pos="6480"/>
+        </w:tabs>
+        <w:ind w:left="6480" w:hanging="360"/>
+      </w:pPr>
+      <w:rPr>
+        <w:rFonts w:ascii="Wingdings" w:hAnsi="Wingdings" w:hint="default"/>
+        <w:sz w:val="20"/>
+      </w:rPr>
+    </w:lvl>
+  </w:abstractNum>
+  <w:abstractNum w:abstractNumId="4" w15:restartNumberingAfterBreak="0">
+    <w:nsid w:val="17793515"/>
+    <w:multiLevelType w:val="multilevel"/>
+    <w:tmpl w:val="58CA8EF0"/>
+    <w:lvl w:ilvl="0">
+      <w:start w:val="1"/>
+      <w:numFmt w:val="bullet"/>
+      <w:lvlText w:val=""/>
+      <w:lvlJc w:val="left"/>
+      <w:pPr>
+        <w:tabs>
+          <w:tab w:val="num" w:pos="720"/>
+        </w:tabs>
+        <w:ind w:left="720" w:hanging="360"/>
+      </w:pPr>
+      <w:rPr>
+        <w:rFonts w:ascii="Symbol" w:hAnsi="Symbol" w:hint="default"/>
+        <w:sz w:val="20"/>
+      </w:rPr>
+    </w:lvl>
+    <w:lvl w:ilvl="1" w:tentative="1">
+      <w:start w:val="1"/>
+      <w:numFmt w:val="bullet"/>
+      <w:lvlText w:val=""/>
+      <w:lvlJc w:val="left"/>
+      <w:pPr>
+        <w:tabs>
+          <w:tab w:val="num" w:pos="1440"/>
+        </w:tabs>
+        <w:ind w:left="1440" w:hanging="360"/>
+      </w:pPr>
+      <w:rPr>
+        <w:rFonts w:ascii="Symbol" w:hAnsi="Symbol" w:hint="default"/>
+        <w:sz w:val="20"/>
+      </w:rPr>
+    </w:lvl>
+    <w:lvl w:ilvl="2" w:tentative="1">
+      <w:start w:val="1"/>
+      <w:numFmt w:val="bullet"/>
+      <w:lvlText w:val=""/>
+      <w:lvlJc w:val="left"/>
+      <w:pPr>
+        <w:tabs>
+          <w:tab w:val="num" w:pos="2160"/>
+        </w:tabs>
+        <w:ind w:left="2160" w:hanging="360"/>
+      </w:pPr>
+      <w:rPr>
+        <w:rFonts w:ascii="Symbol" w:hAnsi="Symbol" w:hint="default"/>
+        <w:sz w:val="20"/>
+      </w:rPr>
+    </w:lvl>
+    <w:lvl w:ilvl="3" w:tentative="1">
+      <w:start w:val="1"/>
+      <w:numFmt w:val="bullet"/>
+      <w:lvlText w:val=""/>
+      <w:lvlJc w:val="left"/>
+      <w:pPr>
+        <w:tabs>
+          <w:tab w:val="num" w:pos="2880"/>
+        </w:tabs>
+        <w:ind w:left="2880" w:hanging="360"/>
+      </w:pPr>
+      <w:rPr>
+        <w:rFonts w:ascii="Symbol" w:hAnsi="Symbol" w:hint="default"/>
+        <w:sz w:val="20"/>
+      </w:rPr>
+    </w:lvl>
+    <w:lvl w:ilvl="4" w:tentative="1">
+      <w:start w:val="1"/>
+      <w:numFmt w:val="bullet"/>
+      <w:lvlText w:val=""/>
+      <w:lvlJc w:val="left"/>
+      <w:pPr>
+        <w:tabs>
+          <w:tab w:val="num" w:pos="3600"/>
+        </w:tabs>
+        <w:ind w:left="3600" w:hanging="360"/>
+      </w:pPr>
+      <w:rPr>
+        <w:rFonts w:ascii="Symbol" w:hAnsi="Symbol" w:hint="default"/>
+        <w:sz w:val="20"/>
+      </w:rPr>
+    </w:lvl>
+    <w:lvl w:ilvl="5" w:tentative="1">
+      <w:start w:val="1"/>
+      <w:numFmt w:val="bullet"/>
+      <w:lvlText w:val=""/>
+      <w:lvlJc w:val="left"/>
+      <w:pPr>
+        <w:tabs>
+          <w:tab w:val="num" w:pos="4320"/>
+        </w:tabs>
+        <w:ind w:left="4320" w:hanging="360"/>
+      </w:pPr>
+      <w:rPr>
+        <w:rFonts w:ascii="Symbol" w:hAnsi="Symbol" w:hint="default"/>
+        <w:sz w:val="20"/>
+      </w:rPr>
+    </w:lvl>
+    <w:lvl w:ilvl="6" w:tentative="1">
+      <w:start w:val="1"/>
+      <w:numFmt w:val="bullet"/>
+      <w:lvlText w:val=""/>
+      <w:lvlJc w:val="left"/>
+      <w:pPr>
+        <w:tabs>
+          <w:tab w:val="num" w:pos="5040"/>
+        </w:tabs>
+        <w:ind w:left="5040" w:hanging="360"/>
+      </w:pPr>
+      <w:rPr>
+        <w:rFonts w:ascii="Symbol" w:hAnsi="Symbol" w:hint="default"/>
+        <w:sz w:val="20"/>
+      </w:rPr>
+    </w:lvl>
+    <w:lvl w:ilvl="7" w:tentative="1">
+      <w:start w:val="1"/>
+      <w:numFmt w:val="bullet"/>
+      <w:lvlText w:val=""/>
+      <w:lvlJc w:val="left"/>
+      <w:pPr>
+        <w:tabs>
+          <w:tab w:val="num" w:pos="5760"/>
+        </w:tabs>
+        <w:ind w:left="5760" w:hanging="360"/>
+      </w:pPr>
+      <w:rPr>
+        <w:rFonts w:ascii="Symbol" w:hAnsi="Symbol" w:hint="default"/>
+        <w:sz w:val="20"/>
+      </w:rPr>
+    </w:lvl>
+    <w:lvl w:ilvl="8" w:tentative="1">
+      <w:start w:val="1"/>
+      <w:numFmt w:val="bullet"/>
+      <w:lvlText w:val=""/>
+      <w:lvlJc w:val="left"/>
+      <w:pPr>
+        <w:tabs>
+          <w:tab w:val="num" w:pos="6480"/>
+        </w:tabs>
+        <w:ind w:left="6480" w:hanging="360"/>
+      </w:pPr>
+      <w:rPr>
+        <w:rFonts w:ascii="Symbol" w:hAnsi="Symbol" w:hint="default"/>
+        <w:sz w:val="20"/>
+      </w:rPr>
+    </w:lvl>
+  </w:abstractNum>
+  <w:abstractNum w:abstractNumId="5" w15:restartNumberingAfterBreak="0">
     <w:nsid w:val="1F175BFB"/>
     <w:multiLevelType w:val="multilevel"/>
     <w:tmpl w:val="D7C0A404"/>
@@ -2353,7 +5868,7 @@
       </w:rPr>
     </w:lvl>
   </w:abstractNum>
-  <w:abstractNum w:abstractNumId="3" w15:restartNumberingAfterBreak="0">
+  <w:abstractNum w:abstractNumId="6" w15:restartNumberingAfterBreak="0">
     <w:nsid w:val="315D0C33"/>
     <w:multiLevelType w:val="multilevel"/>
     <w:tmpl w:val="4C0A68D0"/>
@@ -2502,7 +6017,7 @@
       </w:rPr>
     </w:lvl>
   </w:abstractNum>
-  <w:abstractNum w:abstractNumId="4" w15:restartNumberingAfterBreak="0">
+  <w:abstractNum w:abstractNumId="7" w15:restartNumberingAfterBreak="0">
     <w:nsid w:val="33FB61F3"/>
     <w:multiLevelType w:val="multilevel"/>
     <w:tmpl w:val="F0B27394"/>
@@ -2651,7 +6166,7 @@
       </w:rPr>
     </w:lvl>
   </w:abstractNum>
-  <w:abstractNum w:abstractNumId="5" w15:restartNumberingAfterBreak="0">
+  <w:abstractNum w:abstractNumId="8" w15:restartNumberingAfterBreak="0">
     <w:nsid w:val="3E806B4B"/>
     <w:multiLevelType w:val="multilevel"/>
     <w:tmpl w:val="EB26D062"/>
@@ -2800,7 +6315,7 @@
       </w:rPr>
     </w:lvl>
   </w:abstractNum>
-  <w:abstractNum w:abstractNumId="6" w15:restartNumberingAfterBreak="0">
+  <w:abstractNum w:abstractNumId="9" w15:restartNumberingAfterBreak="0">
     <w:nsid w:val="42C42645"/>
     <w:multiLevelType w:val="multilevel"/>
     <w:tmpl w:val="A2A065E8"/>
@@ -2949,7 +6464,7 @@
       </w:rPr>
     </w:lvl>
   </w:abstractNum>
-  <w:abstractNum w:abstractNumId="7" w15:restartNumberingAfterBreak="0">
+  <w:abstractNum w:abstractNumId="10" w15:restartNumberingAfterBreak="0">
     <w:nsid w:val="43C64AFC"/>
     <w:multiLevelType w:val="multilevel"/>
     <w:tmpl w:val="EAEAAC44"/>
@@ -3098,7 +6613,152 @@
       </w:rPr>
     </w:lvl>
   </w:abstractNum>
-  <w:abstractNum w:abstractNumId="8" w15:restartNumberingAfterBreak="0">
+  <w:abstractNum w:abstractNumId="11" w15:restartNumberingAfterBreak="0">
+    <w:nsid w:val="4BB92E67"/>
+    <w:multiLevelType w:val="multilevel"/>
+    <w:tmpl w:val="B638EFE4"/>
+    <w:lvl w:ilvl="0">
+      <w:start w:val="1"/>
+      <w:numFmt w:val="bullet"/>
+      <w:lvlText w:val=""/>
+      <w:lvlJc w:val="left"/>
+      <w:pPr>
+        <w:tabs>
+          <w:tab w:val="num" w:pos="720"/>
+        </w:tabs>
+        <w:ind w:left="720" w:hanging="360"/>
+      </w:pPr>
+      <w:rPr>
+        <w:rFonts w:ascii="Symbol" w:hAnsi="Symbol" w:hint="default"/>
+        <w:sz w:val="20"/>
+      </w:rPr>
+    </w:lvl>
+    <w:lvl w:ilvl="1">
+      <w:start w:val="1"/>
+      <w:numFmt w:val="decimal"/>
+      <w:lvlText w:val="%2."/>
+      <w:lvlJc w:val="left"/>
+      <w:pPr>
+        <w:tabs>
+          <w:tab w:val="num" w:pos="1440"/>
+        </w:tabs>
+        <w:ind w:left="1440" w:hanging="360"/>
+      </w:pPr>
+    </w:lvl>
+    <w:lvl w:ilvl="2" w:tentative="1">
+      <w:start w:val="1"/>
+      <w:numFmt w:val="bullet"/>
+      <w:lvlText w:val=""/>
+      <w:lvlJc w:val="left"/>
+      <w:pPr>
+        <w:tabs>
+          <w:tab w:val="num" w:pos="2160"/>
+        </w:tabs>
+        <w:ind w:left="2160" w:hanging="360"/>
+      </w:pPr>
+      <w:rPr>
+        <w:rFonts w:ascii="Wingdings" w:hAnsi="Wingdings" w:hint="default"/>
+        <w:sz w:val="20"/>
+      </w:rPr>
+    </w:lvl>
+    <w:lvl w:ilvl="3" w:tentative="1">
+      <w:start w:val="1"/>
+      <w:numFmt w:val="bullet"/>
+      <w:lvlText w:val=""/>
+      <w:lvlJc w:val="left"/>
+      <w:pPr>
+        <w:tabs>
+          <w:tab w:val="num" w:pos="2880"/>
+        </w:tabs>
+        <w:ind w:left="2880" w:hanging="360"/>
+      </w:pPr>
+      <w:rPr>
+        <w:rFonts w:ascii="Wingdings" w:hAnsi="Wingdings" w:hint="default"/>
+        <w:sz w:val="20"/>
+      </w:rPr>
+    </w:lvl>
+    <w:lvl w:ilvl="4" w:tentative="1">
+      <w:start w:val="1"/>
+      <w:numFmt w:val="bullet"/>
+      <w:lvlText w:val=""/>
+      <w:lvlJc w:val="left"/>
+      <w:pPr>
+        <w:tabs>
+          <w:tab w:val="num" w:pos="3600"/>
+        </w:tabs>
+        <w:ind w:left="3600" w:hanging="360"/>
+      </w:pPr>
+      <w:rPr>
+        <w:rFonts w:ascii="Wingdings" w:hAnsi="Wingdings" w:hint="default"/>
+        <w:sz w:val="20"/>
+      </w:rPr>
+    </w:lvl>
+    <w:lvl w:ilvl="5" w:tentative="1">
+      <w:start w:val="1"/>
+      <w:numFmt w:val="bullet"/>
+      <w:lvlText w:val=""/>
+      <w:lvlJc w:val="left"/>
+      <w:pPr>
+        <w:tabs>
+          <w:tab w:val="num" w:pos="4320"/>
+        </w:tabs>
+        <w:ind w:left="4320" w:hanging="360"/>
+      </w:pPr>
+      <w:rPr>
+        <w:rFonts w:ascii="Wingdings" w:hAnsi="Wingdings" w:hint="default"/>
+        <w:sz w:val="20"/>
+      </w:rPr>
+    </w:lvl>
+    <w:lvl w:ilvl="6" w:tentative="1">
+      <w:start w:val="1"/>
+      <w:numFmt w:val="bullet"/>
+      <w:lvlText w:val=""/>
+      <w:lvlJc w:val="left"/>
+      <w:pPr>
+        <w:tabs>
+          <w:tab w:val="num" w:pos="5040"/>
+        </w:tabs>
+        <w:ind w:left="5040" w:hanging="360"/>
+      </w:pPr>
+      <w:rPr>
+        <w:rFonts w:ascii="Wingdings" w:hAnsi="Wingdings" w:hint="default"/>
+        <w:sz w:val="20"/>
+      </w:rPr>
+    </w:lvl>
+    <w:lvl w:ilvl="7" w:tentative="1">
+      <w:start w:val="1"/>
+      <w:numFmt w:val="bullet"/>
+      <w:lvlText w:val=""/>
+      <w:lvlJc w:val="left"/>
+      <w:pPr>
+        <w:tabs>
+          <w:tab w:val="num" w:pos="5760"/>
+        </w:tabs>
+        <w:ind w:left="5760" w:hanging="360"/>
+      </w:pPr>
+      <w:rPr>
+        <w:rFonts w:ascii="Wingdings" w:hAnsi="Wingdings" w:hint="default"/>
+        <w:sz w:val="20"/>
+      </w:rPr>
+    </w:lvl>
+    <w:lvl w:ilvl="8" w:tentative="1">
+      <w:start w:val="1"/>
+      <w:numFmt w:val="bullet"/>
+      <w:lvlText w:val=""/>
+      <w:lvlJc w:val="left"/>
+      <w:pPr>
+        <w:tabs>
+          <w:tab w:val="num" w:pos="6480"/>
+        </w:tabs>
+        <w:ind w:left="6480" w:hanging="360"/>
+      </w:pPr>
+      <w:rPr>
+        <w:rFonts w:ascii="Wingdings" w:hAnsi="Wingdings" w:hint="default"/>
+        <w:sz w:val="20"/>
+      </w:rPr>
+    </w:lvl>
+  </w:abstractNum>
+  <w:abstractNum w:abstractNumId="12" w15:restartNumberingAfterBreak="0">
     <w:nsid w:val="59805B4C"/>
     <w:multiLevelType w:val="multilevel"/>
     <w:tmpl w:val="96F491B8"/>
@@ -3215,7 +6875,7 @@
       </w:pPr>
     </w:lvl>
   </w:abstractNum>
-  <w:abstractNum w:abstractNumId="9" w15:restartNumberingAfterBreak="0">
+  <w:abstractNum w:abstractNumId="13" w15:restartNumberingAfterBreak="0">
     <w:nsid w:val="5D3D2FB0"/>
     <w:multiLevelType w:val="multilevel"/>
     <w:tmpl w:val="59C8DEF4"/>
@@ -3364,7 +7024,7 @@
       </w:rPr>
     </w:lvl>
   </w:abstractNum>
-  <w:abstractNum w:abstractNumId="10" w15:restartNumberingAfterBreak="0">
+  <w:abstractNum w:abstractNumId="14" w15:restartNumberingAfterBreak="0">
     <w:nsid w:val="5EC73B7E"/>
     <w:multiLevelType w:val="multilevel"/>
     <w:tmpl w:val="3DE6F5F0"/>
@@ -3477,7 +7137,7 @@
       </w:pPr>
     </w:lvl>
   </w:abstractNum>
-  <w:abstractNum w:abstractNumId="11" w15:restartNumberingAfterBreak="0">
+  <w:abstractNum w:abstractNumId="15" w15:restartNumberingAfterBreak="0">
     <w:nsid w:val="75076E81"/>
     <w:multiLevelType w:val="multilevel"/>
     <w:tmpl w:val="25967486"/>
@@ -3626,7 +7286,156 @@
       </w:rPr>
     </w:lvl>
   </w:abstractNum>
-  <w:abstractNum w:abstractNumId="12" w15:restartNumberingAfterBreak="0">
+  <w:abstractNum w:abstractNumId="16" w15:restartNumberingAfterBreak="0">
+    <w:nsid w:val="77B65BE2"/>
+    <w:multiLevelType w:val="multilevel"/>
+    <w:tmpl w:val="47A4DA62"/>
+    <w:lvl w:ilvl="0">
+      <w:start w:val="1"/>
+      <w:numFmt w:val="bullet"/>
+      <w:lvlText w:val=""/>
+      <w:lvlJc w:val="left"/>
+      <w:pPr>
+        <w:tabs>
+          <w:tab w:val="num" w:pos="720"/>
+        </w:tabs>
+        <w:ind w:left="720" w:hanging="360"/>
+      </w:pPr>
+      <w:rPr>
+        <w:rFonts w:ascii="Symbol" w:hAnsi="Symbol" w:hint="default"/>
+        <w:sz w:val="20"/>
+      </w:rPr>
+    </w:lvl>
+    <w:lvl w:ilvl="1" w:tentative="1">
+      <w:start w:val="1"/>
+      <w:numFmt w:val="bullet"/>
+      <w:lvlText w:val="o"/>
+      <w:lvlJc w:val="left"/>
+      <w:pPr>
+        <w:tabs>
+          <w:tab w:val="num" w:pos="1440"/>
+        </w:tabs>
+        <w:ind w:left="1440" w:hanging="360"/>
+      </w:pPr>
+      <w:rPr>
+        <w:rFonts w:ascii="Courier New" w:hAnsi="Courier New" w:hint="default"/>
+        <w:sz w:val="20"/>
+      </w:rPr>
+    </w:lvl>
+    <w:lvl w:ilvl="2" w:tentative="1">
+      <w:start w:val="1"/>
+      <w:numFmt w:val="bullet"/>
+      <w:lvlText w:val=""/>
+      <w:lvlJc w:val="left"/>
+      <w:pPr>
+        <w:tabs>
+          <w:tab w:val="num" w:pos="2160"/>
+        </w:tabs>
+        <w:ind w:left="2160" w:hanging="360"/>
+      </w:pPr>
+      <w:rPr>
+        <w:rFonts w:ascii="Wingdings" w:hAnsi="Wingdings" w:hint="default"/>
+        <w:sz w:val="20"/>
+      </w:rPr>
+    </w:lvl>
+    <w:lvl w:ilvl="3" w:tentative="1">
+      <w:start w:val="1"/>
+      <w:numFmt w:val="bullet"/>
+      <w:lvlText w:val=""/>
+      <w:lvlJc w:val="left"/>
+      <w:pPr>
+        <w:tabs>
+          <w:tab w:val="num" w:pos="2880"/>
+        </w:tabs>
+        <w:ind w:left="2880" w:hanging="360"/>
+      </w:pPr>
+      <w:rPr>
+        <w:rFonts w:ascii="Wingdings" w:hAnsi="Wingdings" w:hint="default"/>
+        <w:sz w:val="20"/>
+      </w:rPr>
+    </w:lvl>
+    <w:lvl w:ilvl="4" w:tentative="1">
+      <w:start w:val="1"/>
+      <w:numFmt w:val="bullet"/>
+      <w:lvlText w:val=""/>
+      <w:lvlJc w:val="left"/>
+      <w:pPr>
+        <w:tabs>
+          <w:tab w:val="num" w:pos="3600"/>
+        </w:tabs>
+        <w:ind w:left="3600" w:hanging="360"/>
+      </w:pPr>
+      <w:rPr>
+        <w:rFonts w:ascii="Wingdings" w:hAnsi="Wingdings" w:hint="default"/>
+        <w:sz w:val="20"/>
+      </w:rPr>
+    </w:lvl>
+    <w:lvl w:ilvl="5" w:tentative="1">
+      <w:start w:val="1"/>
+      <w:numFmt w:val="bullet"/>
+      <w:lvlText w:val=""/>
+      <w:lvlJc w:val="left"/>
+      <w:pPr>
+        <w:tabs>
+          <w:tab w:val="num" w:pos="4320"/>
+        </w:tabs>
+        <w:ind w:left="4320" w:hanging="360"/>
+      </w:pPr>
+      <w:rPr>
+        <w:rFonts w:ascii="Wingdings" w:hAnsi="Wingdings" w:hint="default"/>
+        <w:sz w:val="20"/>
+      </w:rPr>
+    </w:lvl>
+    <w:lvl w:ilvl="6" w:tentative="1">
+      <w:start w:val="1"/>
+      <w:numFmt w:val="bullet"/>
+      <w:lvlText w:val=""/>
+      <w:lvlJc w:val="left"/>
+      <w:pPr>
+        <w:tabs>
+          <w:tab w:val="num" w:pos="5040"/>
+        </w:tabs>
+        <w:ind w:left="5040" w:hanging="360"/>
+      </w:pPr>
+      <w:rPr>
+        <w:rFonts w:ascii="Wingdings" w:hAnsi="Wingdings" w:hint="default"/>
+        <w:sz w:val="20"/>
+      </w:rPr>
+    </w:lvl>
+    <w:lvl w:ilvl="7" w:tentative="1">
+      <w:start w:val="1"/>
+      <w:numFmt w:val="bullet"/>
+      <w:lvlText w:val=""/>
+      <w:lvlJc w:val="left"/>
+      <w:pPr>
+        <w:tabs>
+          <w:tab w:val="num" w:pos="5760"/>
+        </w:tabs>
+        <w:ind w:left="5760" w:hanging="360"/>
+      </w:pPr>
+      <w:rPr>
+        <w:rFonts w:ascii="Wingdings" w:hAnsi="Wingdings" w:hint="default"/>
+        <w:sz w:val="20"/>
+      </w:rPr>
+    </w:lvl>
+    <w:lvl w:ilvl="8" w:tentative="1">
+      <w:start w:val="1"/>
+      <w:numFmt w:val="bullet"/>
+      <w:lvlText w:val=""/>
+      <w:lvlJc w:val="left"/>
+      <w:pPr>
+        <w:tabs>
+          <w:tab w:val="num" w:pos="6480"/>
+        </w:tabs>
+        <w:ind w:left="6480" w:hanging="360"/>
+      </w:pPr>
+      <w:rPr>
+        <w:rFonts w:ascii="Wingdings" w:hAnsi="Wingdings" w:hint="default"/>
+        <w:sz w:val="20"/>
+      </w:rPr>
+    </w:lvl>
+  </w:abstractNum>
+  <w:abstractNum w:abstractNumId="17" w15:restartNumberingAfterBreak="0">
     <w:nsid w:val="77E314C2"/>
     <w:multiLevelType w:val="multilevel"/>
     <w:tmpl w:val="F13AD08A"/>
@@ -3775,7 +7584,7 @@
       </w:rPr>
     </w:lvl>
   </w:abstractNum>
-  <w:abstractNum w:abstractNumId="13" w15:restartNumberingAfterBreak="0">
+  <w:abstractNum w:abstractNumId="18" w15:restartNumberingAfterBreak="0">
     <w:nsid w:val="7CF4646A"/>
     <w:multiLevelType w:val="multilevel"/>
     <w:tmpl w:val="116EF8E0"/>
@@ -3889,46 +7698,61 @@
     </w:lvl>
   </w:abstractNum>
   <w:num w:numId="1" w16cid:durableId="1797212444">
+    <w:abstractNumId w:val="12"/>
+  </w:num>
+  <w:num w:numId="2" w16cid:durableId="356738923">
+    <w:abstractNumId w:val="18"/>
+  </w:num>
+  <w:num w:numId="3" w16cid:durableId="1177378765">
+    <w:abstractNumId w:val="7"/>
+  </w:num>
+  <w:num w:numId="4" w16cid:durableId="1757744408">
+    <w:abstractNumId w:val="15"/>
+  </w:num>
+  <w:num w:numId="5" w16cid:durableId="1991472415">
+    <w:abstractNumId w:val="17"/>
+  </w:num>
+  <w:num w:numId="6" w16cid:durableId="1068916876">
+    <w:abstractNumId w:val="1"/>
+  </w:num>
+  <w:num w:numId="7" w16cid:durableId="646983049">
+    <w:abstractNumId w:val="2"/>
+  </w:num>
+  <w:num w:numId="8" w16cid:durableId="1624190906">
+    <w:abstractNumId w:val="5"/>
+  </w:num>
+  <w:num w:numId="9" w16cid:durableId="1692342151">
+    <w:abstractNumId w:val="13"/>
+  </w:num>
+  <w:num w:numId="10" w16cid:durableId="2018606373">
     <w:abstractNumId w:val="8"/>
   </w:num>
-  <w:num w:numId="2" w16cid:durableId="356738923">
-    <w:abstractNumId w:val="13"/>
+  <w:num w:numId="11" w16cid:durableId="155149226">
+    <w:abstractNumId w:val="9"/>
   </w:num>
-  <w:num w:numId="3" w16cid:durableId="1177378765">
+  <w:num w:numId="12" w16cid:durableId="455679580">
+    <w:abstractNumId w:val="10"/>
+  </w:num>
+  <w:num w:numId="13" w16cid:durableId="1084843877">
+    <w:abstractNumId w:val="14"/>
+  </w:num>
+  <w:num w:numId="14" w16cid:durableId="837423017">
+    <w:abstractNumId w:val="6"/>
+  </w:num>
+  <w:num w:numId="15" w16cid:durableId="1557009464">
+    <w:abstractNumId w:val="3"/>
+  </w:num>
+  <w:num w:numId="16" w16cid:durableId="1048602063">
+    <w:abstractNumId w:val="11"/>
+  </w:num>
+  <w:num w:numId="17" w16cid:durableId="1209145847">
+    <w:abstractNumId w:val="16"/>
+  </w:num>
+  <w:num w:numId="18" w16cid:durableId="205991893">
     <w:abstractNumId w:val="4"/>
   </w:num>
-  <w:num w:numId="4" w16cid:durableId="1757744408">
-    <w:abstractNumId w:val="11"/>
-  </w:num>
-  <w:num w:numId="5" w16cid:durableId="1991472415">
-    <w:abstractNumId w:val="12"/>
-  </w:num>
-  <w:num w:numId="6" w16cid:durableId="1068916876">
+  <w:num w:numId="19" w16cid:durableId="1853762527">
     <w:abstractNumId w:val="0"/>
-  </w:num>
-  <w:num w:numId="7" w16cid:durableId="646983049">
-    <w:abstractNumId w:val="1"/>
-  </w:num>
-  <w:num w:numId="8" w16cid:durableId="1624190906">
-    <w:abstractNumId w:val="2"/>
-  </w:num>
-  <w:num w:numId="9" w16cid:durableId="1692342151">
-    <w:abstractNumId w:val="9"/>
-  </w:num>
-  <w:num w:numId="10" w16cid:durableId="2018606373">
-    <w:abstractNumId w:val="5"/>
-  </w:num>
-  <w:num w:numId="11" w16cid:durableId="155149226">
-    <w:abstractNumId w:val="6"/>
-  </w:num>
-  <w:num w:numId="12" w16cid:durableId="455679580">
-    <w:abstractNumId w:val="7"/>
-  </w:num>
-  <w:num w:numId="13" w16cid:durableId="1084843877">
-    <w:abstractNumId w:val="10"/>
-  </w:num>
-  <w:num w:numId="14" w16cid:durableId="837423017">
-    <w:abstractNumId w:val="3"/>
   </w:num>
 </w:numbering>
 </file>

</xml_diff>